<commit_message>
Changed exercises slightly and gave numbers to each of them
</commit_message>
<xml_diff>
--- a/Content/1-Setting up a Visual Studio Project.docx
+++ b/Content/1-Setting up a Visual Studio Project.docx
@@ -118,15 +118,18 @@
     <w:p>
       <w:pPr>
         <w:spacing w:after="0"/>
-        <w:rPr>
-          <w:b/>
-          <w:u w:val="single"/>
-        </w:rPr>
-      </w:pPr>
-      <w:r>
-        <w:rPr>
-          <w:b/>
-          <w:u w:val="single"/>
+      </w:pPr>
+    </w:p>
+    <w:p>
+      <w:pPr>
+        <w:spacing w:after="0"/>
+        <w:rPr>
+          <w:b/>
+        </w:rPr>
+      </w:pPr>
+      <w:r>
+        <w:rPr>
+          <w:b/>
         </w:rPr>
         <w:t>Creating a Solution</w:t>
       </w:r>
@@ -817,13 +820,11 @@
         <w:spacing w:after="0"/>
         <w:rPr>
           <w:b/>
-          <w:u w:val="single"/>
-        </w:rPr>
-      </w:pPr>
-      <w:r>
-        <w:rPr>
-          <w:b/>
-          <w:u w:val="single"/>
+        </w:rPr>
+      </w:pPr>
+      <w:r>
+        <w:rPr>
+          <w:b/>
         </w:rPr>
         <w:lastRenderedPageBreak/>
         <w:t>Adding Code Files</w:t>
@@ -1022,8 +1023,6 @@
         </w:rPr>
         <w:t>Add -&gt; New Item</w:t>
       </w:r>
-      <w:bookmarkStart w:id="0" w:name="_GoBack"/>
-      <w:bookmarkEnd w:id="0"/>
       <w:r>
         <w:t xml:space="preserve"> </w:t>
       </w:r>
@@ -1179,13 +1178,11 @@
         <w:spacing w:after="0"/>
         <w:rPr>
           <w:b/>
-          <w:u w:val="single"/>
-        </w:rPr>
-      </w:pPr>
-      <w:r>
-        <w:rPr>
-          <w:b/>
-          <w:u w:val="single"/>
+        </w:rPr>
+      </w:pPr>
+      <w:r>
+        <w:rPr>
+          <w:b/>
         </w:rPr>
         <w:lastRenderedPageBreak/>
         <w:t>Let’s Add Some Code</w:t>
@@ -1208,8 +1205,8 @@
         <w:t xml:space="preserve"> file.</w:t>
       </w:r>
     </w:p>
-    <w:bookmarkStart w:id="1" w:name="_MON_1588071854"/>
-    <w:bookmarkEnd w:id="1"/>
+    <w:bookmarkStart w:id="0" w:name="_MON_1588071854"/>
+    <w:bookmarkEnd w:id="0"/>
     <w:p>
       <w:pPr>
         <w:spacing w:after="0"/>
@@ -1238,7 +1235,7 @@
           <v:shape id="_x0000_i1025" type="#_x0000_t75" style="width:451.2pt;height:100.8pt" o:ole="">
             <v:imagedata r:id="rId11" o:title=""/>
           </v:shape>
-          <o:OLEObject Type="Embed" ProgID="Word.OpenDocumentText.12" ShapeID="_x0000_i1025" DrawAspect="Content" ObjectID="_1589481603" r:id="rId12"/>
+          <o:OLEObject Type="Embed" ProgID="Word.OpenDocumentText.12" ShapeID="_x0000_i1025" DrawAspect="Content" ObjectID="_1592729477" r:id="rId12"/>
         </w:object>
       </w:r>
     </w:p>
@@ -1342,6 +1339,54 @@
         <w:spacing w:after="0"/>
       </w:pPr>
       <w:r>
+        <w:rPr>
+          <w:b/>
+        </w:rPr>
+        <w:t>Exercises</w:t>
+      </w:r>
+      <w:r>
+        <w:t>:</w:t>
+      </w:r>
+    </w:p>
+    <w:p>
+      <w:pPr>
+        <w:pStyle w:val="ListParagraph"/>
+        <w:numPr>
+          <w:ilvl w:val="1"/>
+          <w:numId w:val="11"/>
+        </w:numPr>
+        <w:spacing w:after="0"/>
+      </w:pPr>
+      <w:r>
+        <w:t xml:space="preserve">   </w:t>
+      </w:r>
+      <w:bookmarkStart w:id="1" w:name="_GoBack"/>
+      <w:bookmarkEnd w:id="1"/>
+      <w:r>
+        <w:t>Create an empty Visual Studio C++ Project. Follow the steps above.</w:t>
+      </w:r>
+    </w:p>
+    <w:p>
+      <w:pPr>
+        <w:spacing w:after="0"/>
+      </w:pPr>
+    </w:p>
+    <w:p>
+      <w:pPr>
+        <w:spacing w:after="0"/>
+      </w:pPr>
+    </w:p>
+    <w:p>
+      <w:pPr>
+        <w:spacing w:after="0"/>
+        <w:rPr>
+          <w:b/>
+        </w:rPr>
+      </w:pPr>
+      <w:r>
+        <w:rPr>
+          <w:b/>
+        </w:rPr>
         <w:t>Summary:</w:t>
       </w:r>
     </w:p>
@@ -1469,6 +1514,886 @@
 <file path=word/numbering.xml><?xml version="1.0" encoding="utf-8"?>
 <w:numbering xmlns:wpc="http://schemas.microsoft.com/office/word/2010/wordprocessingCanvas" xmlns:mc="http://schemas.openxmlformats.org/markup-compatibility/2006" xmlns:o="urn:schemas-microsoft-com:office:office" xmlns:r="http://schemas.openxmlformats.org/officeDocument/2006/relationships" xmlns:m="http://schemas.openxmlformats.org/officeDocument/2006/math" xmlns:v="urn:schemas-microsoft-com:vml" xmlns:wp14="http://schemas.microsoft.com/office/word/2010/wordprocessingDrawing" xmlns:wp="http://schemas.openxmlformats.org/drawingml/2006/wordprocessingDrawing" xmlns:w10="urn:schemas-microsoft-com:office:word" xmlns:w="http://schemas.openxmlformats.org/wordprocessingml/2006/main" xmlns:w14="http://schemas.microsoft.com/office/word/2010/wordml" xmlns:wpg="http://schemas.microsoft.com/office/word/2010/wordprocessingGroup" xmlns:wpi="http://schemas.microsoft.com/office/word/2010/wordprocessingInk" xmlns:wne="http://schemas.microsoft.com/office/word/2006/wordml" xmlns:wps="http://schemas.microsoft.com/office/word/2010/wordprocessingShape" mc:Ignorable="w14 wp14">
   <w:abstractNum w:abstractNumId="0">
+    <w:nsid w:val="15D412D3"/>
+    <w:multiLevelType w:val="multilevel"/>
+    <w:tmpl w:val="CBC4B9F8"/>
+    <w:lvl w:ilvl="0">
+      <w:start w:val="1"/>
+      <w:numFmt w:val="decimal"/>
+      <w:lvlText w:val="%1."/>
+      <w:lvlJc w:val="left"/>
+      <w:pPr>
+        <w:ind w:left="360" w:hanging="360"/>
+      </w:pPr>
+      <w:rPr>
+        <w:rFonts w:hint="default"/>
+      </w:rPr>
+    </w:lvl>
+    <w:lvl w:ilvl="1">
+      <w:start w:val="1"/>
+      <w:numFmt w:val="decimal"/>
+      <w:lvlText w:val="%1.%2."/>
+      <w:lvlJc w:val="left"/>
+      <w:pPr>
+        <w:ind w:left="720" w:hanging="360"/>
+      </w:pPr>
+      <w:rPr>
+        <w:rFonts w:hint="default"/>
+      </w:rPr>
+    </w:lvl>
+    <w:lvl w:ilvl="2">
+      <w:start w:val="1"/>
+      <w:numFmt w:val="decimal"/>
+      <w:lvlText w:val="%1.%2.%3."/>
+      <w:lvlJc w:val="left"/>
+      <w:pPr>
+        <w:ind w:left="1440" w:hanging="720"/>
+      </w:pPr>
+      <w:rPr>
+        <w:rFonts w:hint="default"/>
+      </w:rPr>
+    </w:lvl>
+    <w:lvl w:ilvl="3">
+      <w:start w:val="1"/>
+      <w:numFmt w:val="decimal"/>
+      <w:lvlText w:val="%1.%2.%3.%4."/>
+      <w:lvlJc w:val="left"/>
+      <w:pPr>
+        <w:ind w:left="1800" w:hanging="720"/>
+      </w:pPr>
+      <w:rPr>
+        <w:rFonts w:hint="default"/>
+      </w:rPr>
+    </w:lvl>
+    <w:lvl w:ilvl="4">
+      <w:start w:val="1"/>
+      <w:numFmt w:val="decimal"/>
+      <w:lvlText w:val="%1.%2.%3.%4.%5."/>
+      <w:lvlJc w:val="left"/>
+      <w:pPr>
+        <w:ind w:left="2520" w:hanging="1080"/>
+      </w:pPr>
+      <w:rPr>
+        <w:rFonts w:hint="default"/>
+      </w:rPr>
+    </w:lvl>
+    <w:lvl w:ilvl="5">
+      <w:start w:val="1"/>
+      <w:numFmt w:val="decimal"/>
+      <w:lvlText w:val="%1.%2.%3.%4.%5.%6."/>
+      <w:lvlJc w:val="left"/>
+      <w:pPr>
+        <w:ind w:left="2880" w:hanging="1080"/>
+      </w:pPr>
+      <w:rPr>
+        <w:rFonts w:hint="default"/>
+      </w:rPr>
+    </w:lvl>
+    <w:lvl w:ilvl="6">
+      <w:start w:val="1"/>
+      <w:numFmt w:val="decimal"/>
+      <w:lvlText w:val="%1.%2.%3.%4.%5.%6.%7."/>
+      <w:lvlJc w:val="left"/>
+      <w:pPr>
+        <w:ind w:left="3600" w:hanging="1440"/>
+      </w:pPr>
+      <w:rPr>
+        <w:rFonts w:hint="default"/>
+      </w:rPr>
+    </w:lvl>
+    <w:lvl w:ilvl="7">
+      <w:start w:val="1"/>
+      <w:numFmt w:val="decimal"/>
+      <w:lvlText w:val="%1.%2.%3.%4.%5.%6.%7.%8."/>
+      <w:lvlJc w:val="left"/>
+      <w:pPr>
+        <w:ind w:left="3960" w:hanging="1440"/>
+      </w:pPr>
+      <w:rPr>
+        <w:rFonts w:hint="default"/>
+      </w:rPr>
+    </w:lvl>
+    <w:lvl w:ilvl="8">
+      <w:start w:val="1"/>
+      <w:numFmt w:val="decimal"/>
+      <w:lvlText w:val="%1.%2.%3.%4.%5.%6.%7.%8.%9."/>
+      <w:lvlJc w:val="left"/>
+      <w:pPr>
+        <w:ind w:left="4680" w:hanging="1800"/>
+      </w:pPr>
+      <w:rPr>
+        <w:rFonts w:hint="default"/>
+      </w:rPr>
+    </w:lvl>
+  </w:abstractNum>
+  <w:abstractNum w:abstractNumId="1">
+    <w:nsid w:val="19743558"/>
+    <w:multiLevelType w:val="multilevel"/>
+    <w:tmpl w:val="388E0784"/>
+    <w:lvl w:ilvl="0">
+      <w:start w:val="1"/>
+      <w:numFmt w:val="decimal"/>
+      <w:lvlText w:val="%1."/>
+      <w:lvlJc w:val="left"/>
+      <w:pPr>
+        <w:ind w:left="360" w:hanging="360"/>
+      </w:pPr>
+      <w:rPr>
+        <w:rFonts w:hint="default"/>
+      </w:rPr>
+    </w:lvl>
+    <w:lvl w:ilvl="1">
+      <w:start w:val="1"/>
+      <w:numFmt w:val="decimal"/>
+      <w:lvlText w:val="%1.%2."/>
+      <w:lvlJc w:val="left"/>
+      <w:pPr>
+        <w:ind w:left="360" w:hanging="360"/>
+      </w:pPr>
+      <w:rPr>
+        <w:rFonts w:hint="default"/>
+      </w:rPr>
+    </w:lvl>
+    <w:lvl w:ilvl="2">
+      <w:start w:val="1"/>
+      <w:numFmt w:val="decimal"/>
+      <w:lvlText w:val="%1.%2.%3."/>
+      <w:lvlJc w:val="left"/>
+      <w:pPr>
+        <w:ind w:left="720" w:hanging="720"/>
+      </w:pPr>
+      <w:rPr>
+        <w:rFonts w:hint="default"/>
+      </w:rPr>
+    </w:lvl>
+    <w:lvl w:ilvl="3">
+      <w:start w:val="1"/>
+      <w:numFmt w:val="decimal"/>
+      <w:lvlText w:val="%1.%2.%3.%4."/>
+      <w:lvlJc w:val="left"/>
+      <w:pPr>
+        <w:ind w:left="720" w:hanging="720"/>
+      </w:pPr>
+      <w:rPr>
+        <w:rFonts w:hint="default"/>
+      </w:rPr>
+    </w:lvl>
+    <w:lvl w:ilvl="4">
+      <w:start w:val="1"/>
+      <w:numFmt w:val="decimal"/>
+      <w:lvlText w:val="%1.%2.%3.%4.%5."/>
+      <w:lvlJc w:val="left"/>
+      <w:pPr>
+        <w:ind w:left="1080" w:hanging="1080"/>
+      </w:pPr>
+      <w:rPr>
+        <w:rFonts w:hint="default"/>
+      </w:rPr>
+    </w:lvl>
+    <w:lvl w:ilvl="5">
+      <w:start w:val="1"/>
+      <w:numFmt w:val="decimal"/>
+      <w:lvlText w:val="%1.%2.%3.%4.%5.%6."/>
+      <w:lvlJc w:val="left"/>
+      <w:pPr>
+        <w:ind w:left="1080" w:hanging="1080"/>
+      </w:pPr>
+      <w:rPr>
+        <w:rFonts w:hint="default"/>
+      </w:rPr>
+    </w:lvl>
+    <w:lvl w:ilvl="6">
+      <w:start w:val="1"/>
+      <w:numFmt w:val="decimal"/>
+      <w:lvlText w:val="%1.%2.%3.%4.%5.%6.%7."/>
+      <w:lvlJc w:val="left"/>
+      <w:pPr>
+        <w:ind w:left="1440" w:hanging="1440"/>
+      </w:pPr>
+      <w:rPr>
+        <w:rFonts w:hint="default"/>
+      </w:rPr>
+    </w:lvl>
+    <w:lvl w:ilvl="7">
+      <w:start w:val="1"/>
+      <w:numFmt w:val="decimal"/>
+      <w:lvlText w:val="%1.%2.%3.%4.%5.%6.%7.%8."/>
+      <w:lvlJc w:val="left"/>
+      <w:pPr>
+        <w:ind w:left="1440" w:hanging="1440"/>
+      </w:pPr>
+      <w:rPr>
+        <w:rFonts w:hint="default"/>
+      </w:rPr>
+    </w:lvl>
+    <w:lvl w:ilvl="8">
+      <w:start w:val="1"/>
+      <w:numFmt w:val="decimal"/>
+      <w:lvlText w:val="%1.%2.%3.%4.%5.%6.%7.%8.%9."/>
+      <w:lvlJc w:val="left"/>
+      <w:pPr>
+        <w:ind w:left="1800" w:hanging="1800"/>
+      </w:pPr>
+      <w:rPr>
+        <w:rFonts w:hint="default"/>
+      </w:rPr>
+    </w:lvl>
+  </w:abstractNum>
+  <w:abstractNum w:abstractNumId="2">
+    <w:nsid w:val="19DC415D"/>
+    <w:multiLevelType w:val="hybridMultilevel"/>
+    <w:tmpl w:val="079421A2"/>
+    <w:lvl w:ilvl="0" w:tplc="0809000F">
+      <w:start w:val="1"/>
+      <w:numFmt w:val="decimal"/>
+      <w:lvlText w:val="%1."/>
+      <w:lvlJc w:val="left"/>
+      <w:pPr>
+        <w:ind w:left="1080" w:hanging="360"/>
+      </w:pPr>
+      <w:rPr>
+        <w:rFonts w:hint="default"/>
+      </w:rPr>
+    </w:lvl>
+    <w:lvl w:ilvl="1" w:tplc="08090019" w:tentative="1">
+      <w:start w:val="1"/>
+      <w:numFmt w:val="lowerLetter"/>
+      <w:lvlText w:val="%2."/>
+      <w:lvlJc w:val="left"/>
+      <w:pPr>
+        <w:ind w:left="1800" w:hanging="360"/>
+      </w:pPr>
+    </w:lvl>
+    <w:lvl w:ilvl="2" w:tplc="0809001B" w:tentative="1">
+      <w:start w:val="1"/>
+      <w:numFmt w:val="lowerRoman"/>
+      <w:lvlText w:val="%3."/>
+      <w:lvlJc w:val="right"/>
+      <w:pPr>
+        <w:ind w:left="2520" w:hanging="180"/>
+      </w:pPr>
+    </w:lvl>
+    <w:lvl w:ilvl="3" w:tplc="0809000F" w:tentative="1">
+      <w:start w:val="1"/>
+      <w:numFmt w:val="decimal"/>
+      <w:lvlText w:val="%4."/>
+      <w:lvlJc w:val="left"/>
+      <w:pPr>
+        <w:ind w:left="3240" w:hanging="360"/>
+      </w:pPr>
+    </w:lvl>
+    <w:lvl w:ilvl="4" w:tplc="08090019" w:tentative="1">
+      <w:start w:val="1"/>
+      <w:numFmt w:val="lowerLetter"/>
+      <w:lvlText w:val="%5."/>
+      <w:lvlJc w:val="left"/>
+      <w:pPr>
+        <w:ind w:left="3960" w:hanging="360"/>
+      </w:pPr>
+    </w:lvl>
+    <w:lvl w:ilvl="5" w:tplc="0809001B" w:tentative="1">
+      <w:start w:val="1"/>
+      <w:numFmt w:val="lowerRoman"/>
+      <w:lvlText w:val="%6."/>
+      <w:lvlJc w:val="right"/>
+      <w:pPr>
+        <w:ind w:left="4680" w:hanging="180"/>
+      </w:pPr>
+    </w:lvl>
+    <w:lvl w:ilvl="6" w:tplc="0809000F" w:tentative="1">
+      <w:start w:val="1"/>
+      <w:numFmt w:val="decimal"/>
+      <w:lvlText w:val="%7."/>
+      <w:lvlJc w:val="left"/>
+      <w:pPr>
+        <w:ind w:left="5400" w:hanging="360"/>
+      </w:pPr>
+    </w:lvl>
+    <w:lvl w:ilvl="7" w:tplc="08090019" w:tentative="1">
+      <w:start w:val="1"/>
+      <w:numFmt w:val="lowerLetter"/>
+      <w:lvlText w:val="%8."/>
+      <w:lvlJc w:val="left"/>
+      <w:pPr>
+        <w:ind w:left="6120" w:hanging="360"/>
+      </w:pPr>
+    </w:lvl>
+    <w:lvl w:ilvl="8" w:tplc="0809001B" w:tentative="1">
+      <w:start w:val="1"/>
+      <w:numFmt w:val="lowerRoman"/>
+      <w:lvlText w:val="%9."/>
+      <w:lvlJc w:val="right"/>
+      <w:pPr>
+        <w:ind w:left="6840" w:hanging="180"/>
+      </w:pPr>
+    </w:lvl>
+  </w:abstractNum>
+  <w:abstractNum w:abstractNumId="3">
+    <w:nsid w:val="2DF37A60"/>
+    <w:multiLevelType w:val="multilevel"/>
+    <w:tmpl w:val="F6EEC564"/>
+    <w:lvl w:ilvl="0">
+      <w:start w:val="1"/>
+      <w:numFmt w:val="decimal"/>
+      <w:lvlText w:val="%1."/>
+      <w:lvlJc w:val="left"/>
+      <w:pPr>
+        <w:ind w:left="360" w:hanging="360"/>
+      </w:pPr>
+      <w:rPr>
+        <w:rFonts w:hint="default"/>
+      </w:rPr>
+    </w:lvl>
+    <w:lvl w:ilvl="1">
+      <w:start w:val="1"/>
+      <w:numFmt w:val="decimal"/>
+      <w:lvlText w:val="%1.%2."/>
+      <w:lvlJc w:val="left"/>
+      <w:pPr>
+        <w:ind w:left="720" w:hanging="360"/>
+      </w:pPr>
+      <w:rPr>
+        <w:rFonts w:hint="default"/>
+      </w:rPr>
+    </w:lvl>
+    <w:lvl w:ilvl="2">
+      <w:start w:val="1"/>
+      <w:numFmt w:val="decimal"/>
+      <w:lvlText w:val="%1.%2.%3."/>
+      <w:lvlJc w:val="left"/>
+      <w:pPr>
+        <w:ind w:left="1440" w:hanging="720"/>
+      </w:pPr>
+      <w:rPr>
+        <w:rFonts w:hint="default"/>
+      </w:rPr>
+    </w:lvl>
+    <w:lvl w:ilvl="3">
+      <w:start w:val="1"/>
+      <w:numFmt w:val="decimal"/>
+      <w:lvlText w:val="%1.%2.%3.%4."/>
+      <w:lvlJc w:val="left"/>
+      <w:pPr>
+        <w:ind w:left="1800" w:hanging="720"/>
+      </w:pPr>
+      <w:rPr>
+        <w:rFonts w:hint="default"/>
+      </w:rPr>
+    </w:lvl>
+    <w:lvl w:ilvl="4">
+      <w:start w:val="1"/>
+      <w:numFmt w:val="decimal"/>
+      <w:lvlText w:val="%1.%2.%3.%4.%5."/>
+      <w:lvlJc w:val="left"/>
+      <w:pPr>
+        <w:ind w:left="2520" w:hanging="1080"/>
+      </w:pPr>
+      <w:rPr>
+        <w:rFonts w:hint="default"/>
+      </w:rPr>
+    </w:lvl>
+    <w:lvl w:ilvl="5">
+      <w:start w:val="1"/>
+      <w:numFmt w:val="decimal"/>
+      <w:lvlText w:val="%1.%2.%3.%4.%5.%6."/>
+      <w:lvlJc w:val="left"/>
+      <w:pPr>
+        <w:ind w:left="2880" w:hanging="1080"/>
+      </w:pPr>
+      <w:rPr>
+        <w:rFonts w:hint="default"/>
+      </w:rPr>
+    </w:lvl>
+    <w:lvl w:ilvl="6">
+      <w:start w:val="1"/>
+      <w:numFmt w:val="decimal"/>
+      <w:lvlText w:val="%1.%2.%3.%4.%5.%6.%7."/>
+      <w:lvlJc w:val="left"/>
+      <w:pPr>
+        <w:ind w:left="3600" w:hanging="1440"/>
+      </w:pPr>
+      <w:rPr>
+        <w:rFonts w:hint="default"/>
+      </w:rPr>
+    </w:lvl>
+    <w:lvl w:ilvl="7">
+      <w:start w:val="1"/>
+      <w:numFmt w:val="decimal"/>
+      <w:lvlText w:val="%1.%2.%3.%4.%5.%6.%7.%8."/>
+      <w:lvlJc w:val="left"/>
+      <w:pPr>
+        <w:ind w:left="3960" w:hanging="1440"/>
+      </w:pPr>
+      <w:rPr>
+        <w:rFonts w:hint="default"/>
+      </w:rPr>
+    </w:lvl>
+    <w:lvl w:ilvl="8">
+      <w:start w:val="1"/>
+      <w:numFmt w:val="decimal"/>
+      <w:lvlText w:val="%1.%2.%3.%4.%5.%6.%7.%8.%9."/>
+      <w:lvlJc w:val="left"/>
+      <w:pPr>
+        <w:ind w:left="4680" w:hanging="1800"/>
+      </w:pPr>
+      <w:rPr>
+        <w:rFonts w:hint="default"/>
+      </w:rPr>
+    </w:lvl>
+  </w:abstractNum>
+  <w:abstractNum w:abstractNumId="4">
+    <w:nsid w:val="37E50519"/>
+    <w:multiLevelType w:val="multilevel"/>
+    <w:tmpl w:val="9BD6D192"/>
+    <w:lvl w:ilvl="0">
+      <w:start w:val="1"/>
+      <w:numFmt w:val="decimal"/>
+      <w:lvlText w:val="%1."/>
+      <w:lvlJc w:val="left"/>
+      <w:pPr>
+        <w:ind w:left="360" w:hanging="360"/>
+      </w:pPr>
+      <w:rPr>
+        <w:rFonts w:hint="default"/>
+      </w:rPr>
+    </w:lvl>
+    <w:lvl w:ilvl="1">
+      <w:start w:val="1"/>
+      <w:numFmt w:val="decimal"/>
+      <w:lvlText w:val="%1.%2."/>
+      <w:lvlJc w:val="left"/>
+      <w:pPr>
+        <w:ind w:left="360" w:hanging="360"/>
+      </w:pPr>
+      <w:rPr>
+        <w:rFonts w:hint="default"/>
+      </w:rPr>
+    </w:lvl>
+    <w:lvl w:ilvl="2">
+      <w:start w:val="1"/>
+      <w:numFmt w:val="decimal"/>
+      <w:lvlText w:val="%1.%2.%3."/>
+      <w:lvlJc w:val="left"/>
+      <w:pPr>
+        <w:ind w:left="720" w:hanging="720"/>
+      </w:pPr>
+      <w:rPr>
+        <w:rFonts w:hint="default"/>
+      </w:rPr>
+    </w:lvl>
+    <w:lvl w:ilvl="3">
+      <w:start w:val="1"/>
+      <w:numFmt w:val="decimal"/>
+      <w:lvlText w:val="%1.%2.%3.%4."/>
+      <w:lvlJc w:val="left"/>
+      <w:pPr>
+        <w:ind w:left="720" w:hanging="720"/>
+      </w:pPr>
+      <w:rPr>
+        <w:rFonts w:hint="default"/>
+      </w:rPr>
+    </w:lvl>
+    <w:lvl w:ilvl="4">
+      <w:start w:val="1"/>
+      <w:numFmt w:val="decimal"/>
+      <w:lvlText w:val="%1.%2.%3.%4.%5."/>
+      <w:lvlJc w:val="left"/>
+      <w:pPr>
+        <w:ind w:left="1080" w:hanging="1080"/>
+      </w:pPr>
+      <w:rPr>
+        <w:rFonts w:hint="default"/>
+      </w:rPr>
+    </w:lvl>
+    <w:lvl w:ilvl="5">
+      <w:start w:val="1"/>
+      <w:numFmt w:val="decimal"/>
+      <w:lvlText w:val="%1.%2.%3.%4.%5.%6."/>
+      <w:lvlJc w:val="left"/>
+      <w:pPr>
+        <w:ind w:left="1080" w:hanging="1080"/>
+      </w:pPr>
+      <w:rPr>
+        <w:rFonts w:hint="default"/>
+      </w:rPr>
+    </w:lvl>
+    <w:lvl w:ilvl="6">
+      <w:start w:val="1"/>
+      <w:numFmt w:val="decimal"/>
+      <w:lvlText w:val="%1.%2.%3.%4.%5.%6.%7."/>
+      <w:lvlJc w:val="left"/>
+      <w:pPr>
+        <w:ind w:left="1440" w:hanging="1440"/>
+      </w:pPr>
+      <w:rPr>
+        <w:rFonts w:hint="default"/>
+      </w:rPr>
+    </w:lvl>
+    <w:lvl w:ilvl="7">
+      <w:start w:val="1"/>
+      <w:numFmt w:val="decimal"/>
+      <w:lvlText w:val="%1.%2.%3.%4.%5.%6.%7.%8."/>
+      <w:lvlJc w:val="left"/>
+      <w:pPr>
+        <w:ind w:left="1440" w:hanging="1440"/>
+      </w:pPr>
+      <w:rPr>
+        <w:rFonts w:hint="default"/>
+      </w:rPr>
+    </w:lvl>
+    <w:lvl w:ilvl="8">
+      <w:start w:val="1"/>
+      <w:numFmt w:val="decimal"/>
+      <w:lvlText w:val="%1.%2.%3.%4.%5.%6.%7.%8.%9."/>
+      <w:lvlJc w:val="left"/>
+      <w:pPr>
+        <w:ind w:left="1800" w:hanging="1800"/>
+      </w:pPr>
+      <w:rPr>
+        <w:rFonts w:hint="default"/>
+      </w:rPr>
+    </w:lvl>
+  </w:abstractNum>
+  <w:abstractNum w:abstractNumId="5">
+    <w:nsid w:val="411D418C"/>
+    <w:multiLevelType w:val="multilevel"/>
+    <w:tmpl w:val="A2169FBE"/>
+    <w:lvl w:ilvl="0">
+      <w:start w:val="1"/>
+      <w:numFmt w:val="decimal"/>
+      <w:lvlText w:val="%1."/>
+      <w:lvlJc w:val="left"/>
+      <w:pPr>
+        <w:ind w:left="360" w:hanging="360"/>
+      </w:pPr>
+      <w:rPr>
+        <w:rFonts w:hint="default"/>
+      </w:rPr>
+    </w:lvl>
+    <w:lvl w:ilvl="1">
+      <w:start w:val="1"/>
+      <w:numFmt w:val="decimal"/>
+      <w:lvlText w:val="%1.%2."/>
+      <w:lvlJc w:val="left"/>
+      <w:pPr>
+        <w:ind w:left="360" w:hanging="360"/>
+      </w:pPr>
+      <w:rPr>
+        <w:rFonts w:hint="default"/>
+      </w:rPr>
+    </w:lvl>
+    <w:lvl w:ilvl="2">
+      <w:start w:val="1"/>
+      <w:numFmt w:val="decimal"/>
+      <w:lvlText w:val="%1.%2.%3."/>
+      <w:lvlJc w:val="left"/>
+      <w:pPr>
+        <w:ind w:left="720" w:hanging="720"/>
+      </w:pPr>
+      <w:rPr>
+        <w:rFonts w:hint="default"/>
+      </w:rPr>
+    </w:lvl>
+    <w:lvl w:ilvl="3">
+      <w:start w:val="1"/>
+      <w:numFmt w:val="decimal"/>
+      <w:lvlText w:val="%1.%2.%3.%4."/>
+      <w:lvlJc w:val="left"/>
+      <w:pPr>
+        <w:ind w:left="720" w:hanging="720"/>
+      </w:pPr>
+      <w:rPr>
+        <w:rFonts w:hint="default"/>
+      </w:rPr>
+    </w:lvl>
+    <w:lvl w:ilvl="4">
+      <w:start w:val="1"/>
+      <w:numFmt w:val="decimal"/>
+      <w:lvlText w:val="%1.%2.%3.%4.%5."/>
+      <w:lvlJc w:val="left"/>
+      <w:pPr>
+        <w:ind w:left="1080" w:hanging="1080"/>
+      </w:pPr>
+      <w:rPr>
+        <w:rFonts w:hint="default"/>
+      </w:rPr>
+    </w:lvl>
+    <w:lvl w:ilvl="5">
+      <w:start w:val="1"/>
+      <w:numFmt w:val="decimal"/>
+      <w:lvlText w:val="%1.%2.%3.%4.%5.%6."/>
+      <w:lvlJc w:val="left"/>
+      <w:pPr>
+        <w:ind w:left="1080" w:hanging="1080"/>
+      </w:pPr>
+      <w:rPr>
+        <w:rFonts w:hint="default"/>
+      </w:rPr>
+    </w:lvl>
+    <w:lvl w:ilvl="6">
+      <w:start w:val="1"/>
+      <w:numFmt w:val="decimal"/>
+      <w:lvlText w:val="%1.%2.%3.%4.%5.%6.%7."/>
+      <w:lvlJc w:val="left"/>
+      <w:pPr>
+        <w:ind w:left="1440" w:hanging="1440"/>
+      </w:pPr>
+      <w:rPr>
+        <w:rFonts w:hint="default"/>
+      </w:rPr>
+    </w:lvl>
+    <w:lvl w:ilvl="7">
+      <w:start w:val="1"/>
+      <w:numFmt w:val="decimal"/>
+      <w:lvlText w:val="%1.%2.%3.%4.%5.%6.%7.%8."/>
+      <w:lvlJc w:val="left"/>
+      <w:pPr>
+        <w:ind w:left="1440" w:hanging="1440"/>
+      </w:pPr>
+      <w:rPr>
+        <w:rFonts w:hint="default"/>
+      </w:rPr>
+    </w:lvl>
+    <w:lvl w:ilvl="8">
+      <w:start w:val="1"/>
+      <w:numFmt w:val="decimal"/>
+      <w:lvlText w:val="%1.%2.%3.%4.%5.%6.%7.%8.%9."/>
+      <w:lvlJc w:val="left"/>
+      <w:pPr>
+        <w:ind w:left="1800" w:hanging="1800"/>
+      </w:pPr>
+      <w:rPr>
+        <w:rFonts w:hint="default"/>
+      </w:rPr>
+    </w:lvl>
+  </w:abstractNum>
+  <w:abstractNum w:abstractNumId="6">
+    <w:nsid w:val="46F56E4A"/>
+    <w:multiLevelType w:val="multilevel"/>
+    <w:tmpl w:val="D8CCB558"/>
+    <w:lvl w:ilvl="0">
+      <w:start w:val="1"/>
+      <w:numFmt w:val="decimal"/>
+      <w:lvlText w:val="%1."/>
+      <w:lvlJc w:val="left"/>
+      <w:pPr>
+        <w:ind w:left="360" w:hanging="360"/>
+      </w:pPr>
+      <w:rPr>
+        <w:rFonts w:hint="default"/>
+      </w:rPr>
+    </w:lvl>
+    <w:lvl w:ilvl="1">
+      <w:start w:val="1"/>
+      <w:numFmt w:val="decimal"/>
+      <w:lvlText w:val="%1.%2."/>
+      <w:lvlJc w:val="left"/>
+      <w:pPr>
+        <w:ind w:left="360" w:hanging="360"/>
+      </w:pPr>
+      <w:rPr>
+        <w:rFonts w:hint="default"/>
+      </w:rPr>
+    </w:lvl>
+    <w:lvl w:ilvl="2">
+      <w:start w:val="1"/>
+      <w:numFmt w:val="decimal"/>
+      <w:lvlText w:val="%1.%2.%3."/>
+      <w:lvlJc w:val="left"/>
+      <w:pPr>
+        <w:ind w:left="720" w:hanging="720"/>
+      </w:pPr>
+      <w:rPr>
+        <w:rFonts w:hint="default"/>
+      </w:rPr>
+    </w:lvl>
+    <w:lvl w:ilvl="3">
+      <w:start w:val="1"/>
+      <w:numFmt w:val="decimal"/>
+      <w:lvlText w:val="%1.%2.%3.%4."/>
+      <w:lvlJc w:val="left"/>
+      <w:pPr>
+        <w:ind w:left="720" w:hanging="720"/>
+      </w:pPr>
+      <w:rPr>
+        <w:rFonts w:hint="default"/>
+      </w:rPr>
+    </w:lvl>
+    <w:lvl w:ilvl="4">
+      <w:start w:val="1"/>
+      <w:numFmt w:val="decimal"/>
+      <w:lvlText w:val="%1.%2.%3.%4.%5."/>
+      <w:lvlJc w:val="left"/>
+      <w:pPr>
+        <w:ind w:left="1080" w:hanging="1080"/>
+      </w:pPr>
+      <w:rPr>
+        <w:rFonts w:hint="default"/>
+      </w:rPr>
+    </w:lvl>
+    <w:lvl w:ilvl="5">
+      <w:start w:val="1"/>
+      <w:numFmt w:val="decimal"/>
+      <w:lvlText w:val="%1.%2.%3.%4.%5.%6."/>
+      <w:lvlJc w:val="left"/>
+      <w:pPr>
+        <w:ind w:left="1080" w:hanging="1080"/>
+      </w:pPr>
+      <w:rPr>
+        <w:rFonts w:hint="default"/>
+      </w:rPr>
+    </w:lvl>
+    <w:lvl w:ilvl="6">
+      <w:start w:val="1"/>
+      <w:numFmt w:val="decimal"/>
+      <w:lvlText w:val="%1.%2.%3.%4.%5.%6.%7."/>
+      <w:lvlJc w:val="left"/>
+      <w:pPr>
+        <w:ind w:left="1440" w:hanging="1440"/>
+      </w:pPr>
+      <w:rPr>
+        <w:rFonts w:hint="default"/>
+      </w:rPr>
+    </w:lvl>
+    <w:lvl w:ilvl="7">
+      <w:start w:val="1"/>
+      <w:numFmt w:val="decimal"/>
+      <w:lvlText w:val="%1.%2.%3.%4.%5.%6.%7.%8."/>
+      <w:lvlJc w:val="left"/>
+      <w:pPr>
+        <w:ind w:left="1440" w:hanging="1440"/>
+      </w:pPr>
+      <w:rPr>
+        <w:rFonts w:hint="default"/>
+      </w:rPr>
+    </w:lvl>
+    <w:lvl w:ilvl="8">
+      <w:start w:val="1"/>
+      <w:numFmt w:val="decimal"/>
+      <w:lvlText w:val="%1.%2.%3.%4.%5.%6.%7.%8.%9."/>
+      <w:lvlJc w:val="left"/>
+      <w:pPr>
+        <w:ind w:left="1800" w:hanging="1800"/>
+      </w:pPr>
+      <w:rPr>
+        <w:rFonts w:hint="default"/>
+      </w:rPr>
+    </w:lvl>
+  </w:abstractNum>
+  <w:abstractNum w:abstractNumId="7">
+    <w:nsid w:val="53C45898"/>
+    <w:multiLevelType w:val="multilevel"/>
+    <w:tmpl w:val="F6EEC564"/>
+    <w:lvl w:ilvl="0">
+      <w:start w:val="1"/>
+      <w:numFmt w:val="decimal"/>
+      <w:lvlText w:val="%1."/>
+      <w:lvlJc w:val="left"/>
+      <w:pPr>
+        <w:ind w:left="360" w:hanging="360"/>
+      </w:pPr>
+      <w:rPr>
+        <w:rFonts w:hint="default"/>
+      </w:rPr>
+    </w:lvl>
+    <w:lvl w:ilvl="1">
+      <w:start w:val="1"/>
+      <w:numFmt w:val="decimal"/>
+      <w:lvlText w:val="%1.%2."/>
+      <w:lvlJc w:val="left"/>
+      <w:pPr>
+        <w:ind w:left="720" w:hanging="360"/>
+      </w:pPr>
+      <w:rPr>
+        <w:rFonts w:hint="default"/>
+      </w:rPr>
+    </w:lvl>
+    <w:lvl w:ilvl="2">
+      <w:start w:val="1"/>
+      <w:numFmt w:val="decimal"/>
+      <w:lvlText w:val="%1.%2.%3."/>
+      <w:lvlJc w:val="left"/>
+      <w:pPr>
+        <w:ind w:left="1440" w:hanging="720"/>
+      </w:pPr>
+      <w:rPr>
+        <w:rFonts w:hint="default"/>
+      </w:rPr>
+    </w:lvl>
+    <w:lvl w:ilvl="3">
+      <w:start w:val="1"/>
+      <w:numFmt w:val="decimal"/>
+      <w:lvlText w:val="%1.%2.%3.%4."/>
+      <w:lvlJc w:val="left"/>
+      <w:pPr>
+        <w:ind w:left="1800" w:hanging="720"/>
+      </w:pPr>
+      <w:rPr>
+        <w:rFonts w:hint="default"/>
+      </w:rPr>
+    </w:lvl>
+    <w:lvl w:ilvl="4">
+      <w:start w:val="1"/>
+      <w:numFmt w:val="decimal"/>
+      <w:lvlText w:val="%1.%2.%3.%4.%5."/>
+      <w:lvlJc w:val="left"/>
+      <w:pPr>
+        <w:ind w:left="2520" w:hanging="1080"/>
+      </w:pPr>
+      <w:rPr>
+        <w:rFonts w:hint="default"/>
+      </w:rPr>
+    </w:lvl>
+    <w:lvl w:ilvl="5">
+      <w:start w:val="1"/>
+      <w:numFmt w:val="decimal"/>
+      <w:lvlText w:val="%1.%2.%3.%4.%5.%6."/>
+      <w:lvlJc w:val="left"/>
+      <w:pPr>
+        <w:ind w:left="2880" w:hanging="1080"/>
+      </w:pPr>
+      <w:rPr>
+        <w:rFonts w:hint="default"/>
+      </w:rPr>
+    </w:lvl>
+    <w:lvl w:ilvl="6">
+      <w:start w:val="1"/>
+      <w:numFmt w:val="decimal"/>
+      <w:lvlText w:val="%1.%2.%3.%4.%5.%6.%7."/>
+      <w:lvlJc w:val="left"/>
+      <w:pPr>
+        <w:ind w:left="3600" w:hanging="1440"/>
+      </w:pPr>
+      <w:rPr>
+        <w:rFonts w:hint="default"/>
+      </w:rPr>
+    </w:lvl>
+    <w:lvl w:ilvl="7">
+      <w:start w:val="1"/>
+      <w:numFmt w:val="decimal"/>
+      <w:lvlText w:val="%1.%2.%3.%4.%5.%6.%7.%8."/>
+      <w:lvlJc w:val="left"/>
+      <w:pPr>
+        <w:ind w:left="3960" w:hanging="1440"/>
+      </w:pPr>
+      <w:rPr>
+        <w:rFonts w:hint="default"/>
+      </w:rPr>
+    </w:lvl>
+    <w:lvl w:ilvl="8">
+      <w:start w:val="1"/>
+      <w:numFmt w:val="decimal"/>
+      <w:lvlText w:val="%1.%2.%3.%4.%5.%6.%7.%8.%9."/>
+      <w:lvlJc w:val="left"/>
+      <w:pPr>
+        <w:ind w:left="4680" w:hanging="1800"/>
+      </w:pPr>
+      <w:rPr>
+        <w:rFonts w:hint="default"/>
+      </w:rPr>
+    </w:lvl>
+  </w:abstractNum>
+  <w:abstractNum w:abstractNumId="8">
     <w:nsid w:val="635321C5"/>
     <w:multiLevelType w:val="hybridMultilevel"/>
     <w:tmpl w:val="6BE0E9A2"/>
@@ -1554,7 +2479,7 @@
       </w:pPr>
     </w:lvl>
   </w:abstractNum>
-  <w:abstractNum w:abstractNumId="1">
+  <w:abstractNum w:abstractNumId="9">
     <w:nsid w:val="7819275D"/>
     <w:multiLevelType w:val="hybridMultilevel"/>
     <w:tmpl w:val="890E5C3E"/>
@@ -1667,11 +2592,151 @@
       </w:rPr>
     </w:lvl>
   </w:abstractNum>
+  <w:abstractNum w:abstractNumId="10">
+    <w:nsid w:val="7B536C26"/>
+    <w:multiLevelType w:val="multilevel"/>
+    <w:tmpl w:val="F6EEC564"/>
+    <w:lvl w:ilvl="0">
+      <w:start w:val="1"/>
+      <w:numFmt w:val="decimal"/>
+      <w:lvlText w:val="%1."/>
+      <w:lvlJc w:val="left"/>
+      <w:pPr>
+        <w:ind w:left="360" w:hanging="360"/>
+      </w:pPr>
+      <w:rPr>
+        <w:rFonts w:hint="default"/>
+      </w:rPr>
+    </w:lvl>
+    <w:lvl w:ilvl="1">
+      <w:start w:val="1"/>
+      <w:numFmt w:val="decimal"/>
+      <w:lvlText w:val="%1.%2."/>
+      <w:lvlJc w:val="left"/>
+      <w:pPr>
+        <w:ind w:left="720" w:hanging="360"/>
+      </w:pPr>
+      <w:rPr>
+        <w:rFonts w:hint="default"/>
+      </w:rPr>
+    </w:lvl>
+    <w:lvl w:ilvl="2">
+      <w:start w:val="1"/>
+      <w:numFmt w:val="decimal"/>
+      <w:lvlText w:val="%1.%2.%3."/>
+      <w:lvlJc w:val="left"/>
+      <w:pPr>
+        <w:ind w:left="1440" w:hanging="720"/>
+      </w:pPr>
+      <w:rPr>
+        <w:rFonts w:hint="default"/>
+      </w:rPr>
+    </w:lvl>
+    <w:lvl w:ilvl="3">
+      <w:start w:val="1"/>
+      <w:numFmt w:val="decimal"/>
+      <w:lvlText w:val="%1.%2.%3.%4."/>
+      <w:lvlJc w:val="left"/>
+      <w:pPr>
+        <w:ind w:left="1800" w:hanging="720"/>
+      </w:pPr>
+      <w:rPr>
+        <w:rFonts w:hint="default"/>
+      </w:rPr>
+    </w:lvl>
+    <w:lvl w:ilvl="4">
+      <w:start w:val="1"/>
+      <w:numFmt w:val="decimal"/>
+      <w:lvlText w:val="%1.%2.%3.%4.%5."/>
+      <w:lvlJc w:val="left"/>
+      <w:pPr>
+        <w:ind w:left="2520" w:hanging="1080"/>
+      </w:pPr>
+      <w:rPr>
+        <w:rFonts w:hint="default"/>
+      </w:rPr>
+    </w:lvl>
+    <w:lvl w:ilvl="5">
+      <w:start w:val="1"/>
+      <w:numFmt w:val="decimal"/>
+      <w:lvlText w:val="%1.%2.%3.%4.%5.%6."/>
+      <w:lvlJc w:val="left"/>
+      <w:pPr>
+        <w:ind w:left="2880" w:hanging="1080"/>
+      </w:pPr>
+      <w:rPr>
+        <w:rFonts w:hint="default"/>
+      </w:rPr>
+    </w:lvl>
+    <w:lvl w:ilvl="6">
+      <w:start w:val="1"/>
+      <w:numFmt w:val="decimal"/>
+      <w:lvlText w:val="%1.%2.%3.%4.%5.%6.%7."/>
+      <w:lvlJc w:val="left"/>
+      <w:pPr>
+        <w:ind w:left="3600" w:hanging="1440"/>
+      </w:pPr>
+      <w:rPr>
+        <w:rFonts w:hint="default"/>
+      </w:rPr>
+    </w:lvl>
+    <w:lvl w:ilvl="7">
+      <w:start w:val="1"/>
+      <w:numFmt w:val="decimal"/>
+      <w:lvlText w:val="%1.%2.%3.%4.%5.%6.%7.%8."/>
+      <w:lvlJc w:val="left"/>
+      <w:pPr>
+        <w:ind w:left="3960" w:hanging="1440"/>
+      </w:pPr>
+      <w:rPr>
+        <w:rFonts w:hint="default"/>
+      </w:rPr>
+    </w:lvl>
+    <w:lvl w:ilvl="8">
+      <w:start w:val="1"/>
+      <w:numFmt w:val="decimal"/>
+      <w:lvlText w:val="%1.%2.%3.%4.%5.%6.%7.%8.%9."/>
+      <w:lvlJc w:val="left"/>
+      <w:pPr>
+        <w:ind w:left="4680" w:hanging="1800"/>
+      </w:pPr>
+      <w:rPr>
+        <w:rFonts w:hint="default"/>
+      </w:rPr>
+    </w:lvl>
+  </w:abstractNum>
   <w:num w:numId="1">
+    <w:abstractNumId w:val="8"/>
+  </w:num>
+  <w:num w:numId="2">
+    <w:abstractNumId w:val="9"/>
+  </w:num>
+  <w:num w:numId="3">
+    <w:abstractNumId w:val="1"/>
+  </w:num>
+  <w:num w:numId="4">
     <w:abstractNumId w:val="0"/>
   </w:num>
-  <w:num w:numId="2">
-    <w:abstractNumId w:val="1"/>
+  <w:num w:numId="5">
+    <w:abstractNumId w:val="5"/>
+  </w:num>
+  <w:num w:numId="6">
+    <w:abstractNumId w:val="3"/>
+  </w:num>
+  <w:num w:numId="7">
+    <w:abstractNumId w:val="6"/>
+  </w:num>
+  <w:num w:numId="8">
+    <w:abstractNumId w:val="10"/>
+  </w:num>
+  <w:num w:numId="9">
+    <w:abstractNumId w:val="2"/>
+  </w:num>
+  <w:num w:numId="10">
+    <w:abstractNumId w:val="4"/>
+  </w:num>
+  <w:num w:numId="11">
+    <w:abstractNumId w:val="7"/>
   </w:num>
 </w:numbering>
 </file>

</xml_diff>

<commit_message>
Updated second project to VS2022. STarted updating second worksheet to better format and to use newer VS version.
</commit_message>
<xml_diff>
--- a/Content/1-Setting up a Visual Studio Project.docx
+++ b/Content/1-Setting up a Visual Studio Project.docx
@@ -1,62 +1,69 @@
 
 <file path=word/document.xml><?xml version="1.0" encoding="utf-8"?>
-<w:document xmlns:wpc="http://schemas.microsoft.com/office/word/2010/wordprocessingCanvas" xmlns:mc="http://schemas.openxmlformats.org/markup-compatibility/2006" xmlns:o="urn:schemas-microsoft-com:office:office" xmlns:r="http://schemas.openxmlformats.org/officeDocument/2006/relationships" xmlns:m="http://schemas.openxmlformats.org/officeDocument/2006/math" xmlns:v="urn:schemas-microsoft-com:vml" xmlns:wp14="http://schemas.microsoft.com/office/word/2010/wordprocessingDrawing" xmlns:wp="http://schemas.openxmlformats.org/drawingml/2006/wordprocessingDrawing" xmlns:w10="urn:schemas-microsoft-com:office:word" xmlns:w="http://schemas.openxmlformats.org/wordprocessingml/2006/main" xmlns:w14="http://schemas.microsoft.com/office/word/2010/wordml" xmlns:wpg="http://schemas.microsoft.com/office/word/2010/wordprocessingGroup" xmlns:wpi="http://schemas.microsoft.com/office/word/2010/wordprocessingInk" xmlns:wne="http://schemas.microsoft.com/office/word/2006/wordml" xmlns:wps="http://schemas.microsoft.com/office/word/2010/wordprocessingShape" mc:Ignorable="w14 wp14">
+<w:document xmlns:wpc="http://schemas.microsoft.com/office/word/2010/wordprocessingCanvas" xmlns:cx="http://schemas.microsoft.com/office/drawing/2014/chartex" xmlns:cx1="http://schemas.microsoft.com/office/drawing/2015/9/8/chartex" xmlns:cx2="http://schemas.microsoft.com/office/drawing/2015/10/21/chartex" xmlns:cx3="http://schemas.microsoft.com/office/drawing/2016/5/9/chartex" xmlns:cx4="http://schemas.microsoft.com/office/drawing/2016/5/10/chartex" xmlns:cx5="http://schemas.microsoft.com/office/drawing/2016/5/11/chartex" xmlns:cx6="http://schemas.microsoft.com/office/drawing/2016/5/12/chartex" xmlns:cx7="http://schemas.microsoft.com/office/drawing/2016/5/13/chartex" xmlns:cx8="http://schemas.microsoft.com/office/drawing/2016/5/14/chartex" xmlns:mc="http://schemas.openxmlformats.org/markup-compatibility/2006" xmlns:aink="http://schemas.microsoft.com/office/drawing/2016/ink" xmlns:am3d="http://schemas.microsoft.com/office/drawing/2017/model3d" xmlns:o="urn:schemas-microsoft-com:office:office" xmlns:oel="http://schemas.microsoft.com/office/2019/extlst" xmlns:r="http://schemas.openxmlformats.org/officeDocument/2006/relationships" xmlns:m="http://schemas.openxmlformats.org/officeDocument/2006/math" xmlns:v="urn:schemas-microsoft-com:vml" xmlns:wp14="http://schemas.microsoft.com/office/word/2010/wordprocessingDrawing" xmlns:wp="http://schemas.openxmlformats.org/drawingml/2006/wordprocessingDrawing" xmlns:w10="urn:schemas-microsoft-com:office:word" xmlns:w="http://schemas.openxmlformats.org/wordprocessingml/2006/main" xmlns:w14="http://schemas.microsoft.com/office/word/2010/wordml" xmlns:w15="http://schemas.microsoft.com/office/word/2012/wordml" xmlns:w16cex="http://schemas.microsoft.com/office/word/2018/wordml/cex" xmlns:w16cid="http://schemas.microsoft.com/office/word/2016/wordml/cid" xmlns:w16="http://schemas.microsoft.com/office/word/2018/wordml" xmlns:w16sdtdh="http://schemas.microsoft.com/office/word/2020/wordml/sdtdatahash" xmlns:w16se="http://schemas.microsoft.com/office/word/2015/wordml/symex" xmlns:wpg="http://schemas.microsoft.com/office/word/2010/wordprocessingGroup" xmlns:wpi="http://schemas.microsoft.com/office/word/2010/wordprocessingInk" xmlns:wne="http://schemas.microsoft.com/office/word/2006/wordml" xmlns:wps="http://schemas.microsoft.com/office/word/2010/wordprocessingShape" mc:Ignorable="w14 w15 w16se w16cid w16 w16cex w16sdtdh wp14">
   <w:body>
     <w:p>
       <w:pPr>
-        <w:spacing w:after="0"/>
-        <w:rPr>
-          <w:b/>
-          <w:noProof/>
-          <w:u w:val="single"/>
-          <w:lang w:eastAsia="en-GB"/>
-        </w:rPr>
-      </w:pPr>
-      <w:r>
-        <w:rPr>
-          <w:b/>
-          <w:noProof/>
-          <w:u w:val="single"/>
-          <w:lang w:eastAsia="en-GB"/>
-        </w:rPr>
-        <w:t>Setting up a Visual Studio Project</w:t>
-      </w:r>
-    </w:p>
-    <w:p>
-      <w:pPr>
-        <w:spacing w:after="0"/>
-      </w:pPr>
-      <w:r>
-        <w:t xml:space="preserve">For the content in this package, we will need a C++ compiler. The most common one used by Abertay University is Microsoft Visual Studio. We recommend getting the latest version Visual Studio 2017. </w:t>
-      </w:r>
-    </w:p>
-    <w:p>
-      <w:pPr>
-        <w:spacing w:after="0"/>
-      </w:pPr>
-    </w:p>
-    <w:p>
-      <w:pPr>
-        <w:spacing w:after="0"/>
-      </w:pPr>
-      <w:r>
-        <w:t>The basic interface when the program is started is the following:</w:t>
-      </w:r>
-    </w:p>
-    <w:p>
-      <w:pPr>
-        <w:spacing w:after="0"/>
-      </w:pPr>
-      <w:r>
+        <w:pStyle w:val="Heading1"/>
         <w:rPr>
           <w:noProof/>
           <w:lang w:eastAsia="en-GB"/>
         </w:rPr>
+      </w:pPr>
+      <w:r>
+        <w:rPr>
+          <w:noProof/>
+          <w:lang w:eastAsia="en-GB"/>
+        </w:rPr>
+        <w:t>Setting up a Visual Studio Project</w:t>
+      </w:r>
+    </w:p>
+    <w:p>
+      <w:pPr>
+        <w:spacing w:after="0"/>
+      </w:pPr>
+      <w:r>
+        <w:t>For the content in this package, we will need a C++ compiler. The most common one used by Abertay University is Microsoft Visual Studio. We recommend getting the latest version</w:t>
+      </w:r>
+      <w:r>
+        <w:t>,</w:t>
+      </w:r>
+      <w:r>
+        <w:t xml:space="preserve"> Visual Studio 20</w:t>
+      </w:r>
+      <w:r>
+        <w:t>22</w:t>
+      </w:r>
+      <w:r>
+        <w:t xml:space="preserve">. </w:t>
+      </w:r>
+    </w:p>
+    <w:p>
+      <w:pPr>
+        <w:spacing w:after="0"/>
+      </w:pPr>
+    </w:p>
+    <w:p>
+      <w:pPr>
+        <w:spacing w:after="0"/>
+      </w:pPr>
+      <w:r>
+        <w:t>The basic interface when the program is started is the following:</w:t>
+      </w:r>
+    </w:p>
+    <w:p>
+      <w:pPr>
+        <w:spacing w:after="0"/>
+      </w:pPr>
+      <w:r>
+        <w:rPr>
+          <w:noProof/>
+        </w:rPr>
         <w:drawing>
-          <wp:inline distT="0" distB="0" distL="0" distR="0">
-            <wp:extent cx="5039360" cy="2689013"/>
-            <wp:effectExtent l="0" t="0" r="0" b="0"/>
-            <wp:docPr id="1" name="Picture 1"/>
+          <wp:inline distT="0" distB="0" distL="0" distR="0" wp14:anchorId="4B01DE90" wp14:editId="5E2F6896">
+            <wp:extent cx="5731510" cy="3815080"/>
+            <wp:effectExtent l="0" t="0" r="2540" b="0"/>
+            <wp:docPr id="3" name="Picture 3" descr="Graphical user interface, text, application&#10;&#10;Description automatically generated"/>
             <wp:cNvGraphicFramePr>
               <a:graphicFrameLocks xmlns:a="http://schemas.openxmlformats.org/drawingml/2006/main" noChangeAspect="1"/>
             </wp:cNvGraphicFramePr>
@@ -64,19 +71,11 @@
               <a:graphicData uri="http://schemas.openxmlformats.org/drawingml/2006/picture">
                 <pic:pic xmlns:pic="http://schemas.openxmlformats.org/drawingml/2006/picture">
                   <pic:nvPicPr>
-                    <pic:cNvPr id="1" name="Picture 1"/>
-                    <pic:cNvPicPr>
-                      <a:picLocks noChangeAspect="1"/>
-                    </pic:cNvPicPr>
+                    <pic:cNvPr id="3" name="Picture 3" descr="Graphical user interface, text, application&#10;&#10;Description automatically generated"/>
+                    <pic:cNvPicPr/>
                   </pic:nvPicPr>
                   <pic:blipFill>
-                    <a:blip r:embed="rId6" cstate="print">
-                      <a:extLst>
-                        <a:ext uri="{28A0092B-C50C-407E-A947-70E740481C1C}">
-                          <a14:useLocalDpi xmlns:a14="http://schemas.microsoft.com/office/drawing/2010/main" val="0"/>
-                        </a:ext>
-                      </a:extLst>
-                    </a:blip>
+                    <a:blip r:embed="rId5"/>
                     <a:stretch>
                       <a:fillRect/>
                     </a:stretch>
@@ -84,7 +83,7 @@
                   <pic:spPr>
                     <a:xfrm>
                       <a:off x="0" y="0"/>
-                      <a:ext cx="5039360" cy="2689013"/>
+                      <a:ext cx="5731510" cy="3815080"/>
                     </a:xfrm>
                     <a:prstGeom prst="rect">
                       <a:avLst/>
@@ -106,6 +105,11 @@
       <w:pPr>
         <w:spacing w:after="0"/>
       </w:pPr>
+    </w:p>
+    <w:p>
+      <w:pPr>
+        <w:spacing w:after="0"/>
+      </w:pPr>
       <w:r>
         <w:t xml:space="preserve">From here we can create, edit and open projects and solutions. The hierarchy of files in Visual Studio means you create a single solution for each problem or application, you can then create multiple projects within that solution, with each project having their own code files (can be one or more likely more than one). </w:t>
       </w:r>
@@ -123,71 +127,130 @@
     <w:p>
       <w:pPr>
         <w:spacing w:after="0"/>
+      </w:pPr>
+    </w:p>
+    <w:p>
+      <w:pPr>
+        <w:spacing w:after="0"/>
+      </w:pPr>
+    </w:p>
+    <w:p>
+      <w:pPr>
+        <w:spacing w:after="0"/>
+      </w:pPr>
+    </w:p>
+    <w:p>
+      <w:pPr>
+        <w:spacing w:after="0"/>
+      </w:pPr>
+    </w:p>
+    <w:p>
+      <w:pPr>
+        <w:spacing w:after="0"/>
+      </w:pPr>
+    </w:p>
+    <w:p>
+      <w:pPr>
+        <w:spacing w:after="0"/>
+      </w:pPr>
+    </w:p>
+    <w:p>
+      <w:pPr>
+        <w:spacing w:after="0"/>
+      </w:pPr>
+    </w:p>
+    <w:p>
+      <w:pPr>
+        <w:spacing w:after="0"/>
+      </w:pPr>
+    </w:p>
+    <w:p>
+      <w:pPr>
+        <w:spacing w:after="0"/>
+      </w:pPr>
+    </w:p>
+    <w:p>
+      <w:pPr>
+        <w:spacing w:after="0"/>
+      </w:pPr>
+    </w:p>
+    <w:p>
+      <w:pPr>
+        <w:pStyle w:val="Heading2"/>
+      </w:pPr>
+      <w:r>
+        <w:lastRenderedPageBreak/>
+        <w:t>Creating a Solutio</w:t>
+      </w:r>
+      <w:r>
+        <w:t>n</w:t>
+      </w:r>
+    </w:p>
+    <w:p>
+      <w:pPr>
+        <w:spacing w:after="0"/>
+      </w:pPr>
+      <w:r>
+        <w:t>To create a solution, go the</w:t>
+      </w:r>
+      <w:r>
+        <w:t xml:space="preserve"> select the </w:t>
+      </w:r>
+      <w:r>
         <w:rPr>
           <w:b/>
-        </w:rPr>
-      </w:pPr>
+          <w:sz w:val="24"/>
+          <w:szCs w:val="24"/>
+        </w:rPr>
+        <w:t xml:space="preserve">Create a new project </w:t>
+      </w:r>
+      <w:r>
+        <w:rPr>
+          <w:bCs/>
+        </w:rPr>
+        <w:t>option</w:t>
+      </w:r>
+      <w:r>
+        <w:t>. This will create a solution for your application/problem and a singl</w:t>
+      </w:r>
+      <w:r>
+        <w:t>e project within that solution.</w:t>
+      </w:r>
+    </w:p>
+    <w:p>
+      <w:pPr>
+        <w:spacing w:after="0"/>
+      </w:pPr>
+    </w:p>
+    <w:p>
+      <w:pPr>
+        <w:spacing w:after="0"/>
+        <w:rPr>
+          <w:bCs/>
+        </w:rPr>
+      </w:pPr>
+      <w:r>
+        <w:t xml:space="preserve">Visual Studio usually has </w:t>
+      </w:r>
+      <w:r>
+        <w:t>many</w:t>
+      </w:r>
+      <w:r>
+        <w:t xml:space="preserve"> different projects you can create, depending on the language or specifics of the project. For all examples in this package, make sure you select </w:t>
+      </w:r>
       <w:r>
         <w:rPr>
           <w:b/>
-        </w:rPr>
-        <w:t>Creating a Solution</w:t>
-      </w:r>
-    </w:p>
-    <w:p>
-      <w:pPr>
-        <w:spacing w:after="0"/>
-      </w:pPr>
-      <w:r>
-        <w:t xml:space="preserve">To create a solution, go the </w:t>
-      </w:r>
-      <w:r>
-        <w:rPr>
-          <w:b/>
-        </w:rPr>
-        <w:t>File</w:t>
-      </w:r>
-      <w:r>
-        <w:rPr>
-          <w:b/>
-        </w:rPr>
-        <w:t xml:space="preserve"> </w:t>
-      </w:r>
-      <w:r>
-        <w:t>-&gt;</w:t>
-      </w:r>
-      <w:r>
-        <w:t xml:space="preserve"> </w:t>
-      </w:r>
-      <w:r>
-        <w:rPr>
-          <w:b/>
-        </w:rPr>
-        <w:t>New</w:t>
-      </w:r>
-      <w:r>
-        <w:rPr>
-          <w:b/>
-        </w:rPr>
-        <w:t xml:space="preserve"> </w:t>
-      </w:r>
-      <w:r>
-        <w:t>-&gt;</w:t>
-      </w:r>
-      <w:r>
-        <w:t xml:space="preserve"> </w:t>
-      </w:r>
-      <w:r>
-        <w:rPr>
-          <w:b/>
-        </w:rPr>
-        <w:t>Project</w:t>
-      </w:r>
-      <w:r>
-        <w:t>. This will create a solution for your application/problem and a singl</w:t>
-      </w:r>
-      <w:r>
-        <w:t>e project within that solution.</w:t>
+          <w:sz w:val="24"/>
+          <w:szCs w:val="24"/>
+        </w:rPr>
+        <w:t>Empty Project</w:t>
+      </w:r>
+      <w:r>
+        <w:rPr>
+          <w:bCs/>
+        </w:rPr>
+        <w:t>. You can find it by searching for it in the search bar or by selecting the C++ language in the drop-down menu.</w:t>
       </w:r>
     </w:p>
     <w:p>
@@ -197,13 +260,12 @@
       <w:r>
         <w:rPr>
           <w:noProof/>
-          <w:lang w:eastAsia="en-GB"/>
         </w:rPr>
         <w:drawing>
-          <wp:inline distT="0" distB="0" distL="0" distR="0">
-            <wp:extent cx="5040000" cy="2688074"/>
-            <wp:effectExtent l="0" t="0" r="8255" b="0"/>
-            <wp:docPr id="17" name="Picture 17"/>
+          <wp:inline distT="0" distB="0" distL="0" distR="0" wp14:anchorId="772F0165" wp14:editId="710CC4CB">
+            <wp:extent cx="5731510" cy="1771650"/>
+            <wp:effectExtent l="0" t="0" r="2540" b="0"/>
+            <wp:docPr id="1" name="Picture 1" descr="Graphical user interface, text, application, Teams&#10;&#10;Description automatically generated"/>
             <wp:cNvGraphicFramePr>
               <a:graphicFrameLocks xmlns:a="http://schemas.openxmlformats.org/drawingml/2006/main" noChangeAspect="1"/>
             </wp:cNvGraphicFramePr>
@@ -211,119 +273,18 @@
               <a:graphicData uri="http://schemas.openxmlformats.org/drawingml/2006/picture">
                 <pic:pic xmlns:pic="http://schemas.openxmlformats.org/drawingml/2006/picture">
                   <pic:nvPicPr>
-                    <pic:cNvPr id="0" name="ProjectCreationVS2017.png"/>
-                    <pic:cNvPicPr/>
-                  </pic:nvPicPr>
-                  <pic:blipFill>
-                    <a:blip r:embed="rId7" cstate="print">
-                      <a:extLst>
-                        <a:ext uri="{28A0092B-C50C-407E-A947-70E740481C1C}">
-                          <a14:useLocalDpi xmlns:a14="http://schemas.microsoft.com/office/drawing/2010/main" val="0"/>
-                        </a:ext>
-                      </a:extLst>
-                    </a:blip>
-                    <a:stretch>
-                      <a:fillRect/>
-                    </a:stretch>
-                  </pic:blipFill>
-                  <pic:spPr>
-                    <a:xfrm>
-                      <a:off x="0" y="0"/>
-                      <a:ext cx="5040000" cy="2688074"/>
-                    </a:xfrm>
-                    <a:prstGeom prst="rect">
-                      <a:avLst/>
-                    </a:prstGeom>
-                  </pic:spPr>
-                </pic:pic>
-              </a:graphicData>
-            </a:graphic>
-          </wp:inline>
-        </w:drawing>
-      </w:r>
-    </w:p>
-    <w:p>
-      <w:pPr>
-        <w:spacing w:after="0"/>
-      </w:pPr>
-    </w:p>
-    <w:p>
-      <w:pPr>
-        <w:spacing w:after="0"/>
-      </w:pPr>
-      <w:r>
-        <w:lastRenderedPageBreak/>
-        <w:t xml:space="preserve">Visual Studio usually has a large number of different projects you can create, depending on the language or specifics of the project. For all examples in this package, make sure you select </w:t>
-      </w:r>
-    </w:p>
-    <w:p>
-      <w:pPr>
-        <w:spacing w:after="0"/>
-      </w:pPr>
-      <w:r>
-        <w:rPr>
-          <w:b/>
-        </w:rPr>
-        <w:t>Visual C++</w:t>
-      </w:r>
-      <w:r>
-        <w:t xml:space="preserve"> -&gt; </w:t>
-      </w:r>
-      <w:r>
-        <w:rPr>
-          <w:b/>
-        </w:rPr>
-        <w:t>General</w:t>
-      </w:r>
-      <w:r>
-        <w:t xml:space="preserve"> -&gt; </w:t>
-      </w:r>
-      <w:r>
-        <w:rPr>
-          <w:b/>
-        </w:rPr>
-        <w:t>Empty Project</w:t>
-      </w:r>
-    </w:p>
-    <w:p>
-      <w:pPr>
-        <w:spacing w:after="0"/>
-      </w:pPr>
-      <w:r>
-        <w:rPr>
-          <w:noProof/>
-          <w:lang w:eastAsia="en-GB"/>
-        </w:rPr>
-        <w:drawing>
-          <wp:inline distT="0" distB="0" distL="0" distR="0">
-            <wp:extent cx="5039360" cy="1393190"/>
-            <wp:effectExtent l="0" t="0" r="8890" b="0"/>
-            <wp:docPr id="6" name="Picture 6"/>
-            <wp:cNvGraphicFramePr>
-              <a:graphicFrameLocks xmlns:a="http://schemas.openxmlformats.org/drawingml/2006/main" noChangeAspect="1"/>
-            </wp:cNvGraphicFramePr>
-            <a:graphic xmlns:a="http://schemas.openxmlformats.org/drawingml/2006/main">
-              <a:graphicData uri="http://schemas.openxmlformats.org/drawingml/2006/picture">
-                <pic:pic xmlns:pic="http://schemas.openxmlformats.org/drawingml/2006/picture">
-                  <pic:nvPicPr>
-                    <pic:cNvPr id="0" name="ProjectSettingsVS2017.png"/>
+                    <pic:cNvPr id="1" name="Picture 1" descr="Graphical user interface, text, application, Teams&#10;&#10;Description automatically generated"/>
                     <pic:cNvPicPr/>
                   </pic:nvPicPr>
                   <pic:blipFill rotWithShape="1">
-                    <a:blip r:embed="rId8">
-                      <a:extLst>
-                        <a:ext uri="{28A0092B-C50C-407E-A947-70E740481C1C}">
-                          <a14:useLocalDpi xmlns:a14="http://schemas.microsoft.com/office/drawing/2010/main" val="0"/>
-                        </a:ext>
-                      </a:extLst>
-                    </a:blip>
-                    <a:srcRect b="54620"/>
+                    <a:blip r:embed="rId6"/>
+                    <a:srcRect b="53562"/>
                     <a:stretch/>
                   </pic:blipFill>
                   <pic:spPr bwMode="auto">
                     <a:xfrm>
                       <a:off x="0" y="0"/>
-                      <a:ext cx="5039360" cy="1393190"/>
+                      <a:ext cx="5731510" cy="1771650"/>
                     </a:xfrm>
                     <a:prstGeom prst="rect">
                       <a:avLst/>
@@ -353,6 +314,35 @@
       <w:pPr>
         <w:spacing w:after="0"/>
       </w:pPr>
+    </w:p>
+    <w:p>
+      <w:pPr>
+        <w:spacing w:after="0"/>
+        <w:rPr>
+          <w:b/>
+          <w:bCs/>
+        </w:rPr>
+      </w:pPr>
+      <w:r>
+        <w:t>We can now customise the project slightly by changing the Solution Name, Project Name and Save Location.</w:t>
+      </w:r>
+      <w:r>
+        <w:rPr>
+          <w:noProof/>
+          <w:lang w:eastAsia="en-GB"/>
+        </w:rPr>
+        <w:t xml:space="preserve"> </w:t>
+      </w:r>
+    </w:p>
+    <w:p>
+      <w:pPr>
+        <w:spacing w:after="0"/>
+      </w:pPr>
+    </w:p>
+    <w:p>
+      <w:pPr>
+        <w:spacing w:after="0"/>
+      </w:pPr>
       <w:r>
         <w:rPr>
           <w:noProof/>
@@ -361,16 +351,16 @@
         <mc:AlternateContent>
           <mc:Choice Requires="wpg">
             <w:drawing>
-              <wp:anchor distT="0" distB="0" distL="114300" distR="114300" simplePos="0" relativeHeight="251674624" behindDoc="0" locked="0" layoutInCell="1" allowOverlap="1" wp14:anchorId="6F9E65ED" wp14:editId="2AB91C93">
+              <wp:anchor distT="0" distB="0" distL="114300" distR="114300" simplePos="0" relativeHeight="251657728" behindDoc="0" locked="0" layoutInCell="1" allowOverlap="1" wp14:anchorId="7E4C60FE" wp14:editId="355CE945">
                 <wp:simplePos x="0" y="0"/>
                 <wp:positionH relativeFrom="column">
-                  <wp:posOffset>1205653</wp:posOffset>
+                  <wp:posOffset>685800</wp:posOffset>
                 </wp:positionH>
                 <wp:positionV relativeFrom="paragraph">
-                  <wp:posOffset>489162</wp:posOffset>
+                  <wp:posOffset>934720</wp:posOffset>
                 </wp:positionV>
-                <wp:extent cx="2410460" cy="1333288"/>
-                <wp:effectExtent l="38100" t="76200" r="27940" b="19685"/>
+                <wp:extent cx="2742566" cy="2257425"/>
+                <wp:effectExtent l="19050" t="95250" r="635" b="28575"/>
                 <wp:wrapNone/>
                 <wp:docPr id="15" name="Group 15"/>
                 <wp:cNvGraphicFramePr/>
@@ -381,9 +371,9 @@
                       <wpg:grpSpPr>
                         <a:xfrm>
                           <a:off x="0" y="0"/>
-                          <a:ext cx="2410460" cy="1333288"/>
-                          <a:chOff x="0" y="0"/>
-                          <a:chExt cx="2410460" cy="1333288"/>
+                          <a:ext cx="2742566" cy="2257425"/>
+                          <a:chOff x="-333372" y="-304799"/>
+                          <a:chExt cx="2743199" cy="2257426"/>
                         </a:xfrm>
                       </wpg:grpSpPr>
                       <wps:wsp>
@@ -391,15 +381,15 @@
                         <wps:cNvCnPr/>
                         <wps:spPr>
                           <a:xfrm rot="10800000">
-                            <a:off x="40640" y="270933"/>
-                            <a:ext cx="2369820" cy="1062355"/>
+                            <a:off x="-209545" y="419102"/>
+                            <a:ext cx="2581898" cy="1533525"/>
                           </a:xfrm>
                           <a:prstGeom prst="bentConnector3">
                             <a:avLst>
-                              <a:gd name="adj1" fmla="val 50000"/>
+                              <a:gd name="adj1" fmla="val 55535"/>
                             </a:avLst>
                           </a:prstGeom>
-                          <a:ln>
+                          <a:ln w="28575">
                             <a:solidFill>
                               <a:srgbClr val="FF0000"/>
                             </a:solidFill>
@@ -427,15 +417,15 @@
                         <wps:cNvCnPr/>
                         <wps:spPr>
                           <a:xfrm rot="10800000">
-                            <a:off x="182880" y="128693"/>
-                            <a:ext cx="2225675" cy="1007110"/>
+                            <a:off x="-123916" y="47539"/>
+                            <a:ext cx="2514066" cy="1285328"/>
                           </a:xfrm>
                           <a:prstGeom prst="bentConnector3">
                             <a:avLst>
-                              <a:gd name="adj1" fmla="val 42392"/>
+                              <a:gd name="adj1" fmla="val 50000"/>
                             </a:avLst>
                           </a:prstGeom>
-                          <a:ln>
+                          <a:ln w="28575">
                             <a:solidFill>
                               <a:srgbClr val="FF0000"/>
                             </a:solidFill>
@@ -463,15 +453,15 @@
                         <wps:cNvCnPr/>
                         <wps:spPr>
                           <a:xfrm rot="10800000">
-                            <a:off x="0" y="0"/>
-                            <a:ext cx="2408344" cy="924349"/>
+                            <a:off x="-333372" y="-304799"/>
+                            <a:ext cx="2743199" cy="962024"/>
                           </a:xfrm>
                           <a:prstGeom prst="bentConnector3">
                             <a:avLst>
-                              <a:gd name="adj1" fmla="val 26929"/>
+                              <a:gd name="adj1" fmla="val 39583"/>
                             </a:avLst>
                           </a:prstGeom>
-                          <a:ln>
+                          <a:ln w="28575">
                             <a:solidFill>
                               <a:srgbClr val="FF0000"/>
                             </a:solidFill>
@@ -497,12 +487,18 @@
                     </wpg:wgp>
                   </a:graphicData>
                 </a:graphic>
+                <wp14:sizeRelH relativeFrom="margin">
+                  <wp14:pctWidth>0</wp14:pctWidth>
+                </wp14:sizeRelH>
+                <wp14:sizeRelV relativeFrom="margin">
+                  <wp14:pctHeight>0</wp14:pctHeight>
+                </wp14:sizeRelV>
               </wp:anchor>
             </w:drawing>
           </mc:Choice>
           <mc:Fallback>
             <w:pict>
-              <v:group id="Group 15" o:spid="_x0000_s1026" style="position:absolute;margin-left:94.95pt;margin-top:38.5pt;width:189.8pt;height:105pt;z-index:251674624" coordsize="24104,13332" o:gfxdata="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">
+              <v:group w14:anchorId="06499114" id="Group 15" o:spid="_x0000_s1026" style="position:absolute;margin-left:54pt;margin-top:73.6pt;width:215.95pt;height:177.75pt;z-index:251657728;mso-width-relative:margin;mso-height-relative:margin" coordorigin="-3333,-3047" coordsize="27431,22574" o:gfxdata="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">
                 <v:shapetype id="_x0000_t34" coordsize="21600,21600" o:spt="34" o:oned="t" adj="10800" path="m,l@0,0@0,21600,21600,21600e" filled="f">
                   <v:stroke joinstyle="miter"/>
                   <v:formulas>
@@ -514,13 +510,13 @@
                   </v:handles>
                   <o:lock v:ext="edit" shapetype="t"/>
                 </v:shapetype>
-                <v:shape id="Elbow Connector 7" o:spid="_x0000_s1027" type="#_x0000_t34" style="position:absolute;left:406;top:2709;width:23698;height:10623;rotation:180;visibility:visible;mso-wrap-style:square" o:connectortype="elbow" o:gfxdata="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" strokecolor="red">
+                <v:shape id="Elbow Connector 7" o:spid="_x0000_s1027" type="#_x0000_t34" style="position:absolute;left:-2095;top:4191;width:25818;height:15335;rotation:180;visibility:visible;mso-wrap-style:square" o:connectortype="elbow" o:gfxdata="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" adj="11996" strokecolor="red" strokeweight="2.25pt">
                   <v:stroke endarrow="open"/>
                 </v:shape>
-                <v:shape id="Elbow Connector 8" o:spid="_x0000_s1028" type="#_x0000_t34" style="position:absolute;left:1828;top:1286;width:22257;height:10072;rotation:180;visibility:visible;mso-wrap-style:square" o:connectortype="elbow" o:gfxdata="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" adj="9157" strokecolor="red">
+                <v:shape id="Elbow Connector 8" o:spid="_x0000_s1028" type="#_x0000_t34" style="position:absolute;left:-1239;top:475;width:25140;height:12853;rotation:180;visibility:visible;mso-wrap-style:square" o:connectortype="elbow" o:gfxdata="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" strokecolor="red" strokeweight="2.25pt">
                   <v:stroke endarrow="open"/>
                 </v:shape>
-                <v:shape id="Elbow Connector 9" o:spid="_x0000_s1029" type="#_x0000_t34" style="position:absolute;width:24083;height:9243;rotation:180;visibility:visible;mso-wrap-style:square" o:connectortype="elbow" o:gfxdata="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" adj="5817" strokecolor="red">
+                <v:shape id="Elbow Connector 9" o:spid="_x0000_s1029" type="#_x0000_t34" style="position:absolute;left:-3333;top:-3047;width:27431;height:9619;rotation:180;visibility:visible;mso-wrap-style:square" o:connectortype="elbow" o:gfxdata="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" adj="8550" strokecolor="red" strokeweight="2.25pt">
                   <v:stroke endarrow="open"/>
                 </v:shape>
               </v:group>
@@ -529,31 +525,205 @@
         </mc:AlternateContent>
       </w:r>
       <w:r>
-        <w:t xml:space="preserve">We can now customise the project slightly by changing the Solution Name, Project Name and Save Location. </w:t>
-      </w:r>
-    </w:p>
-    <w:p>
-      <w:pPr>
-        <w:spacing w:after="0"/>
-      </w:pPr>
-      <w:r>
         <w:rPr>
           <w:noProof/>
-          <w:lang w:eastAsia="en-GB"/>
+        </w:rPr>
+        <mc:AlternateContent>
+          <mc:Choice Requires="wps">
+            <w:drawing>
+              <wp:anchor distT="0" distB="0" distL="114300" distR="114300" simplePos="0" relativeHeight="251662848" behindDoc="0" locked="0" layoutInCell="1" allowOverlap="1" wp14:anchorId="0C4953F3" wp14:editId="6E3F7BC6">
+                <wp:simplePos x="0" y="0"/>
+                <wp:positionH relativeFrom="column">
+                  <wp:posOffset>3429000</wp:posOffset>
+                </wp:positionH>
+                <wp:positionV relativeFrom="paragraph">
+                  <wp:posOffset>1772920</wp:posOffset>
+                </wp:positionV>
+                <wp:extent cx="2133600" cy="1543050"/>
+                <wp:effectExtent l="0" t="0" r="0" b="0"/>
+                <wp:wrapNone/>
+                <wp:docPr id="10" name="Text Box 10"/>
+                <wp:cNvGraphicFramePr/>
+                <a:graphic xmlns:a="http://schemas.openxmlformats.org/drawingml/2006/main">
+                  <a:graphicData uri="http://schemas.microsoft.com/office/word/2010/wordprocessingShape">
+                    <wps:wsp>
+                      <wps:cNvSpPr txBox="1"/>
+                      <wps:spPr>
+                        <a:xfrm>
+                          <a:off x="0" y="0"/>
+                          <a:ext cx="2133600" cy="1543050"/>
+                        </a:xfrm>
+                        <a:prstGeom prst="rect">
+                          <a:avLst/>
+                        </a:prstGeom>
+                        <a:noFill/>
+                        <a:ln w="6350">
+                          <a:noFill/>
+                        </a:ln>
+                      </wps:spPr>
+                      <wps:txbx>
+                        <w:txbxContent>
+                          <w:p>
+                            <w:pPr>
+                              <w:rPr>
+                                <w:b/>
+                                <w:bCs/>
+                              </w:rPr>
+                            </w:pPr>
+                            <w:r>
+                              <w:rPr>
+                                <w:b/>
+                                <w:bCs/>
+                              </w:rPr>
+                              <w:t>Project Name</w:t>
+                            </w:r>
+                          </w:p>
+                          <w:p>
+                            <w:pPr>
+                              <w:rPr>
+                                <w:b/>
+                                <w:bCs/>
+                              </w:rPr>
+                            </w:pPr>
+                          </w:p>
+                          <w:p>
+                            <w:pPr>
+                              <w:rPr>
+                                <w:b/>
+                                <w:bCs/>
+                              </w:rPr>
+                            </w:pPr>
+                            <w:r>
+                              <w:rPr>
+                                <w:b/>
+                                <w:bCs/>
+                              </w:rPr>
+                              <w:t>Directory</w:t>
+                            </w:r>
+                          </w:p>
+                          <w:p>
+                            <w:pPr>
+                              <w:rPr>
+                                <w:b/>
+                                <w:bCs/>
+                              </w:rPr>
+                            </w:pPr>
+                          </w:p>
+                          <w:p>
+                            <w:pPr>
+                              <w:rPr>
+                                <w:b/>
+                                <w:bCs/>
+                              </w:rPr>
+                            </w:pPr>
+                            <w:r>
+                              <w:rPr>
+                                <w:b/>
+                                <w:bCs/>
+                              </w:rPr>
+                              <w:t>Solution Name</w:t>
+                            </w:r>
+                          </w:p>
+                        </w:txbxContent>
+                      </wps:txbx>
+                      <wps:bodyPr rot="0" spcFirstLastPara="0" vertOverflow="overflow" horzOverflow="overflow" vert="horz" wrap="square" lIns="91440" tIns="45720" rIns="91440" bIns="45720" numCol="1" spcCol="0" rtlCol="0" fromWordArt="0" anchor="t" anchorCtr="0" forceAA="0" compatLnSpc="1">
+                        <a:prstTxWarp prst="textNoShape">
+                          <a:avLst/>
+                        </a:prstTxWarp>
+                        <a:noAutofit/>
+                      </wps:bodyPr>
+                    </wps:wsp>
+                  </a:graphicData>
+                </a:graphic>
+              </wp:anchor>
+            </w:drawing>
+          </mc:Choice>
+          <mc:Fallback>
+            <w:pict>
+              <v:shapetype w14:anchorId="0C4953F3" id="_x0000_t202" coordsize="21600,21600" o:spt="202" path="m,l,21600r21600,l21600,xe">
+                <v:stroke joinstyle="miter"/>
+                <v:path gradientshapeok="t" o:connecttype="rect"/>
+              </v:shapetype>
+              <v:shape id="Text Box 10" o:spid="_x0000_s1026" type="#_x0000_t202" style="position:absolute;margin-left:270pt;margin-top:139.6pt;width:168pt;height:121.5pt;z-index:251662848;visibility:visible;mso-wrap-style:square;mso-wrap-distance-left:9pt;mso-wrap-distance-top:0;mso-wrap-distance-right:9pt;mso-wrap-distance-bottom:0;mso-position-horizontal:absolute;mso-position-horizontal-relative:text;mso-position-vertical:absolute;mso-position-vertical-relative:text;v-text-anchor:top" o:gfxdata="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" filled="f" stroked="f" strokeweight=".5pt">
+                <v:textbox>
+                  <w:txbxContent>
+                    <w:p>
+                      <w:pPr>
+                        <w:rPr>
+                          <w:b/>
+                          <w:bCs/>
+                        </w:rPr>
+                      </w:pPr>
+                      <w:r>
+                        <w:rPr>
+                          <w:b/>
+                          <w:bCs/>
+                        </w:rPr>
+                        <w:t>Project Name</w:t>
+                      </w:r>
+                    </w:p>
+                    <w:p>
+                      <w:pPr>
+                        <w:rPr>
+                          <w:b/>
+                          <w:bCs/>
+                        </w:rPr>
+                      </w:pPr>
+                    </w:p>
+                    <w:p>
+                      <w:pPr>
+                        <w:rPr>
+                          <w:b/>
+                          <w:bCs/>
+                        </w:rPr>
+                      </w:pPr>
+                      <w:r>
+                        <w:rPr>
+                          <w:b/>
+                          <w:bCs/>
+                        </w:rPr>
+                        <w:t>Directory</w:t>
+                      </w:r>
+                    </w:p>
+                    <w:p>
+                      <w:pPr>
+                        <w:rPr>
+                          <w:b/>
+                          <w:bCs/>
+                        </w:rPr>
+                      </w:pPr>
+                    </w:p>
+                    <w:p>
+                      <w:pPr>
+                        <w:rPr>
+                          <w:b/>
+                          <w:bCs/>
+                        </w:rPr>
+                      </w:pPr>
+                      <w:r>
+                        <w:rPr>
+                          <w:b/>
+                          <w:bCs/>
+                        </w:rPr>
+                        <w:t>Solution Name</w:t>
+                      </w:r>
+                    </w:p>
+                  </w:txbxContent>
+                </v:textbox>
+              </v:shape>
+            </w:pict>
+          </mc:Fallback>
+        </mc:AlternateContent>
+      </w:r>
+      <w:r>
+        <w:rPr>
+          <w:noProof/>
         </w:rPr>
         <w:drawing>
-          <wp:anchor distT="0" distB="0" distL="114300" distR="114300" simplePos="0" relativeHeight="251668480" behindDoc="0" locked="0" layoutInCell="1" allowOverlap="1" wp14:anchorId="32C1D6B9" wp14:editId="51573BD7">
-            <wp:simplePos x="0" y="0"/>
-            <wp:positionH relativeFrom="column">
-              <wp:posOffset>0</wp:posOffset>
-            </wp:positionH>
-            <wp:positionV relativeFrom="paragraph">
-              <wp:posOffset>1905</wp:posOffset>
-            </wp:positionV>
-            <wp:extent cx="5039360" cy="768985"/>
-            <wp:effectExtent l="0" t="0" r="8890" b="0"/>
-            <wp:wrapTopAndBottom/>
-            <wp:docPr id="11" name="Picture 11"/>
+          <wp:inline distT="0" distB="0" distL="0" distR="0" wp14:anchorId="2875D9A0" wp14:editId="7101A19F">
+            <wp:extent cx="5731510" cy="3815080"/>
+            <wp:effectExtent l="0" t="0" r="2540" b="0"/>
+            <wp:docPr id="5" name="Picture 5" descr="Graphical user interface, text, email&#10;&#10;Description automatically generated"/>
             <wp:cNvGraphicFramePr>
               <a:graphicFrameLocks xmlns:a="http://schemas.openxmlformats.org/drawingml/2006/main" noChangeAspect="1"/>
             </wp:cNvGraphicFramePr>
@@ -561,210 +731,11 @@
               <a:graphicData uri="http://schemas.openxmlformats.org/drawingml/2006/picture">
                 <pic:pic xmlns:pic="http://schemas.openxmlformats.org/drawingml/2006/picture">
                   <pic:nvPicPr>
-                    <pic:cNvPr id="0" name="ProjectSettingsVS2017.png"/>
-                    <pic:cNvPicPr/>
-                  </pic:nvPicPr>
-                  <pic:blipFill rotWithShape="1">
-                    <a:blip r:embed="rId8">
-                      <a:extLst>
-                        <a:ext uri="{28A0092B-C50C-407E-A947-70E740481C1C}">
-                          <a14:useLocalDpi xmlns:a14="http://schemas.microsoft.com/office/drawing/2010/main" val="0"/>
-                        </a:ext>
-                      </a:extLst>
-                    </a:blip>
-                    <a:srcRect t="74949"/>
-                    <a:stretch/>
-                  </pic:blipFill>
-                  <pic:spPr bwMode="auto">
-                    <a:xfrm>
-                      <a:off x="0" y="0"/>
-                      <a:ext cx="5039360" cy="768985"/>
-                    </a:xfrm>
-                    <a:prstGeom prst="rect">
-                      <a:avLst/>
-                    </a:prstGeom>
-                    <a:ln>
-                      <a:noFill/>
-                    </a:ln>
-                    <a:extLst>
-                      <a:ext uri="{53640926-AAD7-44D8-BBD7-CCE9431645EC}">
-                        <a14:shadowObscured xmlns:a14="http://schemas.microsoft.com/office/drawing/2010/main"/>
-                      </a:ext>
-                    </a:extLst>
-                  </pic:spPr>
-                </pic:pic>
-              </a:graphicData>
-            </a:graphic>
-            <wp14:sizeRelH relativeFrom="page">
-              <wp14:pctWidth>0</wp14:pctWidth>
-            </wp14:sizeRelH>
-            <wp14:sizeRelV relativeFrom="page">
-              <wp14:pctHeight>0</wp14:pctHeight>
-            </wp14:sizeRelV>
-          </wp:anchor>
-        </w:drawing>
-      </w:r>
-    </w:p>
-    <w:p>
-      <w:pPr>
-        <w:spacing w:after="0"/>
-      </w:pPr>
-      <w:r>
-        <w:tab/>
-      </w:r>
-      <w:r>
-        <w:tab/>
-      </w:r>
-      <w:r>
-        <w:tab/>
-      </w:r>
-      <w:r>
-        <w:tab/>
-      </w:r>
-      <w:r>
-        <w:tab/>
-      </w:r>
-      <w:r>
-        <w:tab/>
-      </w:r>
-      <w:r>
-        <w:tab/>
-      </w:r>
-      <w:r>
-        <w:tab/>
-        <w:t>Project Name</w:t>
-      </w:r>
-    </w:p>
-    <w:p>
-      <w:pPr>
-        <w:spacing w:after="0"/>
-      </w:pPr>
-      <w:r>
-        <w:tab/>
-      </w:r>
-      <w:r>
-        <w:tab/>
-      </w:r>
-      <w:r>
-        <w:tab/>
-      </w:r>
-      <w:r>
-        <w:tab/>
-      </w:r>
-      <w:r>
-        <w:tab/>
-      </w:r>
-      <w:r>
-        <w:tab/>
-      </w:r>
-      <w:r>
-        <w:tab/>
-      </w:r>
-      <w:r>
-        <w:tab/>
-        <w:t>Save Location</w:t>
-      </w:r>
-    </w:p>
-    <w:p>
-      <w:pPr>
-        <w:spacing w:after="0"/>
-      </w:pPr>
-      <w:r>
-        <w:tab/>
-      </w:r>
-      <w:r>
-        <w:tab/>
-      </w:r>
-      <w:r>
-        <w:tab/>
-      </w:r>
-      <w:r>
-        <w:tab/>
-      </w:r>
-      <w:r>
-        <w:tab/>
-      </w:r>
-      <w:r>
-        <w:tab/>
-      </w:r>
-      <w:r>
-        <w:tab/>
-      </w:r>
-      <w:r>
-        <w:tab/>
-        <w:t>Solution Name</w:t>
-      </w:r>
-    </w:p>
-    <w:p>
-      <w:pPr>
-        <w:spacing w:after="0"/>
-      </w:pPr>
-    </w:p>
-    <w:p>
-      <w:pPr>
-        <w:spacing w:after="0"/>
-      </w:pPr>
-      <w:r>
-        <w:t>Once you are satisfied with this,</w:t>
-      </w:r>
-      <w:r>
-        <w:t xml:space="preserve"> click </w:t>
-      </w:r>
-      <w:r>
-        <w:rPr>
-          <w:b/>
-        </w:rPr>
-        <w:t>OK</w:t>
-      </w:r>
-      <w:r>
-        <w:t>.</w:t>
-      </w:r>
-    </w:p>
-    <w:p>
-      <w:pPr>
-        <w:spacing w:after="0"/>
-      </w:pPr>
-    </w:p>
-    <w:p>
-      <w:pPr>
-        <w:spacing w:after="0"/>
-      </w:pPr>
-      <w:r>
-        <w:t>Once it creates the project, Visual Studio should transition to the Solution View:</w:t>
-      </w:r>
-    </w:p>
-    <w:p>
-      <w:pPr>
-        <w:spacing w:after="0"/>
-      </w:pPr>
-      <w:r>
-        <w:rPr>
-          <w:noProof/>
-          <w:lang w:eastAsia="en-GB"/>
-        </w:rPr>
-        <w:drawing>
-          <wp:inline distT="0" distB="0" distL="0" distR="0">
-            <wp:extent cx="5039995" cy="2685415"/>
-            <wp:effectExtent l="0" t="0" r="8255" b="635"/>
-            <wp:docPr id="23" name="Picture 23"/>
-            <wp:cNvGraphicFramePr>
-              <a:graphicFrameLocks xmlns:a="http://schemas.openxmlformats.org/drawingml/2006/main" noChangeAspect="1"/>
-            </wp:cNvGraphicFramePr>
-            <a:graphic xmlns:a="http://schemas.openxmlformats.org/drawingml/2006/main">
-              <a:graphicData uri="http://schemas.openxmlformats.org/drawingml/2006/picture">
-                <pic:pic xmlns:pic="http://schemas.openxmlformats.org/drawingml/2006/picture">
-                  <pic:nvPicPr>
-                    <pic:cNvPr id="0" name="SolutionPageVS2015.png"/>
+                    <pic:cNvPr id="5" name="Picture 5" descr="Graphical user interface, text, email&#10;&#10;Description automatically generated"/>
                     <pic:cNvPicPr/>
                   </pic:nvPicPr>
                   <pic:blipFill>
-                    <a:blip r:embed="rId9" cstate="print">
-                      <a:extLst>
-                        <a:ext uri="{28A0092B-C50C-407E-A947-70E740481C1C}">
-                          <a14:useLocalDpi xmlns:a14="http://schemas.microsoft.com/office/drawing/2010/main" val="0"/>
-                        </a:ext>
-                      </a:extLst>
-                    </a:blip>
+                    <a:blip r:embed="rId7"/>
                     <a:stretch>
                       <a:fillRect/>
                     </a:stretch>
@@ -772,7 +743,7 @@
                   <pic:spPr>
                     <a:xfrm>
                       <a:off x="0" y="0"/>
-                      <a:ext cx="5039995" cy="2685415"/>
+                      <a:ext cx="5731510" cy="3815080"/>
                     </a:xfrm>
                     <a:prstGeom prst="rect">
                       <a:avLst/>
@@ -794,38 +765,248 @@
       <w:pPr>
         <w:spacing w:after="0"/>
       </w:pPr>
-    </w:p>
-    <w:p>
-      <w:pPr>
-        <w:spacing w:after="0"/>
-      </w:pPr>
-    </w:p>
-    <w:p>
-      <w:pPr>
-        <w:spacing w:after="0"/>
-      </w:pPr>
-    </w:p>
-    <w:p>
-      <w:pPr>
-        <w:spacing w:after="0"/>
-      </w:pPr>
-    </w:p>
-    <w:p>
-      <w:pPr>
-        <w:spacing w:after="0"/>
-      </w:pPr>
-    </w:p>
-    <w:p>
-      <w:pPr>
-        <w:spacing w:after="0"/>
+      <w:r>
+        <w:tab/>
+      </w:r>
+      <w:r>
+        <w:tab/>
+      </w:r>
+      <w:r>
+        <w:tab/>
+      </w:r>
+      <w:r>
+        <w:tab/>
+      </w:r>
+    </w:p>
+    <w:p>
+      <w:pPr>
+        <w:spacing w:after="0"/>
+      </w:pPr>
+      <w:r>
+        <w:t>Once you are satisfied with this,</w:t>
+      </w:r>
+      <w:r>
+        <w:t xml:space="preserve"> click</w:t>
+      </w:r>
+      <w:r>
+        <w:rPr>
+          <w:bCs/>
+        </w:rPr>
+        <w:t xml:space="preserve"> </w:t>
+      </w:r>
+      <w:r>
         <w:rPr>
           <w:b/>
-        </w:rPr>
-      </w:pPr>
+          <w:sz w:val="24"/>
+          <w:szCs w:val="24"/>
+        </w:rPr>
+        <w:t>Create</w:t>
+      </w:r>
+      <w:r>
+        <w:t>.</w:t>
+      </w:r>
+    </w:p>
+    <w:p>
+      <w:pPr>
+        <w:spacing w:after="0"/>
+      </w:pPr>
+      <w:r>
+        <w:lastRenderedPageBreak/>
+        <w:t xml:space="preserve">Once it creates the project, Visual Studio should transition to the </w:t>
+      </w:r>
       <w:r>
         <w:rPr>
           <w:b/>
-        </w:rPr>
+          <w:bCs/>
+          <w:sz w:val="24"/>
+          <w:szCs w:val="24"/>
+        </w:rPr>
+        <w:t>Solution View</w:t>
+      </w:r>
+      <w:r>
+        <w:t>:</w:t>
+      </w:r>
+    </w:p>
+    <w:p>
+      <w:pPr>
+        <w:spacing w:after="0"/>
+      </w:pPr>
+      <w:r>
+        <w:rPr>
+          <w:noProof/>
+        </w:rPr>
+        <w:drawing>
+          <wp:inline distT="0" distB="0" distL="0" distR="0" wp14:anchorId="35BA40E9" wp14:editId="045938D9">
+            <wp:extent cx="5731510" cy="3104515"/>
+            <wp:effectExtent l="0" t="0" r="2540" b="635"/>
+            <wp:docPr id="12" name="Picture 12" descr="Graphical user interface&#10;&#10;Description automatically generated"/>
+            <wp:cNvGraphicFramePr>
+              <a:graphicFrameLocks xmlns:a="http://schemas.openxmlformats.org/drawingml/2006/main" noChangeAspect="1"/>
+            </wp:cNvGraphicFramePr>
+            <a:graphic xmlns:a="http://schemas.openxmlformats.org/drawingml/2006/main">
+              <a:graphicData uri="http://schemas.openxmlformats.org/drawingml/2006/picture">
+                <pic:pic xmlns:pic="http://schemas.openxmlformats.org/drawingml/2006/picture">
+                  <pic:nvPicPr>
+                    <pic:cNvPr id="12" name="Picture 12" descr="Graphical user interface&#10;&#10;Description automatically generated"/>
+                    <pic:cNvPicPr/>
+                  </pic:nvPicPr>
+                  <pic:blipFill>
+                    <a:blip r:embed="rId8"/>
+                    <a:stretch>
+                      <a:fillRect/>
+                    </a:stretch>
+                  </pic:blipFill>
+                  <pic:spPr>
+                    <a:xfrm>
+                      <a:off x="0" y="0"/>
+                      <a:ext cx="5731510" cy="3104515"/>
+                    </a:xfrm>
+                    <a:prstGeom prst="rect">
+                      <a:avLst/>
+                    </a:prstGeom>
+                  </pic:spPr>
+                </pic:pic>
+              </a:graphicData>
+            </a:graphic>
+          </wp:inline>
+        </w:drawing>
+      </w:r>
+    </w:p>
+    <w:p>
+      <w:pPr>
+        <w:spacing w:after="0"/>
+      </w:pPr>
+    </w:p>
+    <w:p>
+      <w:pPr>
+        <w:spacing w:after="0"/>
+      </w:pPr>
+    </w:p>
+    <w:p>
+      <w:pPr>
+        <w:spacing w:after="0"/>
+      </w:pPr>
+      <w:r>
+        <w:t xml:space="preserve">You can also create new projects or open others from this view as well. The option is under the </w:t>
+      </w:r>
+      <w:r>
+        <w:rPr>
+          <w:b/>
+          <w:bCs/>
+          <w:sz w:val="24"/>
+          <w:szCs w:val="24"/>
+        </w:rPr>
+        <w:t>File</w:t>
+      </w:r>
+      <w:r>
+        <w:t xml:space="preserve"> drop-down menu in the top-left.</w:t>
+      </w:r>
+    </w:p>
+    <w:p>
+      <w:pPr>
+        <w:spacing w:after="0"/>
+      </w:pPr>
+    </w:p>
+    <w:p>
+      <w:pPr>
+        <w:spacing w:after="0"/>
+      </w:pPr>
+    </w:p>
+    <w:p>
+      <w:pPr>
+        <w:spacing w:after="0"/>
+      </w:pPr>
+    </w:p>
+    <w:p>
+      <w:pPr>
+        <w:spacing w:after="0"/>
+      </w:pPr>
+    </w:p>
+    <w:p>
+      <w:pPr>
+        <w:spacing w:after="0"/>
+      </w:pPr>
+    </w:p>
+    <w:p>
+      <w:pPr>
+        <w:spacing w:after="0"/>
+      </w:pPr>
+    </w:p>
+    <w:p>
+      <w:pPr>
+        <w:spacing w:after="0"/>
+      </w:pPr>
+    </w:p>
+    <w:p>
+      <w:pPr>
+        <w:spacing w:after="0"/>
+      </w:pPr>
+    </w:p>
+    <w:p>
+      <w:pPr>
+        <w:spacing w:after="0"/>
+      </w:pPr>
+    </w:p>
+    <w:p>
+      <w:pPr>
+        <w:spacing w:after="0"/>
+      </w:pPr>
+    </w:p>
+    <w:p>
+      <w:pPr>
+        <w:spacing w:after="0"/>
+      </w:pPr>
+    </w:p>
+    <w:p>
+      <w:pPr>
+        <w:spacing w:after="0"/>
+      </w:pPr>
+    </w:p>
+    <w:p>
+      <w:pPr>
+        <w:spacing w:after="0"/>
+      </w:pPr>
+    </w:p>
+    <w:p>
+      <w:pPr>
+        <w:spacing w:after="0"/>
+      </w:pPr>
+    </w:p>
+    <w:p>
+      <w:pPr>
+        <w:spacing w:after="0"/>
+      </w:pPr>
+    </w:p>
+    <w:p>
+      <w:pPr>
+        <w:spacing w:after="0"/>
+      </w:pPr>
+    </w:p>
+    <w:p>
+      <w:pPr>
+        <w:spacing w:after="0"/>
+      </w:pPr>
+    </w:p>
+    <w:p>
+      <w:pPr>
+        <w:spacing w:after="0"/>
+      </w:pPr>
+    </w:p>
+    <w:p>
+      <w:pPr>
+        <w:spacing w:after="0"/>
+      </w:pPr>
+    </w:p>
+    <w:p>
+      <w:pPr>
+        <w:spacing w:after="0"/>
+      </w:pPr>
+    </w:p>
+    <w:p>
+      <w:pPr>
+        <w:pStyle w:val="Heading2"/>
+      </w:pPr>
+      <w:r>
         <w:lastRenderedPageBreak/>
         <w:t>Adding Code Files</w:t>
       </w:r>
@@ -835,7 +1016,15 @@
         <w:spacing w:after="0"/>
       </w:pPr>
       <w:r>
-        <w:t xml:space="preserve">In C++ there are two types of code files; </w:t>
+        <w:t xml:space="preserve">In C++ there are two types of code </w:t>
+      </w:r>
+      <w:proofErr w:type="gramStart"/>
+      <w:r>
+        <w:t>files;</w:t>
+      </w:r>
+      <w:proofErr w:type="gramEnd"/>
+      <w:r>
+        <w:t xml:space="preserve"> </w:t>
       </w:r>
       <w:r>
         <w:rPr>
@@ -853,7 +1042,15 @@
         <w:t>Source</w:t>
       </w:r>
       <w:r>
-        <w:t xml:space="preserve"> files. Technically, you can put all your code in both file types and the compiler will not complain. However the intended purpose for these files is very different.</w:t>
+        <w:t xml:space="preserve"> files. Technically, you can put all your code in both file types and the compiler will not complain. </w:t>
+      </w:r>
+      <w:proofErr w:type="gramStart"/>
+      <w:r>
+        <w:t>However</w:t>
+      </w:r>
+      <w:proofErr w:type="gramEnd"/>
+      <w:r>
+        <w:t xml:space="preserve"> the intended purpose for these files is very different.</w:t>
       </w:r>
     </w:p>
     <w:p>
@@ -882,7 +1079,15 @@
         <w:t>Declarations</w:t>
       </w:r>
       <w:r>
-        <w:t xml:space="preserve"> of a variable or class. If you want to create a new class, along with its own variables and functions, you would do so in a Header file (.h, .hpp, etc.) </w:t>
+        <w:t xml:space="preserve"> of a variable or class. If you want to create a new class, along with its own variables and functions, you would do so in a Header file (.h, .</w:t>
+      </w:r>
+      <w:proofErr w:type="spellStart"/>
+      <w:r>
+        <w:t>hpp</w:t>
+      </w:r>
+      <w:proofErr w:type="spellEnd"/>
+      <w:r>
+        <w:t xml:space="preserve">, etc.) </w:t>
       </w:r>
     </w:p>
     <w:p>
@@ -920,7 +1125,15 @@
         <w:t xml:space="preserve"> wit</w:t>
       </w:r>
       <w:r>
-        <w:t>h other aspects of your program (.c, .cpp, etc.)</w:t>
+        <w:t>h other aspects of your program (.c, .</w:t>
+      </w:r>
+      <w:proofErr w:type="spellStart"/>
+      <w:r>
+        <w:t>cpp</w:t>
+      </w:r>
+      <w:proofErr w:type="spellEnd"/>
+      <w:r>
+        <w:t>, etc.)</w:t>
       </w:r>
     </w:p>
     <w:p>
@@ -967,7 +1180,15 @@
         <w:spacing w:after="0"/>
       </w:pPr>
       <w:r>
-        <w:t xml:space="preserve">For this example we only need a single </w:t>
+        <w:t xml:space="preserve">For this </w:t>
+      </w:r>
+      <w:proofErr w:type="gramStart"/>
+      <w:r>
+        <w:t>example</w:t>
+      </w:r>
+      <w:proofErr w:type="gramEnd"/>
+      <w:r>
+        <w:t xml:space="preserve"> we only need a single </w:t>
       </w:r>
       <w:r>
         <w:rPr>
@@ -1045,7 +1266,7 @@
           <w:lang w:eastAsia="en-GB"/>
         </w:rPr>
         <w:drawing>
-          <wp:inline distT="0" distB="0" distL="0" distR="0" wp14:anchorId="3CCBE4B8" wp14:editId="7512391D">
+          <wp:inline distT="0" distB="0" distL="0" distR="0" wp14:anchorId="2DA80CA8" wp14:editId="22FA4EB7">
             <wp:extent cx="5039995" cy="3070860"/>
             <wp:effectExtent l="0" t="0" r="8255" b="0"/>
             <wp:docPr id="4" name="Picture 4"/>
@@ -1060,7 +1281,7 @@
                     <pic:cNvPicPr/>
                   </pic:nvPicPr>
                   <pic:blipFill>
-                    <a:blip r:embed="rId10">
+                    <a:blip r:embed="rId9">
                       <a:extLst>
                         <a:ext uri="{28A0092B-C50C-407E-A947-70E740481C1C}">
                           <a14:useLocalDpi xmlns:a14="http://schemas.microsoft.com/office/drawing/2010/main" val="0"/>
@@ -1112,15 +1333,37 @@
         <w:rPr>
           <w:b/>
         </w:rPr>
-        <w:t>C++ File (.cpp)</w:t>
-      </w:r>
-    </w:p>
-    <w:p>
-      <w:pPr>
-        <w:spacing w:after="0"/>
-      </w:pPr>
-      <w:r>
-        <w:t>At the bottom of the Dialogue Box, you can name the .cpp file. For now, you can leave it as the default name.</w:t>
+        <w:t>C++ File (.</w:t>
+      </w:r>
+      <w:proofErr w:type="spellStart"/>
+      <w:r>
+        <w:rPr>
+          <w:b/>
+        </w:rPr>
+        <w:t>cpp</w:t>
+      </w:r>
+      <w:proofErr w:type="spellEnd"/>
+      <w:r>
+        <w:rPr>
+          <w:b/>
+        </w:rPr>
+        <w:t>)</w:t>
+      </w:r>
+    </w:p>
+    <w:p>
+      <w:pPr>
+        <w:spacing w:after="0"/>
+      </w:pPr>
+      <w:r>
+        <w:t>At the bottom of the Dialogue Box, you can name the .</w:t>
+      </w:r>
+      <w:proofErr w:type="spellStart"/>
+      <w:r>
+        <w:t>cpp</w:t>
+      </w:r>
+      <w:proofErr w:type="spellEnd"/>
+      <w:r>
+        <w:t xml:space="preserve"> file. For now, you can leave it as the default name.</w:t>
       </w:r>
     </w:p>
     <w:p>
@@ -1212,7 +1455,7 @@
         <w:spacing w:after="0"/>
       </w:pPr>
       <w:r>
-        <w:object w:dxaOrig="9026" w:dyaOrig="2013">
+        <w:object w:dxaOrig="9026" w:dyaOrig="2013" w14:anchorId="77AA9978">
           <v:shapetype id="_x0000_t75" coordsize="21600,21600" o:spt="75" o:preferrelative="t" path="m@4@5l@4@11@9@11@9@5xe" filled="f" stroked="f">
             <v:stroke joinstyle="miter"/>
             <v:formulas>
@@ -1232,10 +1475,10 @@
             <v:path o:extrusionok="f" gradientshapeok="t" o:connecttype="rect"/>
             <o:lock v:ext="edit" aspectratio="t"/>
           </v:shapetype>
-          <v:shape id="_x0000_i1025" type="#_x0000_t75" style="width:451.2pt;height:100.8pt" o:ole="">
-            <v:imagedata r:id="rId11" o:title=""/>
+          <v:shape id="_x0000_i1025" type="#_x0000_t75" style="width:451.5pt;height:100.5pt" o:ole="">
+            <v:imagedata r:id="rId10" o:title=""/>
           </v:shape>
-          <o:OLEObject Type="Embed" ProgID="Word.OpenDocumentText.12" ShapeID="_x0000_i1025" DrawAspect="Content" ObjectID="_1592729477" r:id="rId12"/>
+          <o:OLEObject Type="Embed" ProgID="Word.OpenDocumentText.12" ShapeID="_x0000_i1025" DrawAspect="Content" ObjectID="_1726559606" r:id="rId11"/>
         </w:object>
       </w:r>
     </w:p>
@@ -1269,7 +1512,7 @@
           <w:lang w:eastAsia="en-GB"/>
         </w:rPr>
         <w:drawing>
-          <wp:inline distT="0" distB="0" distL="0" distR="0">
+          <wp:inline distT="0" distB="0" distL="0" distR="0" wp14:anchorId="66CE8C60" wp14:editId="1CEC1B6A">
             <wp:extent cx="3600000" cy="1818746"/>
             <wp:effectExtent l="0" t="0" r="635" b="0"/>
             <wp:docPr id="2" name="Picture 2"/>
@@ -1284,7 +1527,7 @@
                     <pic:cNvPicPr/>
                   </pic:nvPicPr>
                   <pic:blipFill>
-                    <a:blip r:embed="rId13">
+                    <a:blip r:embed="rId12">
                       <a:extLst>
                         <a:ext uri="{28A0092B-C50C-407E-A947-70E740481C1C}">
                           <a14:useLocalDpi xmlns:a14="http://schemas.microsoft.com/office/drawing/2010/main" val="0"/>
@@ -1360,8 +1603,6 @@
       <w:r>
         <w:t xml:space="preserve">   </w:t>
       </w:r>
-      <w:bookmarkStart w:id="1" w:name="_GoBack"/>
-      <w:bookmarkEnd w:id="1"/>
       <w:r>
         <w:t>Create an empty Visual Studio C++ Project. Follow the steps above.</w:t>
       </w:r>
@@ -1413,7 +1654,15 @@
         <w:spacing w:after="0"/>
       </w:pPr>
       <w:r>
-        <w:t xml:space="preserve">To create a new solution in Visual Studio go to: </w:t>
+        <w:t xml:space="preserve">To create a new solution in Visual </w:t>
+      </w:r>
+      <w:proofErr w:type="gramStart"/>
+      <w:r>
+        <w:t>Studio</w:t>
+      </w:r>
+      <w:proofErr w:type="gramEnd"/>
+      <w:r>
+        <w:t xml:space="preserve"> go to: </w:t>
       </w:r>
       <w:r>
         <w:rPr>
@@ -1512,8 +1761,8 @@
 </file>
 
 <file path=word/numbering.xml><?xml version="1.0" encoding="utf-8"?>
-<w:numbering xmlns:wpc="http://schemas.microsoft.com/office/word/2010/wordprocessingCanvas" xmlns:mc="http://schemas.openxmlformats.org/markup-compatibility/2006" xmlns:o="urn:schemas-microsoft-com:office:office" xmlns:r="http://schemas.openxmlformats.org/officeDocument/2006/relationships" xmlns:m="http://schemas.openxmlformats.org/officeDocument/2006/math" xmlns:v="urn:schemas-microsoft-com:vml" xmlns:wp14="http://schemas.microsoft.com/office/word/2010/wordprocessingDrawing" xmlns:wp="http://schemas.openxmlformats.org/drawingml/2006/wordprocessingDrawing" xmlns:w10="urn:schemas-microsoft-com:office:word" xmlns:w="http://schemas.openxmlformats.org/wordprocessingml/2006/main" xmlns:w14="http://schemas.microsoft.com/office/word/2010/wordml" xmlns:wpg="http://schemas.microsoft.com/office/word/2010/wordprocessingGroup" xmlns:wpi="http://schemas.microsoft.com/office/word/2010/wordprocessingInk" xmlns:wne="http://schemas.microsoft.com/office/word/2006/wordml" xmlns:wps="http://schemas.microsoft.com/office/word/2010/wordprocessingShape" mc:Ignorable="w14 wp14">
-  <w:abstractNum w:abstractNumId="0">
+<w:numbering xmlns:wpc="http://schemas.microsoft.com/office/word/2010/wordprocessingCanvas" xmlns:cx="http://schemas.microsoft.com/office/drawing/2014/chartex" xmlns:cx1="http://schemas.microsoft.com/office/drawing/2015/9/8/chartex" xmlns:cx2="http://schemas.microsoft.com/office/drawing/2015/10/21/chartex" xmlns:cx3="http://schemas.microsoft.com/office/drawing/2016/5/9/chartex" xmlns:cx4="http://schemas.microsoft.com/office/drawing/2016/5/10/chartex" xmlns:cx5="http://schemas.microsoft.com/office/drawing/2016/5/11/chartex" xmlns:cx6="http://schemas.microsoft.com/office/drawing/2016/5/12/chartex" xmlns:cx7="http://schemas.microsoft.com/office/drawing/2016/5/13/chartex" xmlns:cx8="http://schemas.microsoft.com/office/drawing/2016/5/14/chartex" xmlns:mc="http://schemas.openxmlformats.org/markup-compatibility/2006" xmlns:aink="http://schemas.microsoft.com/office/drawing/2016/ink" xmlns:am3d="http://schemas.microsoft.com/office/drawing/2017/model3d" xmlns:o="urn:schemas-microsoft-com:office:office" xmlns:oel="http://schemas.microsoft.com/office/2019/extlst" xmlns:r="http://schemas.openxmlformats.org/officeDocument/2006/relationships" xmlns:m="http://schemas.openxmlformats.org/officeDocument/2006/math" xmlns:v="urn:schemas-microsoft-com:vml" xmlns:wp14="http://schemas.microsoft.com/office/word/2010/wordprocessingDrawing" xmlns:wp="http://schemas.openxmlformats.org/drawingml/2006/wordprocessingDrawing" xmlns:w10="urn:schemas-microsoft-com:office:word" xmlns:w="http://schemas.openxmlformats.org/wordprocessingml/2006/main" xmlns:w14="http://schemas.microsoft.com/office/word/2010/wordml" xmlns:w15="http://schemas.microsoft.com/office/word/2012/wordml" xmlns:w16cex="http://schemas.microsoft.com/office/word/2018/wordml/cex" xmlns:w16cid="http://schemas.microsoft.com/office/word/2016/wordml/cid" xmlns:w16="http://schemas.microsoft.com/office/word/2018/wordml" xmlns:w16sdtdh="http://schemas.microsoft.com/office/word/2020/wordml/sdtdatahash" xmlns:w16se="http://schemas.microsoft.com/office/word/2015/wordml/symex" xmlns:wpg="http://schemas.microsoft.com/office/word/2010/wordprocessingGroup" xmlns:wpi="http://schemas.microsoft.com/office/word/2010/wordprocessingInk" xmlns:wne="http://schemas.microsoft.com/office/word/2006/wordml" xmlns:wps="http://schemas.microsoft.com/office/word/2010/wordprocessingShape" mc:Ignorable="w14 w15 w16se w16cid w16 w16cex w16sdtdh wp14">
+  <w:abstractNum w:abstractNumId="0" w15:restartNumberingAfterBreak="0">
     <w:nsid w:val="15D412D3"/>
     <w:multiLevelType w:val="multilevel"/>
     <w:tmpl w:val="CBC4B9F8"/>
@@ -1626,7 +1875,7 @@
       </w:rPr>
     </w:lvl>
   </w:abstractNum>
-  <w:abstractNum w:abstractNumId="1">
+  <w:abstractNum w:abstractNumId="1" w15:restartNumberingAfterBreak="0">
     <w:nsid w:val="19743558"/>
     <w:multiLevelType w:val="multilevel"/>
     <w:tmpl w:val="388E0784"/>
@@ -1739,7 +1988,7 @@
       </w:rPr>
     </w:lvl>
   </w:abstractNum>
-  <w:abstractNum w:abstractNumId="2">
+  <w:abstractNum w:abstractNumId="2" w15:restartNumberingAfterBreak="0">
     <w:nsid w:val="19DC415D"/>
     <w:multiLevelType w:val="hybridMultilevel"/>
     <w:tmpl w:val="079421A2"/>
@@ -1828,7 +2077,7 @@
       </w:pPr>
     </w:lvl>
   </w:abstractNum>
-  <w:abstractNum w:abstractNumId="3">
+  <w:abstractNum w:abstractNumId="3" w15:restartNumberingAfterBreak="0">
     <w:nsid w:val="2DF37A60"/>
     <w:multiLevelType w:val="multilevel"/>
     <w:tmpl w:val="F6EEC564"/>
@@ -1941,7 +2190,7 @@
       </w:rPr>
     </w:lvl>
   </w:abstractNum>
-  <w:abstractNum w:abstractNumId="4">
+  <w:abstractNum w:abstractNumId="4" w15:restartNumberingAfterBreak="0">
     <w:nsid w:val="37E50519"/>
     <w:multiLevelType w:val="multilevel"/>
     <w:tmpl w:val="9BD6D192"/>
@@ -2054,7 +2303,7 @@
       </w:rPr>
     </w:lvl>
   </w:abstractNum>
-  <w:abstractNum w:abstractNumId="5">
+  <w:abstractNum w:abstractNumId="5" w15:restartNumberingAfterBreak="0">
     <w:nsid w:val="411D418C"/>
     <w:multiLevelType w:val="multilevel"/>
     <w:tmpl w:val="A2169FBE"/>
@@ -2167,7 +2416,7 @@
       </w:rPr>
     </w:lvl>
   </w:abstractNum>
-  <w:abstractNum w:abstractNumId="6">
+  <w:abstractNum w:abstractNumId="6" w15:restartNumberingAfterBreak="0">
     <w:nsid w:val="46F56E4A"/>
     <w:multiLevelType w:val="multilevel"/>
     <w:tmpl w:val="D8CCB558"/>
@@ -2280,7 +2529,7 @@
       </w:rPr>
     </w:lvl>
   </w:abstractNum>
-  <w:abstractNum w:abstractNumId="7">
+  <w:abstractNum w:abstractNumId="7" w15:restartNumberingAfterBreak="0">
     <w:nsid w:val="53C45898"/>
     <w:multiLevelType w:val="multilevel"/>
     <w:tmpl w:val="F6EEC564"/>
@@ -2393,7 +2642,7 @@
       </w:rPr>
     </w:lvl>
   </w:abstractNum>
-  <w:abstractNum w:abstractNumId="8">
+  <w:abstractNum w:abstractNumId="8" w15:restartNumberingAfterBreak="0">
     <w:nsid w:val="635321C5"/>
     <w:multiLevelType w:val="hybridMultilevel"/>
     <w:tmpl w:val="6BE0E9A2"/>
@@ -2479,7 +2728,7 @@
       </w:pPr>
     </w:lvl>
   </w:abstractNum>
-  <w:abstractNum w:abstractNumId="9">
+  <w:abstractNum w:abstractNumId="9" w15:restartNumberingAfterBreak="0">
     <w:nsid w:val="7819275D"/>
     <w:multiLevelType w:val="hybridMultilevel"/>
     <w:tmpl w:val="890E5C3E"/>
@@ -2592,7 +2841,7 @@
       </w:rPr>
     </w:lvl>
   </w:abstractNum>
-  <w:abstractNum w:abstractNumId="10">
+  <w:abstractNum w:abstractNumId="10" w15:restartNumberingAfterBreak="0">
     <w:nsid w:val="7B536C26"/>
     <w:multiLevelType w:val="multilevel"/>
     <w:tmpl w:val="F6EEC564"/>
@@ -2705,44 +2954,44 @@
       </w:rPr>
     </w:lvl>
   </w:abstractNum>
-  <w:num w:numId="1">
+  <w:num w:numId="1" w16cid:durableId="1912157035">
     <w:abstractNumId w:val="8"/>
   </w:num>
-  <w:num w:numId="2">
+  <w:num w:numId="2" w16cid:durableId="1942033179">
     <w:abstractNumId w:val="9"/>
   </w:num>
-  <w:num w:numId="3">
+  <w:num w:numId="3" w16cid:durableId="577443581">
     <w:abstractNumId w:val="1"/>
   </w:num>
-  <w:num w:numId="4">
+  <w:num w:numId="4" w16cid:durableId="1022825899">
     <w:abstractNumId w:val="0"/>
   </w:num>
-  <w:num w:numId="5">
+  <w:num w:numId="5" w16cid:durableId="1436241976">
     <w:abstractNumId w:val="5"/>
   </w:num>
-  <w:num w:numId="6">
+  <w:num w:numId="6" w16cid:durableId="295642392">
     <w:abstractNumId w:val="3"/>
   </w:num>
-  <w:num w:numId="7">
+  <w:num w:numId="7" w16cid:durableId="866217466">
     <w:abstractNumId w:val="6"/>
   </w:num>
-  <w:num w:numId="8">
+  <w:num w:numId="8" w16cid:durableId="165363909">
     <w:abstractNumId w:val="10"/>
   </w:num>
-  <w:num w:numId="9">
+  <w:num w:numId="9" w16cid:durableId="521936122">
     <w:abstractNumId w:val="2"/>
   </w:num>
-  <w:num w:numId="10">
+  <w:num w:numId="10" w16cid:durableId="1632708740">
     <w:abstractNumId w:val="4"/>
   </w:num>
-  <w:num w:numId="11">
+  <w:num w:numId="11" w16cid:durableId="1259367505">
     <w:abstractNumId w:val="7"/>
   </w:num>
 </w:numbering>
 </file>
 
 <file path=word/styles.xml><?xml version="1.0" encoding="utf-8"?>
-<w:styles xmlns:mc="http://schemas.openxmlformats.org/markup-compatibility/2006" xmlns:r="http://schemas.openxmlformats.org/officeDocument/2006/relationships" xmlns:w="http://schemas.openxmlformats.org/wordprocessingml/2006/main" xmlns:w14="http://schemas.microsoft.com/office/word/2010/wordml" mc:Ignorable="w14">
+<w:styles xmlns:mc="http://schemas.openxmlformats.org/markup-compatibility/2006" xmlns:r="http://schemas.openxmlformats.org/officeDocument/2006/relationships" xmlns:w="http://schemas.openxmlformats.org/wordprocessingml/2006/main" xmlns:w14="http://schemas.microsoft.com/office/word/2010/wordml" xmlns:w15="http://schemas.microsoft.com/office/word/2012/wordml" xmlns:w16cex="http://schemas.microsoft.com/office/word/2018/wordml/cex" xmlns:w16cid="http://schemas.microsoft.com/office/word/2016/wordml/cid" xmlns:w16="http://schemas.microsoft.com/office/word/2018/wordml" xmlns:w16sdtdh="http://schemas.microsoft.com/office/word/2020/wordml/sdtdatahash" xmlns:w16se="http://schemas.microsoft.com/office/word/2015/wordml/symex" mc:Ignorable="w14 w15 w16se w16cid w16 w16cex w16sdtdh">
   <w:docDefaults>
     <w:rPrDefault>
       <w:rPr>
@@ -2758,148 +3007,430 @@
       </w:pPr>
     </w:pPrDefault>
   </w:docDefaults>
-  <w:latentStyles w:defLockedState="0" w:defUIPriority="99" w:defSemiHidden="1" w:defUnhideWhenUsed="1" w:defQFormat="0" w:count="267">
-    <w:lsdException w:name="Normal" w:semiHidden="0" w:uiPriority="0" w:unhideWhenUsed="0" w:qFormat="1"/>
-    <w:lsdException w:name="heading 1" w:semiHidden="0" w:uiPriority="9" w:unhideWhenUsed="0" w:qFormat="1"/>
-    <w:lsdException w:name="heading 2" w:uiPriority="9" w:qFormat="1"/>
-    <w:lsdException w:name="heading 3" w:uiPriority="9" w:qFormat="1"/>
-    <w:lsdException w:name="heading 4" w:uiPriority="9" w:qFormat="1"/>
-    <w:lsdException w:name="heading 5" w:uiPriority="9" w:qFormat="1"/>
-    <w:lsdException w:name="heading 6" w:uiPriority="9" w:qFormat="1"/>
-    <w:lsdException w:name="heading 7" w:uiPriority="9" w:qFormat="1"/>
-    <w:lsdException w:name="heading 8" w:uiPriority="9" w:qFormat="1"/>
-    <w:lsdException w:name="heading 9" w:uiPriority="9" w:qFormat="1"/>
-    <w:lsdException w:name="toc 1" w:uiPriority="39"/>
-    <w:lsdException w:name="toc 2" w:uiPriority="39"/>
-    <w:lsdException w:name="toc 3" w:uiPriority="39"/>
-    <w:lsdException w:name="toc 4" w:uiPriority="39"/>
-    <w:lsdException w:name="toc 5" w:uiPriority="39"/>
-    <w:lsdException w:name="toc 6" w:uiPriority="39"/>
-    <w:lsdException w:name="toc 7" w:uiPriority="39"/>
-    <w:lsdException w:name="toc 8" w:uiPriority="39"/>
-    <w:lsdException w:name="toc 9" w:uiPriority="39"/>
-    <w:lsdException w:name="caption" w:uiPriority="35" w:qFormat="1"/>
-    <w:lsdException w:name="Title" w:semiHidden="0" w:uiPriority="10" w:unhideWhenUsed="0" w:qFormat="1"/>
-    <w:lsdException w:name="Default Paragraph Font" w:uiPriority="1"/>
-    <w:lsdException w:name="Subtitle" w:semiHidden="0" w:uiPriority="11" w:unhideWhenUsed="0" w:qFormat="1"/>
-    <w:lsdException w:name="Strong" w:semiHidden="0" w:uiPriority="22" w:unhideWhenUsed="0" w:qFormat="1"/>
-    <w:lsdException w:name="Emphasis" w:semiHidden="0" w:uiPriority="20" w:unhideWhenUsed="0" w:qFormat="1"/>
-    <w:lsdException w:name="Table Grid" w:semiHidden="0" w:uiPriority="59" w:unhideWhenUsed="0"/>
-    <w:lsdException w:name="Placeholder Text" w:unhideWhenUsed="0"/>
-    <w:lsdException w:name="No Spacing" w:semiHidden="0" w:uiPriority="1" w:unhideWhenUsed="0" w:qFormat="1"/>
-    <w:lsdException w:name="Light Shading" w:semiHidden="0" w:uiPriority="60" w:unhideWhenUsed="0"/>
-    <w:lsdException w:name="Light List" w:semiHidden="0" w:uiPriority="61" w:unhideWhenUsed="0"/>
-    <w:lsdException w:name="Light Grid" w:semiHidden="0" w:uiPriority="62" w:unhideWhenUsed="0"/>
-    <w:lsdException w:name="Medium Shading 1" w:semiHidden="0" w:uiPriority="63" w:unhideWhenUsed="0"/>
-    <w:lsdException w:name="Medium Shading 2" w:semiHidden="0" w:uiPriority="64" w:unhideWhenUsed="0"/>
-    <w:lsdException w:name="Medium List 1" w:semiHidden="0" w:uiPriority="65" w:unhideWhenUsed="0"/>
-    <w:lsdException w:name="Medium List 2" w:semiHidden="0" w:uiPriority="66" w:unhideWhenUsed="0"/>
-    <w:lsdException w:name="Medium Grid 1" w:semiHidden="0" w:uiPriority="67" w:unhideWhenUsed="0"/>
-    <w:lsdException w:name="Medium Grid 2" w:semiHidden="0" w:uiPriority="68" w:unhideWhenUsed="0"/>
-    <w:lsdException w:name="Medium Grid 3" w:semiHidden="0" w:uiPriority="69" w:unhideWhenUsed="0"/>
-    <w:lsdException w:name="Dark List" w:semiHidden="0" w:uiPriority="70" w:unhideWhenUsed="0"/>
-    <w:lsdException w:name="Colorful Shading" w:semiHidden="0" w:uiPriority="71" w:unhideWhenUsed="0"/>
-    <w:lsdException w:name="Colorful List" w:semiHidden="0" w:uiPriority="72" w:unhideWhenUsed="0"/>
-    <w:lsdException w:name="Colorful Grid" w:semiHidden="0" w:uiPriority="73" w:unhideWhenUsed="0"/>
-    <w:lsdException w:name="Light Shading Accent 1" w:semiHidden="0" w:uiPriority="60" w:unhideWhenUsed="0"/>
-    <w:lsdException w:name="Light List Accent 1" w:semiHidden="0" w:uiPriority="61" w:unhideWhenUsed="0"/>
-    <w:lsdException w:name="Light Grid Accent 1" w:semiHidden="0" w:uiPriority="62" w:unhideWhenUsed="0"/>
-    <w:lsdException w:name="Medium Shading 1 Accent 1" w:semiHidden="0" w:uiPriority="63" w:unhideWhenUsed="0"/>
-    <w:lsdException w:name="Medium Shading 2 Accent 1" w:semiHidden="0" w:uiPriority="64" w:unhideWhenUsed="0"/>
-    <w:lsdException w:name="Medium List 1 Accent 1" w:semiHidden="0" w:uiPriority="65" w:unhideWhenUsed="0"/>
-    <w:lsdException w:name="Revision" w:unhideWhenUsed="0"/>
-    <w:lsdException w:name="List Paragraph" w:semiHidden="0" w:uiPriority="34" w:unhideWhenUsed="0" w:qFormat="1"/>
-    <w:lsdException w:name="Quote" w:semiHidden="0" w:uiPriority="29" w:unhideWhenUsed="0" w:qFormat="1"/>
-    <w:lsdException w:name="Intense Quote" w:semiHidden="0" w:uiPriority="30" w:unhideWhenUsed="0" w:qFormat="1"/>
-    <w:lsdException w:name="Medium List 2 Accent 1" w:semiHidden="0" w:uiPriority="66" w:unhideWhenUsed="0"/>
-    <w:lsdException w:name="Medium Grid 1 Accent 1" w:semiHidden="0" w:uiPriority="67" w:unhideWhenUsed="0"/>
-    <w:lsdException w:name="Medium Grid 2 Accent 1" w:semiHidden="0" w:uiPriority="68" w:unhideWhenUsed="0"/>
-    <w:lsdException w:name="Medium Grid 3 Accent 1" w:semiHidden="0" w:uiPriority="69" w:unhideWhenUsed="0"/>
-    <w:lsdException w:name="Dark List Accent 1" w:semiHidden="0" w:uiPriority="70" w:unhideWhenUsed="0"/>
-    <w:lsdException w:name="Colorful Shading Accent 1" w:semiHidden="0" w:uiPriority="71" w:unhideWhenUsed="0"/>
-    <w:lsdException w:name="Colorful List Accent 1" w:semiHidden="0" w:uiPriority="72" w:unhideWhenUsed="0"/>
-    <w:lsdException w:name="Colorful Grid Accent 1" w:semiHidden="0" w:uiPriority="73" w:unhideWhenUsed="0"/>
-    <w:lsdException w:name="Light Shading Accent 2" w:semiHidden="0" w:uiPriority="60" w:unhideWhenUsed="0"/>
-    <w:lsdException w:name="Light List Accent 2" w:semiHidden="0" w:uiPriority="61" w:unhideWhenUsed="0"/>
-    <w:lsdException w:name="Light Grid Accent 2" w:semiHidden="0" w:uiPriority="62" w:unhideWhenUsed="0"/>
-    <w:lsdException w:name="Medium Shading 1 Accent 2" w:semiHidden="0" w:uiPriority="63" w:unhideWhenUsed="0"/>
-    <w:lsdException w:name="Medium Shading 2 Accent 2" w:semiHidden="0" w:uiPriority="64" w:unhideWhenUsed="0"/>
-    <w:lsdException w:name="Medium List 1 Accent 2" w:semiHidden="0" w:uiPriority="65" w:unhideWhenUsed="0"/>
-    <w:lsdException w:name="Medium List 2 Accent 2" w:semiHidden="0" w:uiPriority="66" w:unhideWhenUsed="0"/>
-    <w:lsdException w:name="Medium Grid 1 Accent 2" w:semiHidden="0" w:uiPriority="67" w:unhideWhenUsed="0"/>
-    <w:lsdException w:name="Medium Grid 2 Accent 2" w:semiHidden="0" w:uiPriority="68" w:unhideWhenUsed="0"/>
-    <w:lsdException w:name="Medium Grid 3 Accent 2" w:semiHidden="0" w:uiPriority="69" w:unhideWhenUsed="0"/>
-    <w:lsdException w:name="Dark List Accent 2" w:semiHidden="0" w:uiPriority="70" w:unhideWhenUsed="0"/>
-    <w:lsdException w:name="Colorful Shading Accent 2" w:semiHidden="0" w:uiPriority="71" w:unhideWhenUsed="0"/>
-    <w:lsdException w:name="Colorful List Accent 2" w:semiHidden="0" w:uiPriority="72" w:unhideWhenUsed="0"/>
-    <w:lsdException w:name="Colorful Grid Accent 2" w:semiHidden="0" w:uiPriority="73" w:unhideWhenUsed="0"/>
-    <w:lsdException w:name="Light Shading Accent 3" w:semiHidden="0" w:uiPriority="60" w:unhideWhenUsed="0"/>
-    <w:lsdException w:name="Light List Accent 3" w:semiHidden="0" w:uiPriority="61" w:unhideWhenUsed="0"/>
-    <w:lsdException w:name="Light Grid Accent 3" w:semiHidden="0" w:uiPriority="62" w:unhideWhenUsed="0"/>
-    <w:lsdException w:name="Medium Shading 1 Accent 3" w:semiHidden="0" w:uiPriority="63" w:unhideWhenUsed="0"/>
-    <w:lsdException w:name="Medium Shading 2 Accent 3" w:semiHidden="0" w:uiPriority="64" w:unhideWhenUsed="0"/>
-    <w:lsdException w:name="Medium List 1 Accent 3" w:semiHidden="0" w:uiPriority="65" w:unhideWhenUsed="0"/>
-    <w:lsdException w:name="Medium List 2 Accent 3" w:semiHidden="0" w:uiPriority="66" w:unhideWhenUsed="0"/>
-    <w:lsdException w:name="Medium Grid 1 Accent 3" w:semiHidden="0" w:uiPriority="67" w:unhideWhenUsed="0"/>
-    <w:lsdException w:name="Medium Grid 2 Accent 3" w:semiHidden="0" w:uiPriority="68" w:unhideWhenUsed="0"/>
-    <w:lsdException w:name="Medium Grid 3 Accent 3" w:semiHidden="0" w:uiPriority="69" w:unhideWhenUsed="0"/>
-    <w:lsdException w:name="Dark List Accent 3" w:semiHidden="0" w:uiPriority="70" w:unhideWhenUsed="0"/>
-    <w:lsdException w:name="Colorful Shading Accent 3" w:semiHidden="0" w:uiPriority="71" w:unhideWhenUsed="0"/>
-    <w:lsdException w:name="Colorful List Accent 3" w:semiHidden="0" w:uiPriority="72" w:unhideWhenUsed="0"/>
-    <w:lsdException w:name="Colorful Grid Accent 3" w:semiHidden="0" w:uiPriority="73" w:unhideWhenUsed="0"/>
-    <w:lsdException w:name="Light Shading Accent 4" w:semiHidden="0" w:uiPriority="60" w:unhideWhenUsed="0"/>
-    <w:lsdException w:name="Light List Accent 4" w:semiHidden="0" w:uiPriority="61" w:unhideWhenUsed="0"/>
-    <w:lsdException w:name="Light Grid Accent 4" w:semiHidden="0" w:uiPriority="62" w:unhideWhenUsed="0"/>
-    <w:lsdException w:name="Medium Shading 1 Accent 4" w:semiHidden="0" w:uiPriority="63" w:unhideWhenUsed="0"/>
-    <w:lsdException w:name="Medium Shading 2 Accent 4" w:semiHidden="0" w:uiPriority="64" w:unhideWhenUsed="0"/>
-    <w:lsdException w:name="Medium List 1 Accent 4" w:semiHidden="0" w:uiPriority="65" w:unhideWhenUsed="0"/>
-    <w:lsdException w:name="Medium List 2 Accent 4" w:semiHidden="0" w:uiPriority="66" w:unhideWhenUsed="0"/>
-    <w:lsdException w:name="Medium Grid 1 Accent 4" w:semiHidden="0" w:uiPriority="67" w:unhideWhenUsed="0"/>
-    <w:lsdException w:name="Medium Grid 2 Accent 4" w:semiHidden="0" w:uiPriority="68" w:unhideWhenUsed="0"/>
-    <w:lsdException w:name="Medium Grid 3 Accent 4" w:semiHidden="0" w:uiPriority="69" w:unhideWhenUsed="0"/>
-    <w:lsdException w:name="Dark List Accent 4" w:semiHidden="0" w:uiPriority="70" w:unhideWhenUsed="0"/>
-    <w:lsdException w:name="Colorful Shading Accent 4" w:semiHidden="0" w:uiPriority="71" w:unhideWhenUsed="0"/>
-    <w:lsdException w:name="Colorful List Accent 4" w:semiHidden="0" w:uiPriority="72" w:unhideWhenUsed="0"/>
-    <w:lsdException w:name="Colorful Grid Accent 4" w:semiHidden="0" w:uiPriority="73" w:unhideWhenUsed="0"/>
-    <w:lsdException w:name="Light Shading Accent 5" w:semiHidden="0" w:uiPriority="60" w:unhideWhenUsed="0"/>
-    <w:lsdException w:name="Light List Accent 5" w:semiHidden="0" w:uiPriority="61" w:unhideWhenUsed="0"/>
-    <w:lsdException w:name="Light Grid Accent 5" w:semiHidden="0" w:uiPriority="62" w:unhideWhenUsed="0"/>
-    <w:lsdException w:name="Medium Shading 1 Accent 5" w:semiHidden="0" w:uiPriority="63" w:unhideWhenUsed="0"/>
-    <w:lsdException w:name="Medium Shading 2 Accent 5" w:semiHidden="0" w:uiPriority="64" w:unhideWhenUsed="0"/>
-    <w:lsdException w:name="Medium List 1 Accent 5" w:semiHidden="0" w:uiPriority="65" w:unhideWhenUsed="0"/>
-    <w:lsdException w:name="Medium List 2 Accent 5" w:semiHidden="0" w:uiPriority="66" w:unhideWhenUsed="0"/>
-    <w:lsdException w:name="Medium Grid 1 Accent 5" w:semiHidden="0" w:uiPriority="67" w:unhideWhenUsed="0"/>
-    <w:lsdException w:name="Medium Grid 2 Accent 5" w:semiHidden="0" w:uiPriority="68" w:unhideWhenUsed="0"/>
-    <w:lsdException w:name="Medium Grid 3 Accent 5" w:semiHidden="0" w:uiPriority="69" w:unhideWhenUsed="0"/>
-    <w:lsdException w:name="Dark List Accent 5" w:semiHidden="0" w:uiPriority="70" w:unhideWhenUsed="0"/>
-    <w:lsdException w:name="Colorful Shading Accent 5" w:semiHidden="0" w:uiPriority="71" w:unhideWhenUsed="0"/>
-    <w:lsdException w:name="Colorful List Accent 5" w:semiHidden="0" w:uiPriority="72" w:unhideWhenUsed="0"/>
-    <w:lsdException w:name="Colorful Grid Accent 5" w:semiHidden="0" w:uiPriority="73" w:unhideWhenUsed="0"/>
-    <w:lsdException w:name="Light Shading Accent 6" w:semiHidden="0" w:uiPriority="60" w:unhideWhenUsed="0"/>
-    <w:lsdException w:name="Light List Accent 6" w:semiHidden="0" w:uiPriority="61" w:unhideWhenUsed="0"/>
-    <w:lsdException w:name="Light Grid Accent 6" w:semiHidden="0" w:uiPriority="62" w:unhideWhenUsed="0"/>
-    <w:lsdException w:name="Medium Shading 1 Accent 6" w:semiHidden="0" w:uiPriority="63" w:unhideWhenUsed="0"/>
-    <w:lsdException w:name="Medium Shading 2 Accent 6" w:semiHidden="0" w:uiPriority="64" w:unhideWhenUsed="0"/>
-    <w:lsdException w:name="Medium List 1 Accent 6" w:semiHidden="0" w:uiPriority="65" w:unhideWhenUsed="0"/>
-    <w:lsdException w:name="Medium List 2 Accent 6" w:semiHidden="0" w:uiPriority="66" w:unhideWhenUsed="0"/>
-    <w:lsdException w:name="Medium Grid 1 Accent 6" w:semiHidden="0" w:uiPriority="67" w:unhideWhenUsed="0"/>
-    <w:lsdException w:name="Medium Grid 2 Accent 6" w:semiHidden="0" w:uiPriority="68" w:unhideWhenUsed="0"/>
-    <w:lsdException w:name="Medium Grid 3 Accent 6" w:semiHidden="0" w:uiPriority="69" w:unhideWhenUsed="0"/>
-    <w:lsdException w:name="Dark List Accent 6" w:semiHidden="0" w:uiPriority="70" w:unhideWhenUsed="0"/>
-    <w:lsdException w:name="Colorful Shading Accent 6" w:semiHidden="0" w:uiPriority="71" w:unhideWhenUsed="0"/>
-    <w:lsdException w:name="Colorful List Accent 6" w:semiHidden="0" w:uiPriority="72" w:unhideWhenUsed="0"/>
-    <w:lsdException w:name="Colorful Grid Accent 6" w:semiHidden="0" w:uiPriority="73" w:unhideWhenUsed="0"/>
-    <w:lsdException w:name="Subtle Emphasis" w:semiHidden="0" w:uiPriority="19" w:unhideWhenUsed="0" w:qFormat="1"/>
-    <w:lsdException w:name="Intense Emphasis" w:semiHidden="0" w:uiPriority="21" w:unhideWhenUsed="0" w:qFormat="1"/>
-    <w:lsdException w:name="Subtle Reference" w:semiHidden="0" w:uiPriority="31" w:unhideWhenUsed="0" w:qFormat="1"/>
-    <w:lsdException w:name="Intense Reference" w:semiHidden="0" w:uiPriority="32" w:unhideWhenUsed="0" w:qFormat="1"/>
-    <w:lsdException w:name="Book Title" w:semiHidden="0" w:uiPriority="33" w:unhideWhenUsed="0" w:qFormat="1"/>
-    <w:lsdException w:name="Bibliography" w:uiPriority="37"/>
-    <w:lsdException w:name="TOC Heading" w:uiPriority="39" w:qFormat="1"/>
+  <w:latentStyles w:defLockedState="0" w:defUIPriority="99" w:defSemiHidden="0" w:defUnhideWhenUsed="0" w:defQFormat="0" w:count="376">
+    <w:lsdException w:name="Normal" w:uiPriority="0" w:qFormat="1"/>
+    <w:lsdException w:name="heading 1" w:uiPriority="9" w:qFormat="1"/>
+    <w:lsdException w:name="heading 2" w:semiHidden="1" w:uiPriority="9" w:unhideWhenUsed="1" w:qFormat="1"/>
+    <w:lsdException w:name="heading 3" w:semiHidden="1" w:uiPriority="9" w:unhideWhenUsed="1" w:qFormat="1"/>
+    <w:lsdException w:name="heading 4" w:semiHidden="1" w:uiPriority="9" w:unhideWhenUsed="1" w:qFormat="1"/>
+    <w:lsdException w:name="heading 5" w:semiHidden="1" w:uiPriority="9" w:unhideWhenUsed="1" w:qFormat="1"/>
+    <w:lsdException w:name="heading 6" w:semiHidden="1" w:uiPriority="9" w:unhideWhenUsed="1" w:qFormat="1"/>
+    <w:lsdException w:name="heading 7" w:semiHidden="1" w:uiPriority="9" w:unhideWhenUsed="1" w:qFormat="1"/>
+    <w:lsdException w:name="heading 8" w:semiHidden="1" w:uiPriority="9" w:unhideWhenUsed="1" w:qFormat="1"/>
+    <w:lsdException w:name="heading 9" w:semiHidden="1" w:uiPriority="9" w:unhideWhenUsed="1" w:qFormat="1"/>
+    <w:lsdException w:name="index 1" w:semiHidden="1" w:unhideWhenUsed="1"/>
+    <w:lsdException w:name="index 2" w:semiHidden="1" w:unhideWhenUsed="1"/>
+    <w:lsdException w:name="index 3" w:semiHidden="1" w:unhideWhenUsed="1"/>
+    <w:lsdException w:name="index 4" w:semiHidden="1" w:unhideWhenUsed="1"/>
+    <w:lsdException w:name="index 5" w:semiHidden="1" w:unhideWhenUsed="1"/>
+    <w:lsdException w:name="index 6" w:semiHidden="1" w:unhideWhenUsed="1"/>
+    <w:lsdException w:name="index 7" w:semiHidden="1" w:unhideWhenUsed="1"/>
+    <w:lsdException w:name="index 8" w:semiHidden="1" w:unhideWhenUsed="1"/>
+    <w:lsdException w:name="index 9" w:semiHidden="1" w:unhideWhenUsed="1"/>
+    <w:lsdException w:name="toc 1" w:semiHidden="1" w:uiPriority="39" w:unhideWhenUsed="1"/>
+    <w:lsdException w:name="toc 2" w:semiHidden="1" w:uiPriority="39" w:unhideWhenUsed="1"/>
+    <w:lsdException w:name="toc 3" w:semiHidden="1" w:uiPriority="39" w:unhideWhenUsed="1"/>
+    <w:lsdException w:name="toc 4" w:semiHidden="1" w:uiPriority="39" w:unhideWhenUsed="1"/>
+    <w:lsdException w:name="toc 5" w:semiHidden="1" w:uiPriority="39" w:unhideWhenUsed="1"/>
+    <w:lsdException w:name="toc 6" w:semiHidden="1" w:uiPriority="39" w:unhideWhenUsed="1"/>
+    <w:lsdException w:name="toc 7" w:semiHidden="1" w:uiPriority="39" w:unhideWhenUsed="1"/>
+    <w:lsdException w:name="toc 8" w:semiHidden="1" w:uiPriority="39" w:unhideWhenUsed="1"/>
+    <w:lsdException w:name="toc 9" w:semiHidden="1" w:uiPriority="39" w:unhideWhenUsed="1"/>
+    <w:lsdException w:name="Normal Indent" w:semiHidden="1" w:unhideWhenUsed="1"/>
+    <w:lsdException w:name="footnote text" w:semiHidden="1" w:unhideWhenUsed="1"/>
+    <w:lsdException w:name="annotation text" w:semiHidden="1" w:unhideWhenUsed="1"/>
+    <w:lsdException w:name="header" w:semiHidden="1" w:unhideWhenUsed="1"/>
+    <w:lsdException w:name="footer" w:semiHidden="1" w:unhideWhenUsed="1"/>
+    <w:lsdException w:name="index heading" w:semiHidden="1" w:unhideWhenUsed="1"/>
+    <w:lsdException w:name="caption" w:semiHidden="1" w:uiPriority="35" w:unhideWhenUsed="1" w:qFormat="1"/>
+    <w:lsdException w:name="table of figures" w:semiHidden="1" w:unhideWhenUsed="1"/>
+    <w:lsdException w:name="envelope address" w:semiHidden="1" w:unhideWhenUsed="1"/>
+    <w:lsdException w:name="envelope return" w:semiHidden="1" w:unhideWhenUsed="1"/>
+    <w:lsdException w:name="footnote reference" w:semiHidden="1" w:unhideWhenUsed="1"/>
+    <w:lsdException w:name="annotation reference" w:semiHidden="1" w:unhideWhenUsed="1"/>
+    <w:lsdException w:name="line number" w:semiHidden="1" w:unhideWhenUsed="1"/>
+    <w:lsdException w:name="page number" w:semiHidden="1" w:unhideWhenUsed="1"/>
+    <w:lsdException w:name="endnote reference" w:semiHidden="1" w:unhideWhenUsed="1"/>
+    <w:lsdException w:name="endnote text" w:semiHidden="1" w:unhideWhenUsed="1"/>
+    <w:lsdException w:name="table of authorities" w:semiHidden="1" w:unhideWhenUsed="1"/>
+    <w:lsdException w:name="macro" w:semiHidden="1" w:unhideWhenUsed="1"/>
+    <w:lsdException w:name="toa heading" w:semiHidden="1" w:unhideWhenUsed="1"/>
+    <w:lsdException w:name="List" w:semiHidden="1" w:unhideWhenUsed="1"/>
+    <w:lsdException w:name="List Bullet" w:semiHidden="1" w:unhideWhenUsed="1"/>
+    <w:lsdException w:name="List Number" w:semiHidden="1" w:unhideWhenUsed="1"/>
+    <w:lsdException w:name="List 2" w:semiHidden="1" w:unhideWhenUsed="1"/>
+    <w:lsdException w:name="List 3" w:semiHidden="1" w:unhideWhenUsed="1"/>
+    <w:lsdException w:name="List 4" w:semiHidden="1" w:unhideWhenUsed="1"/>
+    <w:lsdException w:name="List 5" w:semiHidden="1" w:unhideWhenUsed="1"/>
+    <w:lsdException w:name="List Bullet 2" w:semiHidden="1" w:unhideWhenUsed="1"/>
+    <w:lsdException w:name="List Bullet 3" w:semiHidden="1" w:unhideWhenUsed="1"/>
+    <w:lsdException w:name="List Bullet 4" w:semiHidden="1" w:unhideWhenUsed="1"/>
+    <w:lsdException w:name="List Bullet 5" w:semiHidden="1" w:unhideWhenUsed="1"/>
+    <w:lsdException w:name="List Number 2" w:semiHidden="1" w:unhideWhenUsed="1"/>
+    <w:lsdException w:name="List Number 3" w:semiHidden="1" w:unhideWhenUsed="1"/>
+    <w:lsdException w:name="List Number 4" w:semiHidden="1" w:unhideWhenUsed="1"/>
+    <w:lsdException w:name="List Number 5" w:semiHidden="1" w:unhideWhenUsed="1"/>
+    <w:lsdException w:name="Title" w:uiPriority="10" w:qFormat="1"/>
+    <w:lsdException w:name="Closing" w:semiHidden="1" w:unhideWhenUsed="1"/>
+    <w:lsdException w:name="Signature" w:semiHidden="1" w:unhideWhenUsed="1"/>
+    <w:lsdException w:name="Default Paragraph Font" w:semiHidden="1" w:uiPriority="1" w:unhideWhenUsed="1"/>
+    <w:lsdException w:name="Body Text" w:semiHidden="1" w:unhideWhenUsed="1"/>
+    <w:lsdException w:name="Body Text Indent" w:semiHidden="1" w:unhideWhenUsed="1"/>
+    <w:lsdException w:name="List Continue" w:semiHidden="1" w:unhideWhenUsed="1"/>
+    <w:lsdException w:name="List Continue 2" w:semiHidden="1" w:unhideWhenUsed="1"/>
+    <w:lsdException w:name="List Continue 3" w:semiHidden="1" w:unhideWhenUsed="1"/>
+    <w:lsdException w:name="List Continue 4" w:semiHidden="1" w:unhideWhenUsed="1"/>
+    <w:lsdException w:name="List Continue 5" w:semiHidden="1" w:unhideWhenUsed="1"/>
+    <w:lsdException w:name="Message Header" w:semiHidden="1" w:unhideWhenUsed="1"/>
+    <w:lsdException w:name="Subtitle" w:uiPriority="11" w:qFormat="1"/>
+    <w:lsdException w:name="Salutation" w:semiHidden="1" w:unhideWhenUsed="1"/>
+    <w:lsdException w:name="Date" w:semiHidden="1" w:unhideWhenUsed="1"/>
+    <w:lsdException w:name="Body Text First Indent" w:semiHidden="1" w:unhideWhenUsed="1"/>
+    <w:lsdException w:name="Body Text First Indent 2" w:semiHidden="1" w:unhideWhenUsed="1"/>
+    <w:lsdException w:name="Note Heading" w:semiHidden="1" w:unhideWhenUsed="1"/>
+    <w:lsdException w:name="Body Text 2" w:semiHidden="1" w:unhideWhenUsed="1"/>
+    <w:lsdException w:name="Body Text 3" w:semiHidden="1" w:unhideWhenUsed="1"/>
+    <w:lsdException w:name="Body Text Indent 2" w:semiHidden="1" w:unhideWhenUsed="1"/>
+    <w:lsdException w:name="Body Text Indent 3" w:semiHidden="1" w:unhideWhenUsed="1"/>
+    <w:lsdException w:name="Block Text" w:semiHidden="1" w:unhideWhenUsed="1"/>
+    <w:lsdException w:name="Hyperlink" w:semiHidden="1" w:unhideWhenUsed="1"/>
+    <w:lsdException w:name="FollowedHyperlink" w:semiHidden="1" w:unhideWhenUsed="1"/>
+    <w:lsdException w:name="Strong" w:uiPriority="22" w:qFormat="1"/>
+    <w:lsdException w:name="Emphasis" w:uiPriority="20" w:qFormat="1"/>
+    <w:lsdException w:name="Document Map" w:semiHidden="1" w:unhideWhenUsed="1"/>
+    <w:lsdException w:name="Plain Text" w:semiHidden="1" w:unhideWhenUsed="1"/>
+    <w:lsdException w:name="E-mail Signature" w:semiHidden="1" w:unhideWhenUsed="1"/>
+    <w:lsdException w:name="HTML Top of Form" w:semiHidden="1" w:unhideWhenUsed="1"/>
+    <w:lsdException w:name="HTML Bottom of Form" w:semiHidden="1" w:unhideWhenUsed="1"/>
+    <w:lsdException w:name="Normal (Web)" w:semiHidden="1" w:unhideWhenUsed="1"/>
+    <w:lsdException w:name="HTML Acronym" w:semiHidden="1" w:unhideWhenUsed="1"/>
+    <w:lsdException w:name="HTML Address" w:semiHidden="1" w:unhideWhenUsed="1"/>
+    <w:lsdException w:name="HTML Cite" w:semiHidden="1" w:unhideWhenUsed="1"/>
+    <w:lsdException w:name="HTML Code" w:semiHidden="1" w:unhideWhenUsed="1"/>
+    <w:lsdException w:name="HTML Definition" w:semiHidden="1" w:unhideWhenUsed="1"/>
+    <w:lsdException w:name="HTML Keyboard" w:semiHidden="1" w:unhideWhenUsed="1"/>
+    <w:lsdException w:name="HTML Preformatted" w:semiHidden="1" w:unhideWhenUsed="1"/>
+    <w:lsdException w:name="HTML Sample" w:semiHidden="1" w:unhideWhenUsed="1"/>
+    <w:lsdException w:name="HTML Typewriter" w:semiHidden="1" w:unhideWhenUsed="1"/>
+    <w:lsdException w:name="HTML Variable" w:semiHidden="1" w:unhideWhenUsed="1"/>
+    <w:lsdException w:name="Normal Table" w:semiHidden="1" w:unhideWhenUsed="1"/>
+    <w:lsdException w:name="annotation subject" w:semiHidden="1" w:unhideWhenUsed="1"/>
+    <w:lsdException w:name="No List" w:semiHidden="1" w:unhideWhenUsed="1"/>
+    <w:lsdException w:name="Outline List 1" w:semiHidden="1" w:unhideWhenUsed="1"/>
+    <w:lsdException w:name="Outline List 2" w:semiHidden="1" w:unhideWhenUsed="1"/>
+    <w:lsdException w:name="Outline List 3" w:semiHidden="1" w:unhideWhenUsed="1"/>
+    <w:lsdException w:name="Table Simple 1" w:semiHidden="1" w:unhideWhenUsed="1"/>
+    <w:lsdException w:name="Table Simple 2" w:semiHidden="1" w:unhideWhenUsed="1"/>
+    <w:lsdException w:name="Table Simple 3" w:semiHidden="1" w:unhideWhenUsed="1"/>
+    <w:lsdException w:name="Table Classic 1" w:semiHidden="1" w:unhideWhenUsed="1"/>
+    <w:lsdException w:name="Table Classic 2" w:semiHidden="1" w:unhideWhenUsed="1"/>
+    <w:lsdException w:name="Table Classic 3" w:semiHidden="1" w:unhideWhenUsed="1"/>
+    <w:lsdException w:name="Table Classic 4" w:semiHidden="1" w:unhideWhenUsed="1"/>
+    <w:lsdException w:name="Table Colorful 1" w:semiHidden="1" w:unhideWhenUsed="1"/>
+    <w:lsdException w:name="Table Colorful 2" w:semiHidden="1" w:unhideWhenUsed="1"/>
+    <w:lsdException w:name="Table Colorful 3" w:semiHidden="1" w:unhideWhenUsed="1"/>
+    <w:lsdException w:name="Table Columns 1" w:semiHidden="1" w:unhideWhenUsed="1"/>
+    <w:lsdException w:name="Table Columns 2" w:semiHidden="1" w:unhideWhenUsed="1"/>
+    <w:lsdException w:name="Table Columns 3" w:semiHidden="1" w:unhideWhenUsed="1"/>
+    <w:lsdException w:name="Table Columns 4" w:semiHidden="1" w:unhideWhenUsed="1"/>
+    <w:lsdException w:name="Table Columns 5" w:semiHidden="1" w:unhideWhenUsed="1"/>
+    <w:lsdException w:name="Table Grid 1" w:semiHidden="1" w:unhideWhenUsed="1"/>
+    <w:lsdException w:name="Table Grid 2" w:semiHidden="1" w:unhideWhenUsed="1"/>
+    <w:lsdException w:name="Table Grid 3" w:semiHidden="1" w:unhideWhenUsed="1"/>
+    <w:lsdException w:name="Table Grid 4" w:semiHidden="1" w:unhideWhenUsed="1"/>
+    <w:lsdException w:name="Table Grid 5" w:semiHidden="1" w:unhideWhenUsed="1"/>
+    <w:lsdException w:name="Table Grid 6" w:semiHidden="1" w:unhideWhenUsed="1"/>
+    <w:lsdException w:name="Table Grid 7" w:semiHidden="1" w:unhideWhenUsed="1"/>
+    <w:lsdException w:name="Table Grid 8" w:semiHidden="1" w:unhideWhenUsed="1"/>
+    <w:lsdException w:name="Table List 1" w:semiHidden="1" w:unhideWhenUsed="1"/>
+    <w:lsdException w:name="Table List 2" w:semiHidden="1" w:unhideWhenUsed="1"/>
+    <w:lsdException w:name="Table List 3" w:semiHidden="1" w:unhideWhenUsed="1"/>
+    <w:lsdException w:name="Table List 4" w:semiHidden="1" w:unhideWhenUsed="1"/>
+    <w:lsdException w:name="Table List 5" w:semiHidden="1" w:unhideWhenUsed="1"/>
+    <w:lsdException w:name="Table List 6" w:semiHidden="1" w:unhideWhenUsed="1"/>
+    <w:lsdException w:name="Table List 7" w:semiHidden="1" w:unhideWhenUsed="1"/>
+    <w:lsdException w:name="Table List 8" w:semiHidden="1" w:unhideWhenUsed="1"/>
+    <w:lsdException w:name="Table 3D effects 1" w:semiHidden="1" w:unhideWhenUsed="1"/>
+    <w:lsdException w:name="Table 3D effects 2" w:semiHidden="1" w:unhideWhenUsed="1"/>
+    <w:lsdException w:name="Table 3D effects 3" w:semiHidden="1" w:unhideWhenUsed="1"/>
+    <w:lsdException w:name="Table Contemporary" w:semiHidden="1" w:unhideWhenUsed="1"/>
+    <w:lsdException w:name="Table Elegant" w:semiHidden="1" w:unhideWhenUsed="1"/>
+    <w:lsdException w:name="Table Professional" w:semiHidden="1" w:unhideWhenUsed="1"/>
+    <w:lsdException w:name="Table Subtle 1" w:semiHidden="1" w:unhideWhenUsed="1"/>
+    <w:lsdException w:name="Table Subtle 2" w:semiHidden="1" w:unhideWhenUsed="1"/>
+    <w:lsdException w:name="Table Web 1" w:semiHidden="1" w:unhideWhenUsed="1"/>
+    <w:lsdException w:name="Table Web 2" w:semiHidden="1" w:unhideWhenUsed="1"/>
+    <w:lsdException w:name="Table Web 3" w:semiHidden="1" w:unhideWhenUsed="1"/>
+    <w:lsdException w:name="Balloon Text" w:semiHidden="1" w:unhideWhenUsed="1"/>
+    <w:lsdException w:name="Table Grid" w:semiHidden="1" w:uiPriority="59" w:unhideWhenUsed="1"/>
+    <w:lsdException w:name="Table Theme" w:semiHidden="1" w:unhideWhenUsed="1"/>
+    <w:lsdException w:name="Placeholder Text" w:semiHidden="1"/>
+    <w:lsdException w:name="No Spacing" w:uiPriority="1" w:qFormat="1"/>
+    <w:lsdException w:name="Light Shading" w:uiPriority="60"/>
+    <w:lsdException w:name="Light List" w:uiPriority="61"/>
+    <w:lsdException w:name="Light Grid" w:uiPriority="62"/>
+    <w:lsdException w:name="Medium Shading 1" w:uiPriority="63"/>
+    <w:lsdException w:name="Medium Shading 2" w:uiPriority="64"/>
+    <w:lsdException w:name="Medium List 1" w:uiPriority="65"/>
+    <w:lsdException w:name="Medium List 2" w:uiPriority="66"/>
+    <w:lsdException w:name="Medium Grid 1" w:uiPriority="67"/>
+    <w:lsdException w:name="Medium Grid 2" w:uiPriority="68"/>
+    <w:lsdException w:name="Medium Grid 3" w:uiPriority="69"/>
+    <w:lsdException w:name="Dark List" w:uiPriority="70"/>
+    <w:lsdException w:name="Colorful Shading" w:uiPriority="71"/>
+    <w:lsdException w:name="Colorful List" w:uiPriority="72"/>
+    <w:lsdException w:name="Colorful Grid" w:uiPriority="73"/>
+    <w:lsdException w:name="Light Shading Accent 1" w:uiPriority="60"/>
+    <w:lsdException w:name="Light List Accent 1" w:uiPriority="61"/>
+    <w:lsdException w:name="Light Grid Accent 1" w:uiPriority="62"/>
+    <w:lsdException w:name="Medium Shading 1 Accent 1" w:uiPriority="63"/>
+    <w:lsdException w:name="Medium Shading 2 Accent 1" w:uiPriority="64"/>
+    <w:lsdException w:name="Medium List 1 Accent 1" w:uiPriority="65"/>
+    <w:lsdException w:name="Revision" w:semiHidden="1"/>
+    <w:lsdException w:name="List Paragraph" w:uiPriority="34" w:qFormat="1"/>
+    <w:lsdException w:name="Quote" w:uiPriority="29" w:qFormat="1"/>
+    <w:lsdException w:name="Intense Quote" w:uiPriority="30" w:qFormat="1"/>
+    <w:lsdException w:name="Medium List 2 Accent 1" w:uiPriority="66"/>
+    <w:lsdException w:name="Medium Grid 1 Accent 1" w:uiPriority="67"/>
+    <w:lsdException w:name="Medium Grid 2 Accent 1" w:uiPriority="68"/>
+    <w:lsdException w:name="Medium Grid 3 Accent 1" w:uiPriority="69"/>
+    <w:lsdException w:name="Dark List Accent 1" w:uiPriority="70"/>
+    <w:lsdException w:name="Colorful Shading Accent 1" w:uiPriority="71"/>
+    <w:lsdException w:name="Colorful List Accent 1" w:uiPriority="72"/>
+    <w:lsdException w:name="Colorful Grid Accent 1" w:uiPriority="73"/>
+    <w:lsdException w:name="Light Shading Accent 2" w:uiPriority="60"/>
+    <w:lsdException w:name="Light List Accent 2" w:uiPriority="61"/>
+    <w:lsdException w:name="Light Grid Accent 2" w:uiPriority="62"/>
+    <w:lsdException w:name="Medium Shading 1 Accent 2" w:uiPriority="63"/>
+    <w:lsdException w:name="Medium Shading 2 Accent 2" w:uiPriority="64"/>
+    <w:lsdException w:name="Medium List 1 Accent 2" w:uiPriority="65"/>
+    <w:lsdException w:name="Medium List 2 Accent 2" w:uiPriority="66"/>
+    <w:lsdException w:name="Medium Grid 1 Accent 2" w:uiPriority="67"/>
+    <w:lsdException w:name="Medium Grid 2 Accent 2" w:uiPriority="68"/>
+    <w:lsdException w:name="Medium Grid 3 Accent 2" w:uiPriority="69"/>
+    <w:lsdException w:name="Dark List Accent 2" w:uiPriority="70"/>
+    <w:lsdException w:name="Colorful Shading Accent 2" w:uiPriority="71"/>
+    <w:lsdException w:name="Colorful List Accent 2" w:uiPriority="72"/>
+    <w:lsdException w:name="Colorful Grid Accent 2" w:uiPriority="73"/>
+    <w:lsdException w:name="Light Shading Accent 3" w:uiPriority="60"/>
+    <w:lsdException w:name="Light List Accent 3" w:uiPriority="61"/>
+    <w:lsdException w:name="Light Grid Accent 3" w:uiPriority="62"/>
+    <w:lsdException w:name="Medium Shading 1 Accent 3" w:uiPriority="63"/>
+    <w:lsdException w:name="Medium Shading 2 Accent 3" w:uiPriority="64"/>
+    <w:lsdException w:name="Medium List 1 Accent 3" w:uiPriority="65"/>
+    <w:lsdException w:name="Medium List 2 Accent 3" w:uiPriority="66"/>
+    <w:lsdException w:name="Medium Grid 1 Accent 3" w:uiPriority="67"/>
+    <w:lsdException w:name="Medium Grid 2 Accent 3" w:uiPriority="68"/>
+    <w:lsdException w:name="Medium Grid 3 Accent 3" w:uiPriority="69"/>
+    <w:lsdException w:name="Dark List Accent 3" w:uiPriority="70"/>
+    <w:lsdException w:name="Colorful Shading Accent 3" w:uiPriority="71"/>
+    <w:lsdException w:name="Colorful List Accent 3" w:uiPriority="72"/>
+    <w:lsdException w:name="Colorful Grid Accent 3" w:uiPriority="73"/>
+    <w:lsdException w:name="Light Shading Accent 4" w:uiPriority="60"/>
+    <w:lsdException w:name="Light List Accent 4" w:uiPriority="61"/>
+    <w:lsdException w:name="Light Grid Accent 4" w:uiPriority="62"/>
+    <w:lsdException w:name="Medium Shading 1 Accent 4" w:uiPriority="63"/>
+    <w:lsdException w:name="Medium Shading 2 Accent 4" w:uiPriority="64"/>
+    <w:lsdException w:name="Medium List 1 Accent 4" w:uiPriority="65"/>
+    <w:lsdException w:name="Medium List 2 Accent 4" w:uiPriority="66"/>
+    <w:lsdException w:name="Medium Grid 1 Accent 4" w:uiPriority="67"/>
+    <w:lsdException w:name="Medium Grid 2 Accent 4" w:uiPriority="68"/>
+    <w:lsdException w:name="Medium Grid 3 Accent 4" w:uiPriority="69"/>
+    <w:lsdException w:name="Dark List Accent 4" w:uiPriority="70"/>
+    <w:lsdException w:name="Colorful Shading Accent 4" w:uiPriority="71"/>
+    <w:lsdException w:name="Colorful List Accent 4" w:uiPriority="72"/>
+    <w:lsdException w:name="Colorful Grid Accent 4" w:uiPriority="73"/>
+    <w:lsdException w:name="Light Shading Accent 5" w:uiPriority="60"/>
+    <w:lsdException w:name="Light List Accent 5" w:uiPriority="61"/>
+    <w:lsdException w:name="Light Grid Accent 5" w:uiPriority="62"/>
+    <w:lsdException w:name="Medium Shading 1 Accent 5" w:uiPriority="63"/>
+    <w:lsdException w:name="Medium Shading 2 Accent 5" w:uiPriority="64"/>
+    <w:lsdException w:name="Medium List 1 Accent 5" w:uiPriority="65"/>
+    <w:lsdException w:name="Medium List 2 Accent 5" w:uiPriority="66"/>
+    <w:lsdException w:name="Medium Grid 1 Accent 5" w:uiPriority="67"/>
+    <w:lsdException w:name="Medium Grid 2 Accent 5" w:uiPriority="68"/>
+    <w:lsdException w:name="Medium Grid 3 Accent 5" w:uiPriority="69"/>
+    <w:lsdException w:name="Dark List Accent 5" w:uiPriority="70"/>
+    <w:lsdException w:name="Colorful Shading Accent 5" w:uiPriority="71"/>
+    <w:lsdException w:name="Colorful List Accent 5" w:uiPriority="72"/>
+    <w:lsdException w:name="Colorful Grid Accent 5" w:uiPriority="73"/>
+    <w:lsdException w:name="Light Shading Accent 6" w:uiPriority="60"/>
+    <w:lsdException w:name="Light List Accent 6" w:uiPriority="61"/>
+    <w:lsdException w:name="Light Grid Accent 6" w:uiPriority="62"/>
+    <w:lsdException w:name="Medium Shading 1 Accent 6" w:uiPriority="63"/>
+    <w:lsdException w:name="Medium Shading 2 Accent 6" w:uiPriority="64"/>
+    <w:lsdException w:name="Medium List 1 Accent 6" w:uiPriority="65"/>
+    <w:lsdException w:name="Medium List 2 Accent 6" w:uiPriority="66"/>
+    <w:lsdException w:name="Medium Grid 1 Accent 6" w:uiPriority="67"/>
+    <w:lsdException w:name="Medium Grid 2 Accent 6" w:uiPriority="68"/>
+    <w:lsdException w:name="Medium Grid 3 Accent 6" w:uiPriority="69"/>
+    <w:lsdException w:name="Dark List Accent 6" w:uiPriority="70"/>
+    <w:lsdException w:name="Colorful Shading Accent 6" w:uiPriority="71"/>
+    <w:lsdException w:name="Colorful List Accent 6" w:uiPriority="72"/>
+    <w:lsdException w:name="Colorful Grid Accent 6" w:uiPriority="73"/>
+    <w:lsdException w:name="Subtle Emphasis" w:uiPriority="19" w:qFormat="1"/>
+    <w:lsdException w:name="Intense Emphasis" w:uiPriority="21" w:qFormat="1"/>
+    <w:lsdException w:name="Subtle Reference" w:uiPriority="31" w:qFormat="1"/>
+    <w:lsdException w:name="Intense Reference" w:uiPriority="32" w:qFormat="1"/>
+    <w:lsdException w:name="Book Title" w:uiPriority="33" w:qFormat="1"/>
+    <w:lsdException w:name="Bibliography" w:semiHidden="1" w:uiPriority="37" w:unhideWhenUsed="1"/>
+    <w:lsdException w:name="TOC Heading" w:semiHidden="1" w:uiPriority="39" w:unhideWhenUsed="1" w:qFormat="1"/>
+    <w:lsdException w:name="Plain Table 1" w:uiPriority="41"/>
+    <w:lsdException w:name="Plain Table 2" w:uiPriority="42"/>
+    <w:lsdException w:name="Plain Table 3" w:uiPriority="43"/>
+    <w:lsdException w:name="Plain Table 4" w:uiPriority="44"/>
+    <w:lsdException w:name="Plain Table 5" w:uiPriority="45"/>
+    <w:lsdException w:name="Grid Table Light" w:uiPriority="40"/>
+    <w:lsdException w:name="Grid Table 1 Light" w:uiPriority="46"/>
+    <w:lsdException w:name="Grid Table 2" w:uiPriority="47"/>
+    <w:lsdException w:name="Grid Table 3" w:uiPriority="48"/>
+    <w:lsdException w:name="Grid Table 4" w:uiPriority="49"/>
+    <w:lsdException w:name="Grid Table 5 Dark" w:uiPriority="50"/>
+    <w:lsdException w:name="Grid Table 6 Colorful" w:uiPriority="51"/>
+    <w:lsdException w:name="Grid Table 7 Colorful" w:uiPriority="52"/>
+    <w:lsdException w:name="Grid Table 1 Light Accent 1" w:uiPriority="46"/>
+    <w:lsdException w:name="Grid Table 2 Accent 1" w:uiPriority="47"/>
+    <w:lsdException w:name="Grid Table 3 Accent 1" w:uiPriority="48"/>
+    <w:lsdException w:name="Grid Table 4 Accent 1" w:uiPriority="49"/>
+    <w:lsdException w:name="Grid Table 5 Dark Accent 1" w:uiPriority="50"/>
+    <w:lsdException w:name="Grid Table 6 Colorful Accent 1" w:uiPriority="51"/>
+    <w:lsdException w:name="Grid Table 7 Colorful Accent 1" w:uiPriority="52"/>
+    <w:lsdException w:name="Grid Table 1 Light Accent 2" w:uiPriority="46"/>
+    <w:lsdException w:name="Grid Table 2 Accent 2" w:uiPriority="47"/>
+    <w:lsdException w:name="Grid Table 3 Accent 2" w:uiPriority="48"/>
+    <w:lsdException w:name="Grid Table 4 Accent 2" w:uiPriority="49"/>
+    <w:lsdException w:name="Grid Table 5 Dark Accent 2" w:uiPriority="50"/>
+    <w:lsdException w:name="Grid Table 6 Colorful Accent 2" w:uiPriority="51"/>
+    <w:lsdException w:name="Grid Table 7 Colorful Accent 2" w:uiPriority="52"/>
+    <w:lsdException w:name="Grid Table 1 Light Accent 3" w:uiPriority="46"/>
+    <w:lsdException w:name="Grid Table 2 Accent 3" w:uiPriority="47"/>
+    <w:lsdException w:name="Grid Table 3 Accent 3" w:uiPriority="48"/>
+    <w:lsdException w:name="Grid Table 4 Accent 3" w:uiPriority="49"/>
+    <w:lsdException w:name="Grid Table 5 Dark Accent 3" w:uiPriority="50"/>
+    <w:lsdException w:name="Grid Table 6 Colorful Accent 3" w:uiPriority="51"/>
+    <w:lsdException w:name="Grid Table 7 Colorful Accent 3" w:uiPriority="52"/>
+    <w:lsdException w:name="Grid Table 1 Light Accent 4" w:uiPriority="46"/>
+    <w:lsdException w:name="Grid Table 2 Accent 4" w:uiPriority="47"/>
+    <w:lsdException w:name="Grid Table 3 Accent 4" w:uiPriority="48"/>
+    <w:lsdException w:name="Grid Table 4 Accent 4" w:uiPriority="49"/>
+    <w:lsdException w:name="Grid Table 5 Dark Accent 4" w:uiPriority="50"/>
+    <w:lsdException w:name="Grid Table 6 Colorful Accent 4" w:uiPriority="51"/>
+    <w:lsdException w:name="Grid Table 7 Colorful Accent 4" w:uiPriority="52"/>
+    <w:lsdException w:name="Grid Table 1 Light Accent 5" w:uiPriority="46"/>
+    <w:lsdException w:name="Grid Table 2 Accent 5" w:uiPriority="47"/>
+    <w:lsdException w:name="Grid Table 3 Accent 5" w:uiPriority="48"/>
+    <w:lsdException w:name="Grid Table 4 Accent 5" w:uiPriority="49"/>
+    <w:lsdException w:name="Grid Table 5 Dark Accent 5" w:uiPriority="50"/>
+    <w:lsdException w:name="Grid Table 6 Colorful Accent 5" w:uiPriority="51"/>
+    <w:lsdException w:name="Grid Table 7 Colorful Accent 5" w:uiPriority="52"/>
+    <w:lsdException w:name="Grid Table 1 Light Accent 6" w:uiPriority="46"/>
+    <w:lsdException w:name="Grid Table 2 Accent 6" w:uiPriority="47"/>
+    <w:lsdException w:name="Grid Table 3 Accent 6" w:uiPriority="48"/>
+    <w:lsdException w:name="Grid Table 4 Accent 6" w:uiPriority="49"/>
+    <w:lsdException w:name="Grid Table 5 Dark Accent 6" w:uiPriority="50"/>
+    <w:lsdException w:name="Grid Table 6 Colorful Accent 6" w:uiPriority="51"/>
+    <w:lsdException w:name="Grid Table 7 Colorful Accent 6" w:uiPriority="52"/>
+    <w:lsdException w:name="List Table 1 Light" w:uiPriority="46"/>
+    <w:lsdException w:name="List Table 2" w:uiPriority="47"/>
+    <w:lsdException w:name="List Table 3" w:uiPriority="48"/>
+    <w:lsdException w:name="List Table 4" w:uiPriority="49"/>
+    <w:lsdException w:name="List Table 5 Dark" w:uiPriority="50"/>
+    <w:lsdException w:name="List Table 6 Colorful" w:uiPriority="51"/>
+    <w:lsdException w:name="List Table 7 Colorful" w:uiPriority="52"/>
+    <w:lsdException w:name="List Table 1 Light Accent 1" w:uiPriority="46"/>
+    <w:lsdException w:name="List Table 2 Accent 1" w:uiPriority="47"/>
+    <w:lsdException w:name="List Table 3 Accent 1" w:uiPriority="48"/>
+    <w:lsdException w:name="List Table 4 Accent 1" w:uiPriority="49"/>
+    <w:lsdException w:name="List Table 5 Dark Accent 1" w:uiPriority="50"/>
+    <w:lsdException w:name="List Table 6 Colorful Accent 1" w:uiPriority="51"/>
+    <w:lsdException w:name="List Table 7 Colorful Accent 1" w:uiPriority="52"/>
+    <w:lsdException w:name="List Table 1 Light Accent 2" w:uiPriority="46"/>
+    <w:lsdException w:name="List Table 2 Accent 2" w:uiPriority="47"/>
+    <w:lsdException w:name="List Table 3 Accent 2" w:uiPriority="48"/>
+    <w:lsdException w:name="List Table 4 Accent 2" w:uiPriority="49"/>
+    <w:lsdException w:name="List Table 5 Dark Accent 2" w:uiPriority="50"/>
+    <w:lsdException w:name="List Table 6 Colorful Accent 2" w:uiPriority="51"/>
+    <w:lsdException w:name="List Table 7 Colorful Accent 2" w:uiPriority="52"/>
+    <w:lsdException w:name="List Table 1 Light Accent 3" w:uiPriority="46"/>
+    <w:lsdException w:name="List Table 2 Accent 3" w:uiPriority="47"/>
+    <w:lsdException w:name="List Table 3 Accent 3" w:uiPriority="48"/>
+    <w:lsdException w:name="List Table 4 Accent 3" w:uiPriority="49"/>
+    <w:lsdException w:name="List Table 5 Dark Accent 3" w:uiPriority="50"/>
+    <w:lsdException w:name="List Table 6 Colorful Accent 3" w:uiPriority="51"/>
+    <w:lsdException w:name="List Table 7 Colorful Accent 3" w:uiPriority="52"/>
+    <w:lsdException w:name="List Table 1 Light Accent 4" w:uiPriority="46"/>
+    <w:lsdException w:name="List Table 2 Accent 4" w:uiPriority="47"/>
+    <w:lsdException w:name="List Table 3 Accent 4" w:uiPriority="48"/>
+    <w:lsdException w:name="List Table 4 Accent 4" w:uiPriority="49"/>
+    <w:lsdException w:name="List Table 5 Dark Accent 4" w:uiPriority="50"/>
+    <w:lsdException w:name="List Table 6 Colorful Accent 4" w:uiPriority="51"/>
+    <w:lsdException w:name="List Table 7 Colorful Accent 4" w:uiPriority="52"/>
+    <w:lsdException w:name="List Table 1 Light Accent 5" w:uiPriority="46"/>
+    <w:lsdException w:name="List Table 2 Accent 5" w:uiPriority="47"/>
+    <w:lsdException w:name="List Table 3 Accent 5" w:uiPriority="48"/>
+    <w:lsdException w:name="List Table 4 Accent 5" w:uiPriority="49"/>
+    <w:lsdException w:name="List Table 5 Dark Accent 5" w:uiPriority="50"/>
+    <w:lsdException w:name="List Table 6 Colorful Accent 5" w:uiPriority="51"/>
+    <w:lsdException w:name="List Table 7 Colorful Accent 5" w:uiPriority="52"/>
+    <w:lsdException w:name="List Table 1 Light Accent 6" w:uiPriority="46"/>
+    <w:lsdException w:name="List Table 2 Accent 6" w:uiPriority="47"/>
+    <w:lsdException w:name="List Table 3 Accent 6" w:uiPriority="48"/>
+    <w:lsdException w:name="List Table 4 Accent 6" w:uiPriority="49"/>
+    <w:lsdException w:name="List Table 5 Dark Accent 6" w:uiPriority="50"/>
+    <w:lsdException w:name="List Table 6 Colorful Accent 6" w:uiPriority="51"/>
+    <w:lsdException w:name="List Table 7 Colorful Accent 6" w:uiPriority="52"/>
+    <w:lsdException w:name="Mention" w:semiHidden="1" w:unhideWhenUsed="1"/>
+    <w:lsdException w:name="Smart Hyperlink" w:semiHidden="1" w:unhideWhenUsed="1"/>
+    <w:lsdException w:name="Hashtag" w:semiHidden="1" w:unhideWhenUsed="1"/>
+    <w:lsdException w:name="Unresolved Mention" w:semiHidden="1" w:unhideWhenUsed="1"/>
+    <w:lsdException w:name="Smart Link" w:semiHidden="1" w:unhideWhenUsed="1"/>
   </w:latentStyles>
   <w:style w:type="paragraph" w:default="1" w:styleId="Normal">
     <w:name w:val="Normal"/>
     <w:qFormat/>
+  </w:style>
+  <w:style w:type="paragraph" w:styleId="Heading1">
+    <w:name w:val="heading 1"/>
+    <w:basedOn w:val="Normal"/>
+    <w:next w:val="Normal"/>
+    <w:link w:val="Heading1Char"/>
+    <w:uiPriority w:val="9"/>
+    <w:qFormat/>
+    <w:rsid w:val="005D07AC"/>
+    <w:pPr>
+      <w:keepNext/>
+      <w:keepLines/>
+      <w:spacing w:before="240" w:after="0"/>
+      <w:outlineLvl w:val="0"/>
+    </w:pPr>
+    <w:rPr>
+      <w:rFonts w:asciiTheme="majorHAnsi" w:eastAsiaTheme="majorEastAsia" w:hAnsiTheme="majorHAnsi" w:cstheme="majorBidi"/>
+      <w:color w:val="365F91" w:themeColor="accent1" w:themeShade="BF"/>
+      <w:sz w:val="32"/>
+      <w:szCs w:val="32"/>
+    </w:rPr>
+  </w:style>
+  <w:style w:type="paragraph" w:styleId="Heading2">
+    <w:name w:val="heading 2"/>
+    <w:basedOn w:val="Normal"/>
+    <w:next w:val="Normal"/>
+    <w:link w:val="Heading2Char"/>
+    <w:uiPriority w:val="9"/>
+    <w:unhideWhenUsed/>
+    <w:qFormat/>
+    <w:rsid w:val="005D07AC"/>
+    <w:pPr>
+      <w:keepNext/>
+      <w:keepLines/>
+      <w:spacing w:before="40" w:after="0"/>
+      <w:outlineLvl w:val="1"/>
+    </w:pPr>
+    <w:rPr>
+      <w:rFonts w:asciiTheme="majorHAnsi" w:eastAsiaTheme="majorEastAsia" w:hAnsiTheme="majorHAnsi" w:cstheme="majorBidi"/>
+      <w:color w:val="365F91" w:themeColor="accent1" w:themeShade="BF"/>
+      <w:sz w:val="26"/>
+      <w:szCs w:val="26"/>
+    </w:rPr>
   </w:style>
   <w:style w:type="character" w:default="1" w:styleId="DefaultParagraphFont">
     <w:name w:val="Default Paragraph Font"/>
@@ -2988,255 +3519,31 @@
       <w:contextualSpacing/>
     </w:pPr>
   </w:style>
-</w:styles>
-</file>
-
-<file path=word/stylesWithEffects.xml><?xml version="1.0" encoding="utf-8"?>
-<w:styles xmlns:wpc="http://schemas.microsoft.com/office/word/2010/wordprocessingCanvas" xmlns:mc="http://schemas.openxmlformats.org/markup-compatibility/2006" xmlns:o="urn:schemas-microsoft-com:office:office" xmlns:r="http://schemas.openxmlformats.org/officeDocument/2006/relationships" xmlns:m="http://schemas.openxmlformats.org/officeDocument/2006/math" xmlns:v="urn:schemas-microsoft-com:vml" xmlns:wp14="http://schemas.microsoft.com/office/word/2010/wordprocessingDrawing" xmlns:wp="http://schemas.openxmlformats.org/drawingml/2006/wordprocessingDrawing" xmlns:w10="urn:schemas-microsoft-com:office:word" xmlns:w="http://schemas.openxmlformats.org/wordprocessingml/2006/main" xmlns:w14="http://schemas.microsoft.com/office/word/2010/wordml" xmlns:wpg="http://schemas.microsoft.com/office/word/2010/wordprocessingGroup" xmlns:wpi="http://schemas.microsoft.com/office/word/2010/wordprocessingInk" xmlns:wne="http://schemas.microsoft.com/office/word/2006/wordml" xmlns:wps="http://schemas.microsoft.com/office/word/2010/wordprocessingShape" mc:Ignorable="w14 wp14">
-  <w:docDefaults>
-    <w:rPrDefault>
-      <w:rPr>
-        <w:rFonts w:asciiTheme="minorHAnsi" w:eastAsiaTheme="minorHAnsi" w:hAnsiTheme="minorHAnsi" w:cstheme="minorBidi"/>
-        <w:sz w:val="22"/>
-        <w:szCs w:val="22"/>
-        <w:lang w:val="en-GB" w:eastAsia="en-US" w:bidi="ar-SA"/>
-      </w:rPr>
-    </w:rPrDefault>
-    <w:pPrDefault>
-      <w:pPr>
-        <w:spacing w:after="200" w:line="276" w:lineRule="auto"/>
-      </w:pPr>
-    </w:pPrDefault>
-  </w:docDefaults>
-  <w:latentStyles w:defLockedState="0" w:defUIPriority="99" w:defSemiHidden="1" w:defUnhideWhenUsed="1" w:defQFormat="0" w:count="267">
-    <w:lsdException w:name="Normal" w:semiHidden="0" w:uiPriority="0" w:unhideWhenUsed="0" w:qFormat="1"/>
-    <w:lsdException w:name="heading 1" w:semiHidden="0" w:uiPriority="9" w:unhideWhenUsed="0" w:qFormat="1"/>
-    <w:lsdException w:name="heading 2" w:uiPriority="9" w:qFormat="1"/>
-    <w:lsdException w:name="heading 3" w:uiPriority="9" w:qFormat="1"/>
-    <w:lsdException w:name="heading 4" w:uiPriority="9" w:qFormat="1"/>
-    <w:lsdException w:name="heading 5" w:uiPriority="9" w:qFormat="1"/>
-    <w:lsdException w:name="heading 6" w:uiPriority="9" w:qFormat="1"/>
-    <w:lsdException w:name="heading 7" w:uiPriority="9" w:qFormat="1"/>
-    <w:lsdException w:name="heading 8" w:uiPriority="9" w:qFormat="1"/>
-    <w:lsdException w:name="heading 9" w:uiPriority="9" w:qFormat="1"/>
-    <w:lsdException w:name="toc 1" w:uiPriority="39"/>
-    <w:lsdException w:name="toc 2" w:uiPriority="39"/>
-    <w:lsdException w:name="toc 3" w:uiPriority="39"/>
-    <w:lsdException w:name="toc 4" w:uiPriority="39"/>
-    <w:lsdException w:name="toc 5" w:uiPriority="39"/>
-    <w:lsdException w:name="toc 6" w:uiPriority="39"/>
-    <w:lsdException w:name="toc 7" w:uiPriority="39"/>
-    <w:lsdException w:name="toc 8" w:uiPriority="39"/>
-    <w:lsdException w:name="toc 9" w:uiPriority="39"/>
-    <w:lsdException w:name="caption" w:uiPriority="35" w:qFormat="1"/>
-    <w:lsdException w:name="Title" w:semiHidden="0" w:uiPriority="10" w:unhideWhenUsed="0" w:qFormat="1"/>
-    <w:lsdException w:name="Default Paragraph Font" w:uiPriority="1"/>
-    <w:lsdException w:name="Subtitle" w:semiHidden="0" w:uiPriority="11" w:unhideWhenUsed="0" w:qFormat="1"/>
-    <w:lsdException w:name="Strong" w:semiHidden="0" w:uiPriority="22" w:unhideWhenUsed="0" w:qFormat="1"/>
-    <w:lsdException w:name="Emphasis" w:semiHidden="0" w:uiPriority="20" w:unhideWhenUsed="0" w:qFormat="1"/>
-    <w:lsdException w:name="Table Grid" w:semiHidden="0" w:uiPriority="59" w:unhideWhenUsed="0"/>
-    <w:lsdException w:name="Placeholder Text" w:unhideWhenUsed="0"/>
-    <w:lsdException w:name="No Spacing" w:semiHidden="0" w:uiPriority="1" w:unhideWhenUsed="0" w:qFormat="1"/>
-    <w:lsdException w:name="Light Shading" w:semiHidden="0" w:uiPriority="60" w:unhideWhenUsed="0"/>
-    <w:lsdException w:name="Light List" w:semiHidden="0" w:uiPriority="61" w:unhideWhenUsed="0"/>
-    <w:lsdException w:name="Light Grid" w:semiHidden="0" w:uiPriority="62" w:unhideWhenUsed="0"/>
-    <w:lsdException w:name="Medium Shading 1" w:semiHidden="0" w:uiPriority="63" w:unhideWhenUsed="0"/>
-    <w:lsdException w:name="Medium Shading 2" w:semiHidden="0" w:uiPriority="64" w:unhideWhenUsed="0"/>
-    <w:lsdException w:name="Medium List 1" w:semiHidden="0" w:uiPriority="65" w:unhideWhenUsed="0"/>
-    <w:lsdException w:name="Medium List 2" w:semiHidden="0" w:uiPriority="66" w:unhideWhenUsed="0"/>
-    <w:lsdException w:name="Medium Grid 1" w:semiHidden="0" w:uiPriority="67" w:unhideWhenUsed="0"/>
-    <w:lsdException w:name="Medium Grid 2" w:semiHidden="0" w:uiPriority="68" w:unhideWhenUsed="0"/>
-    <w:lsdException w:name="Medium Grid 3" w:semiHidden="0" w:uiPriority="69" w:unhideWhenUsed="0"/>
-    <w:lsdException w:name="Dark List" w:semiHidden="0" w:uiPriority="70" w:unhideWhenUsed="0"/>
-    <w:lsdException w:name="Colorful Shading" w:semiHidden="0" w:uiPriority="71" w:unhideWhenUsed="0"/>
-    <w:lsdException w:name="Colorful List" w:semiHidden="0" w:uiPriority="72" w:unhideWhenUsed="0"/>
-    <w:lsdException w:name="Colorful Grid" w:semiHidden="0" w:uiPriority="73" w:unhideWhenUsed="0"/>
-    <w:lsdException w:name="Light Shading Accent 1" w:semiHidden="0" w:uiPriority="60" w:unhideWhenUsed="0"/>
-    <w:lsdException w:name="Light List Accent 1" w:semiHidden="0" w:uiPriority="61" w:unhideWhenUsed="0"/>
-    <w:lsdException w:name="Light Grid Accent 1" w:semiHidden="0" w:uiPriority="62" w:unhideWhenUsed="0"/>
-    <w:lsdException w:name="Medium Shading 1 Accent 1" w:semiHidden="0" w:uiPriority="63" w:unhideWhenUsed="0"/>
-    <w:lsdException w:name="Medium Shading 2 Accent 1" w:semiHidden="0" w:uiPriority="64" w:unhideWhenUsed="0"/>
-    <w:lsdException w:name="Medium List 1 Accent 1" w:semiHidden="0" w:uiPriority="65" w:unhideWhenUsed="0"/>
-    <w:lsdException w:name="Revision" w:unhideWhenUsed="0"/>
-    <w:lsdException w:name="List Paragraph" w:semiHidden="0" w:uiPriority="34" w:unhideWhenUsed="0" w:qFormat="1"/>
-    <w:lsdException w:name="Quote" w:semiHidden="0" w:uiPriority="29" w:unhideWhenUsed="0" w:qFormat="1"/>
-    <w:lsdException w:name="Intense Quote" w:semiHidden="0" w:uiPriority="30" w:unhideWhenUsed="0" w:qFormat="1"/>
-    <w:lsdException w:name="Medium List 2 Accent 1" w:semiHidden="0" w:uiPriority="66" w:unhideWhenUsed="0"/>
-    <w:lsdException w:name="Medium Grid 1 Accent 1" w:semiHidden="0" w:uiPriority="67" w:unhideWhenUsed="0"/>
-    <w:lsdException w:name="Medium Grid 2 Accent 1" w:semiHidden="0" w:uiPriority="68" w:unhideWhenUsed="0"/>
-    <w:lsdException w:name="Medium Grid 3 Accent 1" w:semiHidden="0" w:uiPriority="69" w:unhideWhenUsed="0"/>
-    <w:lsdException w:name="Dark List Accent 1" w:semiHidden="0" w:uiPriority="70" w:unhideWhenUsed="0"/>
-    <w:lsdException w:name="Colorful Shading Accent 1" w:semiHidden="0" w:uiPriority="71" w:unhideWhenUsed="0"/>
-    <w:lsdException w:name="Colorful List Accent 1" w:semiHidden="0" w:uiPriority="72" w:unhideWhenUsed="0"/>
-    <w:lsdException w:name="Colorful Grid Accent 1" w:semiHidden="0" w:uiPriority="73" w:unhideWhenUsed="0"/>
-    <w:lsdException w:name="Light Shading Accent 2" w:semiHidden="0" w:uiPriority="60" w:unhideWhenUsed="0"/>
-    <w:lsdException w:name="Light List Accent 2" w:semiHidden="0" w:uiPriority="61" w:unhideWhenUsed="0"/>
-    <w:lsdException w:name="Light Grid Accent 2" w:semiHidden="0" w:uiPriority="62" w:unhideWhenUsed="0"/>
-    <w:lsdException w:name="Medium Shading 1 Accent 2" w:semiHidden="0" w:uiPriority="63" w:unhideWhenUsed="0"/>
-    <w:lsdException w:name="Medium Shading 2 Accent 2" w:semiHidden="0" w:uiPriority="64" w:unhideWhenUsed="0"/>
-    <w:lsdException w:name="Medium List 1 Accent 2" w:semiHidden="0" w:uiPriority="65" w:unhideWhenUsed="0"/>
-    <w:lsdException w:name="Medium List 2 Accent 2" w:semiHidden="0" w:uiPriority="66" w:unhideWhenUsed="0"/>
-    <w:lsdException w:name="Medium Grid 1 Accent 2" w:semiHidden="0" w:uiPriority="67" w:unhideWhenUsed="0"/>
-    <w:lsdException w:name="Medium Grid 2 Accent 2" w:semiHidden="0" w:uiPriority="68" w:unhideWhenUsed="0"/>
-    <w:lsdException w:name="Medium Grid 3 Accent 2" w:semiHidden="0" w:uiPriority="69" w:unhideWhenUsed="0"/>
-    <w:lsdException w:name="Dark List Accent 2" w:semiHidden="0" w:uiPriority="70" w:unhideWhenUsed="0"/>
-    <w:lsdException w:name="Colorful Shading Accent 2" w:semiHidden="0" w:uiPriority="71" w:unhideWhenUsed="0"/>
-    <w:lsdException w:name="Colorful List Accent 2" w:semiHidden="0" w:uiPriority="72" w:unhideWhenUsed="0"/>
-    <w:lsdException w:name="Colorful Grid Accent 2" w:semiHidden="0" w:uiPriority="73" w:unhideWhenUsed="0"/>
-    <w:lsdException w:name="Light Shading Accent 3" w:semiHidden="0" w:uiPriority="60" w:unhideWhenUsed="0"/>
-    <w:lsdException w:name="Light List Accent 3" w:semiHidden="0" w:uiPriority="61" w:unhideWhenUsed="0"/>
-    <w:lsdException w:name="Light Grid Accent 3" w:semiHidden="0" w:uiPriority="62" w:unhideWhenUsed="0"/>
-    <w:lsdException w:name="Medium Shading 1 Accent 3" w:semiHidden="0" w:uiPriority="63" w:unhideWhenUsed="0"/>
-    <w:lsdException w:name="Medium Shading 2 Accent 3" w:semiHidden="0" w:uiPriority="64" w:unhideWhenUsed="0"/>
-    <w:lsdException w:name="Medium List 1 Accent 3" w:semiHidden="0" w:uiPriority="65" w:unhideWhenUsed="0"/>
-    <w:lsdException w:name="Medium List 2 Accent 3" w:semiHidden="0" w:uiPriority="66" w:unhideWhenUsed="0"/>
-    <w:lsdException w:name="Medium Grid 1 Accent 3" w:semiHidden="0" w:uiPriority="67" w:unhideWhenUsed="0"/>
-    <w:lsdException w:name="Medium Grid 2 Accent 3" w:semiHidden="0" w:uiPriority="68" w:unhideWhenUsed="0"/>
-    <w:lsdException w:name="Medium Grid 3 Accent 3" w:semiHidden="0" w:uiPriority="69" w:unhideWhenUsed="0"/>
-    <w:lsdException w:name="Dark List Accent 3" w:semiHidden="0" w:uiPriority="70" w:unhideWhenUsed="0"/>
-    <w:lsdException w:name="Colorful Shading Accent 3" w:semiHidden="0" w:uiPriority="71" w:unhideWhenUsed="0"/>
-    <w:lsdException w:name="Colorful List Accent 3" w:semiHidden="0" w:uiPriority="72" w:unhideWhenUsed="0"/>
-    <w:lsdException w:name="Colorful Grid Accent 3" w:semiHidden="0" w:uiPriority="73" w:unhideWhenUsed="0"/>
-    <w:lsdException w:name="Light Shading Accent 4" w:semiHidden="0" w:uiPriority="60" w:unhideWhenUsed="0"/>
-    <w:lsdException w:name="Light List Accent 4" w:semiHidden="0" w:uiPriority="61" w:unhideWhenUsed="0"/>
-    <w:lsdException w:name="Light Grid Accent 4" w:semiHidden="0" w:uiPriority="62" w:unhideWhenUsed="0"/>
-    <w:lsdException w:name="Medium Shading 1 Accent 4" w:semiHidden="0" w:uiPriority="63" w:unhideWhenUsed="0"/>
-    <w:lsdException w:name="Medium Shading 2 Accent 4" w:semiHidden="0" w:uiPriority="64" w:unhideWhenUsed="0"/>
-    <w:lsdException w:name="Medium List 1 Accent 4" w:semiHidden="0" w:uiPriority="65" w:unhideWhenUsed="0"/>
-    <w:lsdException w:name="Medium List 2 Accent 4" w:semiHidden="0" w:uiPriority="66" w:unhideWhenUsed="0"/>
-    <w:lsdException w:name="Medium Grid 1 Accent 4" w:semiHidden="0" w:uiPriority="67" w:unhideWhenUsed="0"/>
-    <w:lsdException w:name="Medium Grid 2 Accent 4" w:semiHidden="0" w:uiPriority="68" w:unhideWhenUsed="0"/>
-    <w:lsdException w:name="Medium Grid 3 Accent 4" w:semiHidden="0" w:uiPriority="69" w:unhideWhenUsed="0"/>
-    <w:lsdException w:name="Dark List Accent 4" w:semiHidden="0" w:uiPriority="70" w:unhideWhenUsed="0"/>
-    <w:lsdException w:name="Colorful Shading Accent 4" w:semiHidden="0" w:uiPriority="71" w:unhideWhenUsed="0"/>
-    <w:lsdException w:name="Colorful List Accent 4" w:semiHidden="0" w:uiPriority="72" w:unhideWhenUsed="0"/>
-    <w:lsdException w:name="Colorful Grid Accent 4" w:semiHidden="0" w:uiPriority="73" w:unhideWhenUsed="0"/>
-    <w:lsdException w:name="Light Shading Accent 5" w:semiHidden="0" w:uiPriority="60" w:unhideWhenUsed="0"/>
-    <w:lsdException w:name="Light List Accent 5" w:semiHidden="0" w:uiPriority="61" w:unhideWhenUsed="0"/>
-    <w:lsdException w:name="Light Grid Accent 5" w:semiHidden="0" w:uiPriority="62" w:unhideWhenUsed="0"/>
-    <w:lsdException w:name="Medium Shading 1 Accent 5" w:semiHidden="0" w:uiPriority="63" w:unhideWhenUsed="0"/>
-    <w:lsdException w:name="Medium Shading 2 Accent 5" w:semiHidden="0" w:uiPriority="64" w:unhideWhenUsed="0"/>
-    <w:lsdException w:name="Medium List 1 Accent 5" w:semiHidden="0" w:uiPriority="65" w:unhideWhenUsed="0"/>
-    <w:lsdException w:name="Medium List 2 Accent 5" w:semiHidden="0" w:uiPriority="66" w:unhideWhenUsed="0"/>
-    <w:lsdException w:name="Medium Grid 1 Accent 5" w:semiHidden="0" w:uiPriority="67" w:unhideWhenUsed="0"/>
-    <w:lsdException w:name="Medium Grid 2 Accent 5" w:semiHidden="0" w:uiPriority="68" w:unhideWhenUsed="0"/>
-    <w:lsdException w:name="Medium Grid 3 Accent 5" w:semiHidden="0" w:uiPriority="69" w:unhideWhenUsed="0"/>
-    <w:lsdException w:name="Dark List Accent 5" w:semiHidden="0" w:uiPriority="70" w:unhideWhenUsed="0"/>
-    <w:lsdException w:name="Colorful Shading Accent 5" w:semiHidden="0" w:uiPriority="71" w:unhideWhenUsed="0"/>
-    <w:lsdException w:name="Colorful List Accent 5" w:semiHidden="0" w:uiPriority="72" w:unhideWhenUsed="0"/>
-    <w:lsdException w:name="Colorful Grid Accent 5" w:semiHidden="0" w:uiPriority="73" w:unhideWhenUsed="0"/>
-    <w:lsdException w:name="Light Shading Accent 6" w:semiHidden="0" w:uiPriority="60" w:unhideWhenUsed="0"/>
-    <w:lsdException w:name="Light List Accent 6" w:semiHidden="0" w:uiPriority="61" w:unhideWhenUsed="0"/>
-    <w:lsdException w:name="Light Grid Accent 6" w:semiHidden="0" w:uiPriority="62" w:unhideWhenUsed="0"/>
-    <w:lsdException w:name="Medium Shading 1 Accent 6" w:semiHidden="0" w:uiPriority="63" w:unhideWhenUsed="0"/>
-    <w:lsdException w:name="Medium Shading 2 Accent 6" w:semiHidden="0" w:uiPriority="64" w:unhideWhenUsed="0"/>
-    <w:lsdException w:name="Medium List 1 Accent 6" w:semiHidden="0" w:uiPriority="65" w:unhideWhenUsed="0"/>
-    <w:lsdException w:name="Medium List 2 Accent 6" w:semiHidden="0" w:uiPriority="66" w:unhideWhenUsed="0"/>
-    <w:lsdException w:name="Medium Grid 1 Accent 6" w:semiHidden="0" w:uiPriority="67" w:unhideWhenUsed="0"/>
-    <w:lsdException w:name="Medium Grid 2 Accent 6" w:semiHidden="0" w:uiPriority="68" w:unhideWhenUsed="0"/>
-    <w:lsdException w:name="Medium Grid 3 Accent 6" w:semiHidden="0" w:uiPriority="69" w:unhideWhenUsed="0"/>
-    <w:lsdException w:name="Dark List Accent 6" w:semiHidden="0" w:uiPriority="70" w:unhideWhenUsed="0"/>
-    <w:lsdException w:name="Colorful Shading Accent 6" w:semiHidden="0" w:uiPriority="71" w:unhideWhenUsed="0"/>
-    <w:lsdException w:name="Colorful List Accent 6" w:semiHidden="0" w:uiPriority="72" w:unhideWhenUsed="0"/>
-    <w:lsdException w:name="Colorful Grid Accent 6" w:semiHidden="0" w:uiPriority="73" w:unhideWhenUsed="0"/>
-    <w:lsdException w:name="Subtle Emphasis" w:semiHidden="0" w:uiPriority="19" w:unhideWhenUsed="0" w:qFormat="1"/>
-    <w:lsdException w:name="Intense Emphasis" w:semiHidden="0" w:uiPriority="21" w:unhideWhenUsed="0" w:qFormat="1"/>
-    <w:lsdException w:name="Subtle Reference" w:semiHidden="0" w:uiPriority="31" w:unhideWhenUsed="0" w:qFormat="1"/>
-    <w:lsdException w:name="Intense Reference" w:semiHidden="0" w:uiPriority="32" w:unhideWhenUsed="0" w:qFormat="1"/>
-    <w:lsdException w:name="Book Title" w:semiHidden="0" w:uiPriority="33" w:unhideWhenUsed="0" w:qFormat="1"/>
-    <w:lsdException w:name="Bibliography" w:uiPriority="37"/>
-    <w:lsdException w:name="TOC Heading" w:uiPriority="39" w:qFormat="1"/>
-  </w:latentStyles>
-  <w:style w:type="paragraph" w:default="1" w:styleId="Normal">
-    <w:name w:val="Normal"/>
-    <w:qFormat/>
-  </w:style>
-  <w:style w:type="character" w:default="1" w:styleId="DefaultParagraphFont">
-    <w:name w:val="Default Paragraph Font"/>
-    <w:uiPriority w:val="1"/>
-    <w:semiHidden/>
-    <w:unhideWhenUsed/>
-  </w:style>
-  <w:style w:type="table" w:default="1" w:styleId="TableNormal">
-    <w:name w:val="Normal Table"/>
-    <w:uiPriority w:val="99"/>
-    <w:semiHidden/>
-    <w:unhideWhenUsed/>
-    <w:tblPr>
-      <w:tblInd w:w="0" w:type="dxa"/>
-      <w:tblCellMar>
-        <w:top w:w="0" w:type="dxa"/>
-        <w:left w:w="108" w:type="dxa"/>
-        <w:bottom w:w="0" w:type="dxa"/>
-        <w:right w:w="108" w:type="dxa"/>
-      </w:tblCellMar>
-    </w:tblPr>
-  </w:style>
-  <w:style w:type="numbering" w:default="1" w:styleId="NoList">
-    <w:name w:val="No List"/>
-    <w:uiPriority w:val="99"/>
-    <w:semiHidden/>
-    <w:unhideWhenUsed/>
-  </w:style>
-  <w:style w:type="paragraph" w:styleId="BalloonText">
-    <w:name w:val="Balloon Text"/>
-    <w:basedOn w:val="Normal"/>
-    <w:link w:val="BalloonTextChar"/>
-    <w:uiPriority w:val="99"/>
-    <w:semiHidden/>
-    <w:unhideWhenUsed/>
-    <w:rsid w:val="00ED6C34"/>
-    <w:pPr>
-      <w:spacing w:after="0" w:line="240" w:lineRule="auto"/>
-    </w:pPr>
+  <w:style w:type="character" w:customStyle="1" w:styleId="Heading1Char">
+    <w:name w:val="Heading 1 Char"/>
+    <w:basedOn w:val="DefaultParagraphFont"/>
+    <w:link w:val="Heading1"/>
+    <w:uiPriority w:val="9"/>
+    <w:rsid w:val="005D07AC"/>
     <w:rPr>
-      <w:rFonts w:ascii="Tahoma" w:hAnsi="Tahoma" w:cs="Tahoma"/>
-      <w:sz w:val="16"/>
-      <w:szCs w:val="16"/>
+      <w:rFonts w:asciiTheme="majorHAnsi" w:eastAsiaTheme="majorEastAsia" w:hAnsiTheme="majorHAnsi" w:cstheme="majorBidi"/>
+      <w:color w:val="365F91" w:themeColor="accent1" w:themeShade="BF"/>
+      <w:sz w:val="32"/>
+      <w:szCs w:val="32"/>
     </w:rPr>
   </w:style>
-  <w:style w:type="character" w:customStyle="1" w:styleId="BalloonTextChar">
-    <w:name w:val="Balloon Text Char"/>
+  <w:style w:type="character" w:customStyle="1" w:styleId="Heading2Char">
+    <w:name w:val="Heading 2 Char"/>
     <w:basedOn w:val="DefaultParagraphFont"/>
-    <w:link w:val="BalloonText"/>
-    <w:uiPriority w:val="99"/>
-    <w:semiHidden/>
-    <w:rsid w:val="00ED6C34"/>
+    <w:link w:val="Heading2"/>
+    <w:uiPriority w:val="9"/>
+    <w:rsid w:val="005D07AC"/>
     <w:rPr>
-      <w:rFonts w:ascii="Tahoma" w:hAnsi="Tahoma" w:cs="Tahoma"/>
-      <w:sz w:val="16"/>
-      <w:szCs w:val="16"/>
+      <w:rFonts w:asciiTheme="majorHAnsi" w:eastAsiaTheme="majorEastAsia" w:hAnsiTheme="majorHAnsi" w:cstheme="majorBidi"/>
+      <w:color w:val="365F91" w:themeColor="accent1" w:themeShade="BF"/>
+      <w:sz w:val="26"/>
+      <w:szCs w:val="26"/>
     </w:rPr>
-  </w:style>
-  <w:style w:type="paragraph" w:styleId="Caption">
-    <w:name w:val="caption"/>
-    <w:basedOn w:val="Normal"/>
-    <w:next w:val="Normal"/>
-    <w:uiPriority w:val="35"/>
-    <w:unhideWhenUsed/>
-    <w:qFormat/>
-    <w:rsid w:val="006806CE"/>
-    <w:pPr>
-      <w:spacing w:line="240" w:lineRule="auto"/>
-    </w:pPr>
-    <w:rPr>
-      <w:b/>
-      <w:bCs/>
-      <w:color w:val="4F81BD" w:themeColor="accent1"/>
-      <w:sz w:val="18"/>
-      <w:szCs w:val="18"/>
-    </w:rPr>
-  </w:style>
-  <w:style w:type="paragraph" w:styleId="ListParagraph">
-    <w:name w:val="List Paragraph"/>
-    <w:basedOn w:val="Normal"/>
-    <w:uiPriority w:val="34"/>
-    <w:qFormat/>
-    <w:rsid w:val="000C6D49"/>
-    <w:pPr>
-      <w:ind w:left="720"/>
-      <w:contextualSpacing/>
-    </w:pPr>
   </w:style>
 </w:styles>
 </file>

</xml_diff>

<commit_message>
Updated the rest of the worksheet to a slightly better style
</commit_message>
<xml_diff>
--- a/Content/1-Setting up a Visual Studio Project.docx
+++ b/Content/1-Setting up a Visual Studio Project.docx
@@ -1,6 +1,6 @@
 
 <file path=word/document.xml><?xml version="1.0" encoding="utf-8"?>
-<w:document xmlns:wpc="http://schemas.microsoft.com/office/word/2010/wordprocessingCanvas" xmlns:cx="http://schemas.microsoft.com/office/drawing/2014/chartex" xmlns:cx1="http://schemas.microsoft.com/office/drawing/2015/9/8/chartex" xmlns:cx2="http://schemas.microsoft.com/office/drawing/2015/10/21/chartex" xmlns:cx3="http://schemas.microsoft.com/office/drawing/2016/5/9/chartex" xmlns:cx4="http://schemas.microsoft.com/office/drawing/2016/5/10/chartex" xmlns:cx5="http://schemas.microsoft.com/office/drawing/2016/5/11/chartex" xmlns:cx6="http://schemas.microsoft.com/office/drawing/2016/5/12/chartex" xmlns:cx7="http://schemas.microsoft.com/office/drawing/2016/5/13/chartex" xmlns:cx8="http://schemas.microsoft.com/office/drawing/2016/5/14/chartex" xmlns:mc="http://schemas.openxmlformats.org/markup-compatibility/2006" xmlns:aink="http://schemas.microsoft.com/office/drawing/2016/ink" xmlns:am3d="http://schemas.microsoft.com/office/drawing/2017/model3d" xmlns:o="urn:schemas-microsoft-com:office:office" xmlns:oel="http://schemas.microsoft.com/office/2019/extlst" xmlns:r="http://schemas.openxmlformats.org/officeDocument/2006/relationships" xmlns:m="http://schemas.openxmlformats.org/officeDocument/2006/math" xmlns:v="urn:schemas-microsoft-com:vml" xmlns:wp14="http://schemas.microsoft.com/office/word/2010/wordprocessingDrawing" xmlns:wp="http://schemas.openxmlformats.org/drawingml/2006/wordprocessingDrawing" xmlns:w10="urn:schemas-microsoft-com:office:word" xmlns:w="http://schemas.openxmlformats.org/wordprocessingml/2006/main" xmlns:w14="http://schemas.microsoft.com/office/word/2010/wordml" xmlns:w15="http://schemas.microsoft.com/office/word/2012/wordml" xmlns:w16cex="http://schemas.microsoft.com/office/word/2018/wordml/cex" xmlns:w16cid="http://schemas.microsoft.com/office/word/2016/wordml/cid" xmlns:w16="http://schemas.microsoft.com/office/word/2018/wordml" xmlns:w16sdtdh="http://schemas.microsoft.com/office/word/2020/wordml/sdtdatahash" xmlns:w16se="http://schemas.microsoft.com/office/word/2015/wordml/symex" xmlns:wpg="http://schemas.microsoft.com/office/word/2010/wordprocessingGroup" xmlns:wpi="http://schemas.microsoft.com/office/word/2010/wordprocessingInk" xmlns:wne="http://schemas.microsoft.com/office/word/2006/wordml" xmlns:wps="http://schemas.microsoft.com/office/word/2010/wordprocessingShape" mc:Ignorable="w14 w15 w16se w16cid w16 w16cex w16sdtdh wp14">
+<w:document xmlns:wpc="http://schemas.microsoft.com/office/word/2010/wordprocessingCanvas" xmlns:cx="http://schemas.microsoft.com/office/drawing/2014/chartex" xmlns:cx1="http://schemas.microsoft.com/office/drawing/2015/9/8/chartex" xmlns:cx2="http://schemas.microsoft.com/office/drawing/2015/10/21/chartex" xmlns:cx3="http://schemas.microsoft.com/office/drawing/2016/5/9/chartex" xmlns:cx4="http://schemas.microsoft.com/office/drawing/2016/5/10/chartex" xmlns:cx5="http://schemas.microsoft.com/office/drawing/2016/5/11/chartex" xmlns:cx6="http://schemas.microsoft.com/office/drawing/2016/5/12/chartex" xmlns:cx7="http://schemas.microsoft.com/office/drawing/2016/5/13/chartex" xmlns:cx8="http://schemas.microsoft.com/office/drawing/2016/5/14/chartex" xmlns:mc="http://schemas.openxmlformats.org/markup-compatibility/2006" xmlns:aink="http://schemas.microsoft.com/office/drawing/2016/ink" xmlns:am3d="http://schemas.microsoft.com/office/drawing/2017/model3d" xmlns:o="urn:schemas-microsoft-com:office:office" xmlns:r="http://schemas.openxmlformats.org/officeDocument/2006/relationships" xmlns:m="http://schemas.openxmlformats.org/officeDocument/2006/math" xmlns:v="urn:schemas-microsoft-com:vml" xmlns:wp14="http://schemas.microsoft.com/office/word/2010/wordprocessingDrawing" xmlns:wp="http://schemas.openxmlformats.org/drawingml/2006/wordprocessingDrawing" xmlns:w10="urn:schemas-microsoft-com:office:word" xmlns:w="http://schemas.openxmlformats.org/wordprocessingml/2006/main" xmlns:w14="http://schemas.microsoft.com/office/word/2010/wordml" xmlns:w15="http://schemas.microsoft.com/office/word/2012/wordml" xmlns:w16cex="http://schemas.microsoft.com/office/word/2018/wordml/cex" xmlns:w16cid="http://schemas.microsoft.com/office/word/2016/wordml/cid" xmlns:w16="http://schemas.microsoft.com/office/word/2018/wordml" xmlns:w16sdtdh="http://schemas.microsoft.com/office/word/2020/wordml/sdtdatahash" xmlns:w16se="http://schemas.microsoft.com/office/word/2015/wordml/symex" xmlns:wpg="http://schemas.microsoft.com/office/word/2010/wordprocessingGroup" xmlns:wpi="http://schemas.microsoft.com/office/word/2010/wordprocessingInk" xmlns:wne="http://schemas.microsoft.com/office/word/2006/wordml" xmlns:wps="http://schemas.microsoft.com/office/word/2010/wordprocessingShape" mc:Ignorable="w14 w15 w16se w16cid w16 w16cex w16sdtdh wp14">
   <w:body>
     <w:p>
       <w:pPr>
@@ -126,13 +126,27 @@
     </w:p>
     <w:p>
       <w:pPr>
-        <w:spacing w:after="0"/>
-      </w:pPr>
-    </w:p>
-    <w:p>
-      <w:pPr>
-        <w:spacing w:after="0"/>
-      </w:pPr>
+        <w:pStyle w:val="Heading2"/>
+      </w:pPr>
+      <w:r>
+        <w:t>Exercises</w:t>
+      </w:r>
+      <w:r>
+        <w:t>:</w:t>
+      </w:r>
+    </w:p>
+    <w:p>
+      <w:pPr>
+        <w:pStyle w:val="ListParagraph"/>
+        <w:numPr>
+          <w:ilvl w:val="0"/>
+          <w:numId w:val="12"/>
+        </w:numPr>
+        <w:spacing w:after="0"/>
+      </w:pPr>
+      <w:r>
+        <w:t>Create an empty Visual Studio C++ Project. Follow the steps above.</w:t>
+      </w:r>
     </w:p>
     <w:p>
       <w:pPr>
@@ -498,7 +512,7 @@
           </mc:Choice>
           <mc:Fallback>
             <w:pict>
-              <v:group w14:anchorId="06499114" id="Group 15" o:spid="_x0000_s1026" style="position:absolute;margin-left:54pt;margin-top:73.6pt;width:215.95pt;height:177.75pt;z-index:251657728;mso-width-relative:margin;mso-height-relative:margin" coordorigin="-3333,-3047" coordsize="27431,22574" o:gfxdata="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">
+              <v:group w14:anchorId="2A9B026A" id="Group 15" o:spid="_x0000_s1026" style="position:absolute;margin-left:54pt;margin-top:73.6pt;width:215.95pt;height:177.75pt;z-index:251657728;mso-width-relative:margin;mso-height-relative:margin" coordorigin="-3333,-3047" coordsize="27431,22574" o:gfxdata="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">
                 <v:shapetype id="_x0000_t34" coordsize="21600,21600" o:spt="34" o:oned="t" adj="10800" path="m,l@0,0@0,21600,21600,21600e" filled="f">
                   <v:stroke joinstyle="miter"/>
                   <v:formulas>
@@ -1418,15 +1432,9 @@
     </w:p>
     <w:p>
       <w:pPr>
-        <w:spacing w:after="0"/>
-        <w:rPr>
-          <w:b/>
-        </w:rPr>
-      </w:pPr>
-      <w:r>
-        <w:rPr>
-          <w:b/>
-        </w:rPr>
+        <w:pStyle w:val="Heading2"/>
+      </w:pPr>
+      <w:r>
         <w:lastRenderedPageBreak/>
         <w:t>Let’s Add Some Code</w:t>
       </w:r>
@@ -1478,7 +1486,7 @@
           <v:shape id="_x0000_i1025" type="#_x0000_t75" style="width:451.5pt;height:100.5pt" o:ole="">
             <v:imagedata r:id="rId10" o:title=""/>
           </v:shape>
-          <o:OLEObject Type="Embed" ProgID="Word.OpenDocumentText.12" ShapeID="_x0000_i1025" DrawAspect="Content" ObjectID="_1726559606" r:id="rId11"/>
+          <o:OLEObject Type="Embed" ProgID="Word.OpenDocumentText.12" ShapeID="_x0000_i1025" DrawAspect="Content" ObjectID="_1727182738" r:id="rId11"/>
         </w:object>
       </w:r>
     </w:p>
@@ -1581,54 +1589,13 @@
       <w:pPr>
         <w:spacing w:after="0"/>
       </w:pPr>
-      <w:r>
-        <w:rPr>
-          <w:b/>
-        </w:rPr>
-        <w:t>Exercises</w:t>
-      </w:r>
-      <w:r>
-        <w:t>:</w:t>
-      </w:r>
-    </w:p>
-    <w:p>
-      <w:pPr>
-        <w:pStyle w:val="ListParagraph"/>
-        <w:numPr>
-          <w:ilvl w:val="1"/>
-          <w:numId w:val="11"/>
-        </w:numPr>
-        <w:spacing w:after="0"/>
-      </w:pPr>
-      <w:r>
-        <w:t xml:space="preserve">   </w:t>
-      </w:r>
-      <w:r>
-        <w:t>Create an empty Visual Studio C++ Project. Follow the steps above.</w:t>
-      </w:r>
-    </w:p>
-    <w:p>
-      <w:pPr>
-        <w:spacing w:after="0"/>
-      </w:pPr>
-    </w:p>
-    <w:p>
-      <w:pPr>
-        <w:spacing w:after="0"/>
-      </w:pPr>
-    </w:p>
-    <w:p>
-      <w:pPr>
-        <w:spacing w:after="0"/>
-        <w:rPr>
-          <w:b/>
-        </w:rPr>
-      </w:pPr>
-      <w:r>
-        <w:rPr>
-          <w:b/>
-        </w:rPr>
-        <w:t>Summary:</w:t>
+    </w:p>
+    <w:p>
+      <w:pPr>
+        <w:pStyle w:val="Heading2"/>
+      </w:pPr>
+      <w:r>
+        <w:t>Summary</w:t>
       </w:r>
     </w:p>
     <w:p>
@@ -1761,7 +1728,7 @@
 </file>
 
 <file path=word/numbering.xml><?xml version="1.0" encoding="utf-8"?>
-<w:numbering xmlns:wpc="http://schemas.microsoft.com/office/word/2010/wordprocessingCanvas" xmlns:cx="http://schemas.microsoft.com/office/drawing/2014/chartex" xmlns:cx1="http://schemas.microsoft.com/office/drawing/2015/9/8/chartex" xmlns:cx2="http://schemas.microsoft.com/office/drawing/2015/10/21/chartex" xmlns:cx3="http://schemas.microsoft.com/office/drawing/2016/5/9/chartex" xmlns:cx4="http://schemas.microsoft.com/office/drawing/2016/5/10/chartex" xmlns:cx5="http://schemas.microsoft.com/office/drawing/2016/5/11/chartex" xmlns:cx6="http://schemas.microsoft.com/office/drawing/2016/5/12/chartex" xmlns:cx7="http://schemas.microsoft.com/office/drawing/2016/5/13/chartex" xmlns:cx8="http://schemas.microsoft.com/office/drawing/2016/5/14/chartex" xmlns:mc="http://schemas.openxmlformats.org/markup-compatibility/2006" xmlns:aink="http://schemas.microsoft.com/office/drawing/2016/ink" xmlns:am3d="http://schemas.microsoft.com/office/drawing/2017/model3d" xmlns:o="urn:schemas-microsoft-com:office:office" xmlns:oel="http://schemas.microsoft.com/office/2019/extlst" xmlns:r="http://schemas.openxmlformats.org/officeDocument/2006/relationships" xmlns:m="http://schemas.openxmlformats.org/officeDocument/2006/math" xmlns:v="urn:schemas-microsoft-com:vml" xmlns:wp14="http://schemas.microsoft.com/office/word/2010/wordprocessingDrawing" xmlns:wp="http://schemas.openxmlformats.org/drawingml/2006/wordprocessingDrawing" xmlns:w10="urn:schemas-microsoft-com:office:word" xmlns:w="http://schemas.openxmlformats.org/wordprocessingml/2006/main" xmlns:w14="http://schemas.microsoft.com/office/word/2010/wordml" xmlns:w15="http://schemas.microsoft.com/office/word/2012/wordml" xmlns:w16cex="http://schemas.microsoft.com/office/word/2018/wordml/cex" xmlns:w16cid="http://schemas.microsoft.com/office/word/2016/wordml/cid" xmlns:w16="http://schemas.microsoft.com/office/word/2018/wordml" xmlns:w16sdtdh="http://schemas.microsoft.com/office/word/2020/wordml/sdtdatahash" xmlns:w16se="http://schemas.microsoft.com/office/word/2015/wordml/symex" xmlns:wpg="http://schemas.microsoft.com/office/word/2010/wordprocessingGroup" xmlns:wpi="http://schemas.microsoft.com/office/word/2010/wordprocessingInk" xmlns:wne="http://schemas.microsoft.com/office/word/2006/wordml" xmlns:wps="http://schemas.microsoft.com/office/word/2010/wordprocessingShape" mc:Ignorable="w14 w15 w16se w16cid w16 w16cex w16sdtdh wp14">
+<w:numbering xmlns:wpc="http://schemas.microsoft.com/office/word/2010/wordprocessingCanvas" xmlns:cx="http://schemas.microsoft.com/office/drawing/2014/chartex" xmlns:cx1="http://schemas.microsoft.com/office/drawing/2015/9/8/chartex" xmlns:cx2="http://schemas.microsoft.com/office/drawing/2015/10/21/chartex" xmlns:cx3="http://schemas.microsoft.com/office/drawing/2016/5/9/chartex" xmlns:cx4="http://schemas.microsoft.com/office/drawing/2016/5/10/chartex" xmlns:cx5="http://schemas.microsoft.com/office/drawing/2016/5/11/chartex" xmlns:cx6="http://schemas.microsoft.com/office/drawing/2016/5/12/chartex" xmlns:cx7="http://schemas.microsoft.com/office/drawing/2016/5/13/chartex" xmlns:cx8="http://schemas.microsoft.com/office/drawing/2016/5/14/chartex" xmlns:mc="http://schemas.openxmlformats.org/markup-compatibility/2006" xmlns:aink="http://schemas.microsoft.com/office/drawing/2016/ink" xmlns:am3d="http://schemas.microsoft.com/office/drawing/2017/model3d" xmlns:o="urn:schemas-microsoft-com:office:office" xmlns:r="http://schemas.openxmlformats.org/officeDocument/2006/relationships" xmlns:m="http://schemas.openxmlformats.org/officeDocument/2006/math" xmlns:v="urn:schemas-microsoft-com:vml" xmlns:wp14="http://schemas.microsoft.com/office/word/2010/wordprocessingDrawing" xmlns:wp="http://schemas.openxmlformats.org/drawingml/2006/wordprocessingDrawing" xmlns:w10="urn:schemas-microsoft-com:office:word" xmlns:w="http://schemas.openxmlformats.org/wordprocessingml/2006/main" xmlns:w14="http://schemas.microsoft.com/office/word/2010/wordml" xmlns:w15="http://schemas.microsoft.com/office/word/2012/wordml" xmlns:w16cex="http://schemas.microsoft.com/office/word/2018/wordml/cex" xmlns:w16cid="http://schemas.microsoft.com/office/word/2016/wordml/cid" xmlns:w16="http://schemas.microsoft.com/office/word/2018/wordml" xmlns:w16sdtdh="http://schemas.microsoft.com/office/word/2020/wordml/sdtdatahash" xmlns:w16se="http://schemas.microsoft.com/office/word/2015/wordml/symex" xmlns:wpg="http://schemas.microsoft.com/office/word/2010/wordprocessingGroup" xmlns:wpi="http://schemas.microsoft.com/office/word/2010/wordprocessingInk" xmlns:wne="http://schemas.microsoft.com/office/word/2006/wordml" xmlns:wps="http://schemas.microsoft.com/office/word/2010/wordprocessingShape" mc:Ignorable="w14 w15 w16se w16cid w16 w16cex w16sdtdh wp14">
   <w:abstractNum w:abstractNumId="0" w15:restartNumberingAfterBreak="0">
     <w:nsid w:val="15D412D3"/>
     <w:multiLevelType w:val="multilevel"/>
@@ -2304,6 +2271,95 @@
     </w:lvl>
   </w:abstractNum>
   <w:abstractNum w:abstractNumId="5" w15:restartNumberingAfterBreak="0">
+    <w:nsid w:val="4087493F"/>
+    <w:multiLevelType w:val="hybridMultilevel"/>
+    <w:tmpl w:val="755CBAB4"/>
+    <w:lvl w:ilvl="0" w:tplc="0809000F">
+      <w:start w:val="1"/>
+      <w:numFmt w:val="decimal"/>
+      <w:lvlText w:val="%1."/>
+      <w:lvlJc w:val="left"/>
+      <w:pPr>
+        <w:ind w:left="720" w:hanging="360"/>
+      </w:pPr>
+      <w:rPr>
+        <w:rFonts w:hint="default"/>
+      </w:rPr>
+    </w:lvl>
+    <w:lvl w:ilvl="1" w:tplc="08090019" w:tentative="1">
+      <w:start w:val="1"/>
+      <w:numFmt w:val="lowerLetter"/>
+      <w:lvlText w:val="%2."/>
+      <w:lvlJc w:val="left"/>
+      <w:pPr>
+        <w:ind w:left="1440" w:hanging="360"/>
+      </w:pPr>
+    </w:lvl>
+    <w:lvl w:ilvl="2" w:tplc="0809001B" w:tentative="1">
+      <w:start w:val="1"/>
+      <w:numFmt w:val="lowerRoman"/>
+      <w:lvlText w:val="%3."/>
+      <w:lvlJc w:val="right"/>
+      <w:pPr>
+        <w:ind w:left="2160" w:hanging="180"/>
+      </w:pPr>
+    </w:lvl>
+    <w:lvl w:ilvl="3" w:tplc="0809000F" w:tentative="1">
+      <w:start w:val="1"/>
+      <w:numFmt w:val="decimal"/>
+      <w:lvlText w:val="%4."/>
+      <w:lvlJc w:val="left"/>
+      <w:pPr>
+        <w:ind w:left="2880" w:hanging="360"/>
+      </w:pPr>
+    </w:lvl>
+    <w:lvl w:ilvl="4" w:tplc="08090019" w:tentative="1">
+      <w:start w:val="1"/>
+      <w:numFmt w:val="lowerLetter"/>
+      <w:lvlText w:val="%5."/>
+      <w:lvlJc w:val="left"/>
+      <w:pPr>
+        <w:ind w:left="3600" w:hanging="360"/>
+      </w:pPr>
+    </w:lvl>
+    <w:lvl w:ilvl="5" w:tplc="0809001B" w:tentative="1">
+      <w:start w:val="1"/>
+      <w:numFmt w:val="lowerRoman"/>
+      <w:lvlText w:val="%6."/>
+      <w:lvlJc w:val="right"/>
+      <w:pPr>
+        <w:ind w:left="4320" w:hanging="180"/>
+      </w:pPr>
+    </w:lvl>
+    <w:lvl w:ilvl="6" w:tplc="0809000F" w:tentative="1">
+      <w:start w:val="1"/>
+      <w:numFmt w:val="decimal"/>
+      <w:lvlText w:val="%7."/>
+      <w:lvlJc w:val="left"/>
+      <w:pPr>
+        <w:ind w:left="5040" w:hanging="360"/>
+      </w:pPr>
+    </w:lvl>
+    <w:lvl w:ilvl="7" w:tplc="08090019" w:tentative="1">
+      <w:start w:val="1"/>
+      <w:numFmt w:val="lowerLetter"/>
+      <w:lvlText w:val="%8."/>
+      <w:lvlJc w:val="left"/>
+      <w:pPr>
+        <w:ind w:left="5760" w:hanging="360"/>
+      </w:pPr>
+    </w:lvl>
+    <w:lvl w:ilvl="8" w:tplc="0809001B" w:tentative="1">
+      <w:start w:val="1"/>
+      <w:numFmt w:val="lowerRoman"/>
+      <w:lvlText w:val="%9."/>
+      <w:lvlJc w:val="right"/>
+      <w:pPr>
+        <w:ind w:left="6480" w:hanging="180"/>
+      </w:pPr>
+    </w:lvl>
+  </w:abstractNum>
+  <w:abstractNum w:abstractNumId="6" w15:restartNumberingAfterBreak="0">
     <w:nsid w:val="411D418C"/>
     <w:multiLevelType w:val="multilevel"/>
     <w:tmpl w:val="A2169FBE"/>
@@ -2416,7 +2472,7 @@
       </w:rPr>
     </w:lvl>
   </w:abstractNum>
-  <w:abstractNum w:abstractNumId="6" w15:restartNumberingAfterBreak="0">
+  <w:abstractNum w:abstractNumId="7" w15:restartNumberingAfterBreak="0">
     <w:nsid w:val="46F56E4A"/>
     <w:multiLevelType w:val="multilevel"/>
     <w:tmpl w:val="D8CCB558"/>
@@ -2529,7 +2585,7 @@
       </w:rPr>
     </w:lvl>
   </w:abstractNum>
-  <w:abstractNum w:abstractNumId="7" w15:restartNumberingAfterBreak="0">
+  <w:abstractNum w:abstractNumId="8" w15:restartNumberingAfterBreak="0">
     <w:nsid w:val="53C45898"/>
     <w:multiLevelType w:val="multilevel"/>
     <w:tmpl w:val="F6EEC564"/>
@@ -2642,7 +2698,7 @@
       </w:rPr>
     </w:lvl>
   </w:abstractNum>
-  <w:abstractNum w:abstractNumId="8" w15:restartNumberingAfterBreak="0">
+  <w:abstractNum w:abstractNumId="9" w15:restartNumberingAfterBreak="0">
     <w:nsid w:val="635321C5"/>
     <w:multiLevelType w:val="hybridMultilevel"/>
     <w:tmpl w:val="6BE0E9A2"/>
@@ -2728,7 +2784,7 @@
       </w:pPr>
     </w:lvl>
   </w:abstractNum>
-  <w:abstractNum w:abstractNumId="9" w15:restartNumberingAfterBreak="0">
+  <w:abstractNum w:abstractNumId="10" w15:restartNumberingAfterBreak="0">
     <w:nsid w:val="7819275D"/>
     <w:multiLevelType w:val="hybridMultilevel"/>
     <w:tmpl w:val="890E5C3E"/>
@@ -2841,7 +2897,7 @@
       </w:rPr>
     </w:lvl>
   </w:abstractNum>
-  <w:abstractNum w:abstractNumId="10" w15:restartNumberingAfterBreak="0">
+  <w:abstractNum w:abstractNumId="11" w15:restartNumberingAfterBreak="0">
     <w:nsid w:val="7B536C26"/>
     <w:multiLevelType w:val="multilevel"/>
     <w:tmpl w:val="F6EEC564"/>
@@ -2954,38 +3010,41 @@
       </w:rPr>
     </w:lvl>
   </w:abstractNum>
-  <w:num w:numId="1" w16cid:durableId="1912157035">
+  <w:num w:numId="1">
+    <w:abstractNumId w:val="9"/>
+  </w:num>
+  <w:num w:numId="2">
+    <w:abstractNumId w:val="10"/>
+  </w:num>
+  <w:num w:numId="3">
+    <w:abstractNumId w:val="1"/>
+  </w:num>
+  <w:num w:numId="4">
+    <w:abstractNumId w:val="0"/>
+  </w:num>
+  <w:num w:numId="5">
+    <w:abstractNumId w:val="6"/>
+  </w:num>
+  <w:num w:numId="6">
+    <w:abstractNumId w:val="3"/>
+  </w:num>
+  <w:num w:numId="7">
+    <w:abstractNumId w:val="7"/>
+  </w:num>
+  <w:num w:numId="8">
+    <w:abstractNumId w:val="11"/>
+  </w:num>
+  <w:num w:numId="9">
+    <w:abstractNumId w:val="2"/>
+  </w:num>
+  <w:num w:numId="10">
+    <w:abstractNumId w:val="4"/>
+  </w:num>
+  <w:num w:numId="11">
     <w:abstractNumId w:val="8"/>
   </w:num>
-  <w:num w:numId="2" w16cid:durableId="1942033179">
-    <w:abstractNumId w:val="9"/>
-  </w:num>
-  <w:num w:numId="3" w16cid:durableId="577443581">
-    <w:abstractNumId w:val="1"/>
-  </w:num>
-  <w:num w:numId="4" w16cid:durableId="1022825899">
-    <w:abstractNumId w:val="0"/>
-  </w:num>
-  <w:num w:numId="5" w16cid:durableId="1436241976">
+  <w:num w:numId="12">
     <w:abstractNumId w:val="5"/>
-  </w:num>
-  <w:num w:numId="6" w16cid:durableId="295642392">
-    <w:abstractNumId w:val="3"/>
-  </w:num>
-  <w:num w:numId="7" w16cid:durableId="866217466">
-    <w:abstractNumId w:val="6"/>
-  </w:num>
-  <w:num w:numId="8" w16cid:durableId="165363909">
-    <w:abstractNumId w:val="10"/>
-  </w:num>
-  <w:num w:numId="9" w16cid:durableId="521936122">
-    <w:abstractNumId w:val="2"/>
-  </w:num>
-  <w:num w:numId="10" w16cid:durableId="1632708740">
-    <w:abstractNumId w:val="4"/>
-  </w:num>
-  <w:num w:numId="11" w16cid:durableId="1259367505">
-    <w:abstractNumId w:val="7"/>
   </w:num>
 </w:numbering>
 </file>
@@ -3162,7 +3221,7 @@
     <w:lsdException w:name="Table Web 2" w:semiHidden="1" w:unhideWhenUsed="1"/>
     <w:lsdException w:name="Table Web 3" w:semiHidden="1" w:unhideWhenUsed="1"/>
     <w:lsdException w:name="Balloon Text" w:semiHidden="1" w:unhideWhenUsed="1"/>
-    <w:lsdException w:name="Table Grid" w:semiHidden="1" w:uiPriority="59" w:unhideWhenUsed="1"/>
+    <w:lsdException w:name="Table Grid" w:uiPriority="59"/>
     <w:lsdException w:name="Table Theme" w:semiHidden="1" w:unhideWhenUsed="1"/>
     <w:lsdException w:name="Placeholder Text" w:semiHidden="1"/>
     <w:lsdException w:name="No Spacing" w:uiPriority="1" w:qFormat="1"/>
@@ -3432,6 +3491,28 @@
       <w:szCs w:val="26"/>
     </w:rPr>
   </w:style>
+  <w:style w:type="paragraph" w:styleId="Heading3">
+    <w:name w:val="heading 3"/>
+    <w:basedOn w:val="Normal"/>
+    <w:next w:val="Normal"/>
+    <w:link w:val="Heading3Char"/>
+    <w:uiPriority w:val="9"/>
+    <w:unhideWhenUsed/>
+    <w:qFormat/>
+    <w:rsid w:val="007A053B"/>
+    <w:pPr>
+      <w:keepNext/>
+      <w:keepLines/>
+      <w:spacing w:before="40" w:after="0"/>
+      <w:outlineLvl w:val="2"/>
+    </w:pPr>
+    <w:rPr>
+      <w:rFonts w:asciiTheme="majorHAnsi" w:eastAsiaTheme="majorEastAsia" w:hAnsiTheme="majorHAnsi" w:cstheme="majorBidi"/>
+      <w:color w:val="243F60" w:themeColor="accent1" w:themeShade="7F"/>
+      <w:sz w:val="24"/>
+      <w:szCs w:val="24"/>
+    </w:rPr>
+  </w:style>
   <w:style w:type="character" w:default="1" w:styleId="DefaultParagraphFont">
     <w:name w:val="Default Paragraph Font"/>
     <w:uiPriority w:val="1"/>
@@ -3543,6 +3624,19 @@
       <w:color w:val="365F91" w:themeColor="accent1" w:themeShade="BF"/>
       <w:sz w:val="26"/>
       <w:szCs w:val="26"/>
+    </w:rPr>
+  </w:style>
+  <w:style w:type="character" w:customStyle="1" w:styleId="Heading3Char">
+    <w:name w:val="Heading 3 Char"/>
+    <w:basedOn w:val="DefaultParagraphFont"/>
+    <w:link w:val="Heading3"/>
+    <w:uiPriority w:val="9"/>
+    <w:rsid w:val="007A053B"/>
+    <w:rPr>
+      <w:rFonts w:asciiTheme="majorHAnsi" w:eastAsiaTheme="majorEastAsia" w:hAnsiTheme="majorHAnsi" w:cstheme="majorBidi"/>
+      <w:color w:val="243F60" w:themeColor="accent1" w:themeShade="7F"/>
+      <w:sz w:val="24"/>
+      <w:szCs w:val="24"/>
     </w:rPr>
   </w:style>
 </w:styles>

</xml_diff>